<commit_message>
Adding new Python files from Corey Schafer Tutorials and improved Word Notes
</commit_message>
<xml_diff>
--- a/Java/Introcution to Java Programming (CS-1331).docx
+++ b/Java/Introcution to Java Programming (CS-1331).docx
@@ -1,6 +1,6 @@
 
 <file path=word/document.xml><?xml version="1.0" encoding="utf-8"?>
-<w:document xmlns:wpc="http://schemas.microsoft.com/office/word/2010/wordprocessingCanvas" xmlns:mc="http://schemas.openxmlformats.org/markup-compatibility/2006" xmlns:o="urn:schemas-microsoft-com:office:office" xmlns:r="http://schemas.openxmlformats.org/officeDocument/2006/relationships" xmlns:m="http://schemas.openxmlformats.org/officeDocument/2006/math" xmlns:v="urn:schemas-microsoft-com:vml" xmlns:wp14="http://schemas.microsoft.com/office/word/2010/wordprocessingDrawing" xmlns:wp="http://schemas.openxmlformats.org/drawingml/2006/wordprocessingDrawing" xmlns:w10="urn:schemas-microsoft-com:office:word" xmlns:w="http://schemas.openxmlformats.org/wordprocessingml/2006/main" xmlns:w14="http://schemas.microsoft.com/office/word/2010/wordml" xmlns:wpg="http://schemas.microsoft.com/office/word/2010/wordprocessingGroup" xmlns:wpi="http://schemas.microsoft.com/office/word/2010/wordprocessingInk" xmlns:wne="http://schemas.microsoft.com/office/word/2006/wordml" xmlns:wps="http://schemas.microsoft.com/office/word/2010/wordprocessingShape" mc:Ignorable="w14 wp14">
+<w:document xmlns:wpc="http://schemas.microsoft.com/office/word/2010/wordprocessingCanvas" xmlns:cx="http://schemas.microsoft.com/office/drawing/2014/chartex" xmlns:cx1="http://schemas.microsoft.com/office/drawing/2015/9/8/chartex" xmlns:cx2="http://schemas.microsoft.com/office/drawing/2015/10/21/chartex" xmlns:cx3="http://schemas.microsoft.com/office/drawing/2016/5/9/chartex" xmlns:cx4="http://schemas.microsoft.com/office/drawing/2016/5/10/chartex" xmlns:cx5="http://schemas.microsoft.com/office/drawing/2016/5/11/chartex" xmlns:cx6="http://schemas.microsoft.com/office/drawing/2016/5/12/chartex" xmlns:cx7="http://schemas.microsoft.com/office/drawing/2016/5/13/chartex" xmlns:cx8="http://schemas.microsoft.com/office/drawing/2016/5/14/chartex" xmlns:mc="http://schemas.openxmlformats.org/markup-compatibility/2006" xmlns:aink="http://schemas.microsoft.com/office/drawing/2016/ink" xmlns:am3d="http://schemas.microsoft.com/office/drawing/2017/model3d" xmlns:o="urn:schemas-microsoft-com:office:office" xmlns:r="http://schemas.openxmlformats.org/officeDocument/2006/relationships" xmlns:m="http://schemas.openxmlformats.org/officeDocument/2006/math" xmlns:v="urn:schemas-microsoft-com:vml" xmlns:wp14="http://schemas.microsoft.com/office/word/2010/wordprocessingDrawing" xmlns:wp="http://schemas.openxmlformats.org/drawingml/2006/wordprocessingDrawing" xmlns:w10="urn:schemas-microsoft-com:office:word" xmlns:w="http://schemas.openxmlformats.org/wordprocessingml/2006/main" xmlns:w14="http://schemas.microsoft.com/office/word/2010/wordml" xmlns:w15="http://schemas.microsoft.com/office/word/2012/wordml" xmlns:w16se="http://schemas.microsoft.com/office/word/2015/wordml/symex" xmlns:wpg="http://schemas.microsoft.com/office/word/2010/wordprocessingGroup" xmlns:wpi="http://schemas.microsoft.com/office/word/2010/wordprocessingInk" xmlns:wne="http://schemas.microsoft.com/office/word/2006/wordml" xmlns:wps="http://schemas.microsoft.com/office/word/2010/wordprocessingShape" mc:Ignorable="w14 w15 w16se wp14">
   <w:body>
     <w:p>
       <w:pPr>
@@ -168,6 +168,7 @@
           <w:numId w:val="5"/>
         </w:numPr>
         <w:spacing w:after="0"/>
+        <w:jc w:val="both"/>
         <w:rPr>
           <w:rFonts w:ascii="Times New Roman" w:hAnsi="Times New Roman" w:cs="Times New Roman"/>
           <w:sz w:val="24"/>
@@ -695,7 +696,7 @@
           <w:rFonts w:ascii="Times New Roman" w:hAnsi="Times New Roman" w:cs="Times New Roman"/>
           <w:sz w:val="24"/>
         </w:rPr>
-        <w:t xml:space="preserve"> has a default delimiter of space or “ and ‘. So it will separate anything between two “s </w:t>
+        <w:t xml:space="preserve"> has a default delimiter of space or “ and ‘. </w:t>
       </w:r>
       <w:proofErr w:type="gramStart"/>
       <w:r>
@@ -703,9 +704,16 @@
           <w:rFonts w:ascii="Times New Roman" w:hAnsi="Times New Roman" w:cs="Times New Roman"/>
           <w:sz w:val="24"/>
         </w:rPr>
-        <w:t>or ‘s</w:t>
+        <w:t>So</w:t>
       </w:r>
       <w:proofErr w:type="gramEnd"/>
+      <w:r>
+        <w:rPr>
+          <w:rFonts w:ascii="Times New Roman" w:hAnsi="Times New Roman" w:cs="Times New Roman"/>
+          <w:sz w:val="24"/>
+        </w:rPr>
+        <w:t xml:space="preserve"> it will separate anything between two “s or ‘s</w:t>
+      </w:r>
       <w:r>
         <w:rPr>
           <w:rFonts w:ascii="Times New Roman" w:hAnsi="Times New Roman" w:cs="Times New Roman"/>
@@ -805,6 +813,35 @@
         </w:numPr>
         <w:rPr>
           <w:rFonts w:ascii="Times New Roman" w:hAnsi="Times New Roman" w:cs="Times New Roman"/>
+          <w:b/>
+          <w:sz w:val="24"/>
+        </w:rPr>
+      </w:pPr>
+      <w:r>
+        <w:rPr>
+          <w:rFonts w:ascii="Times New Roman" w:hAnsi="Times New Roman" w:cs="Times New Roman"/>
+          <w:b/>
+          <w:sz w:val="24"/>
+        </w:rPr>
+        <w:t>Chapter 9:</w:t>
+      </w:r>
+      <w:r>
+        <w:rPr>
+          <w:rFonts w:ascii="Times New Roman" w:hAnsi="Times New Roman" w:cs="Times New Roman"/>
+          <w:sz w:val="24"/>
+        </w:rPr>
+        <w:t xml:space="preserve"> Objects and Classes</w:t>
+      </w:r>
+    </w:p>
+    <w:p>
+      <w:pPr>
+        <w:pStyle w:val="NoSpacing"/>
+        <w:numPr>
+          <w:ilvl w:val="0"/>
+          <w:numId w:val="71"/>
+        </w:numPr>
+        <w:rPr>
+          <w:rFonts w:ascii="Times New Roman" w:hAnsi="Times New Roman" w:cs="Times New Roman"/>
           <w:sz w:val="24"/>
         </w:rPr>
       </w:pPr>
@@ -846,8 +883,15 @@
       <w:r>
         <w:rPr>
           <w:rFonts w:ascii="Times New Roman" w:hAnsi="Times New Roman" w:cs="Times New Roman"/>
-        </w:rPr>
-        <w:t>Chapter 11: Inheritance and Polymorphism</w:t>
+          <w:b/>
+        </w:rPr>
+        <w:t>Chapter 11:</w:t>
+      </w:r>
+      <w:r>
+        <w:rPr>
+          <w:rFonts w:ascii="Times New Roman" w:hAnsi="Times New Roman" w:cs="Times New Roman"/>
+        </w:rPr>
+        <w:t xml:space="preserve"> Inheritance and Polymorphism</w:t>
       </w:r>
     </w:p>
     <w:p>
@@ -864,8 +908,15 @@
       <w:r>
         <w:rPr>
           <w:rFonts w:ascii="Times New Roman" w:hAnsi="Times New Roman" w:cs="Times New Roman"/>
-        </w:rPr>
-        <w:t>Chapter 12: Exception handling and Text I/O</w:t>
+          <w:b/>
+        </w:rPr>
+        <w:t>Chapter 12:</w:t>
+      </w:r>
+      <w:r>
+        <w:rPr>
+          <w:rFonts w:ascii="Times New Roman" w:hAnsi="Times New Roman" w:cs="Times New Roman"/>
+        </w:rPr>
+        <w:t xml:space="preserve"> Exception handling and Text I/O</w:t>
       </w:r>
     </w:p>
     <w:p>
@@ -882,8 +933,15 @@
       <w:r>
         <w:rPr>
           <w:rFonts w:ascii="Times New Roman" w:hAnsi="Times New Roman" w:cs="Times New Roman"/>
-        </w:rPr>
-        <w:t>Chapter 13: Abstract Classes and Interfaces</w:t>
+          <w:b/>
+        </w:rPr>
+        <w:t>Chapter 13:</w:t>
+      </w:r>
+      <w:r>
+        <w:rPr>
+          <w:rFonts w:ascii="Times New Roman" w:hAnsi="Times New Roman" w:cs="Times New Roman"/>
+        </w:rPr>
+        <w:t xml:space="preserve"> Abstract Classes and Interfaces</w:t>
       </w:r>
     </w:p>
     <w:p>
@@ -1215,7 +1273,6 @@
         <w:rPr>
           <w:rFonts w:ascii="Times New Roman" w:hAnsi="Times New Roman" w:cs="Times New Roman"/>
         </w:rPr>
-        <w:lastRenderedPageBreak/>
         <w:t>Chapter 9: Objects and Classes</w:t>
       </w:r>
     </w:p>
@@ -1559,7 +1616,7 @@
           <w:b/>
           <w:sz w:val="24"/>
         </w:rPr>
-        <w:t xml:space="preserve"> super() as the first line, which works fine.. </w:t>
+        <w:t xml:space="preserve"> super() as the first line, which works fine.. but   you can’t manually insert </w:t>
       </w:r>
       <w:proofErr w:type="gramStart"/>
       <w:r>
@@ -1567,7 +1624,7 @@
           <w:b/>
           <w:sz w:val="24"/>
         </w:rPr>
-        <w:t>but</w:t>
+        <w:t>super(</w:t>
       </w:r>
       <w:proofErr w:type="gramEnd"/>
       <w:r>
@@ -1575,7 +1632,7 @@
           <w:b/>
           <w:sz w:val="24"/>
         </w:rPr>
-        <w:t xml:space="preserve">   you can’t manually insert super()…?</w:t>
+        <w:t>)…?</w:t>
       </w:r>
     </w:p>
     <w:p>
@@ -1790,7 +1847,6 @@
         <w:rPr>
           <w:rFonts w:ascii="Times New Roman" w:hAnsi="Times New Roman" w:cs="Times New Roman"/>
         </w:rPr>
-        <w:lastRenderedPageBreak/>
         <w:t>Chapter 11: Inheritance and Polymorphism</w:t>
       </w:r>
     </w:p>
@@ -1862,23 +1918,7 @@
           <w:rFonts w:ascii="Times New Roman" w:hAnsi="Times New Roman" w:cs="Times New Roman"/>
           <w:sz w:val="24"/>
         </w:rPr>
-        <w:t>Not all is-</w:t>
-      </w:r>
-      <w:proofErr w:type="gramStart"/>
-      <w:r>
-        <w:rPr>
-          <w:rFonts w:ascii="Times New Roman" w:hAnsi="Times New Roman" w:cs="Times New Roman"/>
-          <w:sz w:val="24"/>
-        </w:rPr>
-        <w:t>a relationships</w:t>
-      </w:r>
-      <w:proofErr w:type="gramEnd"/>
-      <w:r>
-        <w:rPr>
-          <w:rFonts w:ascii="Times New Roman" w:hAnsi="Times New Roman" w:cs="Times New Roman"/>
-          <w:sz w:val="24"/>
-        </w:rPr>
-        <w:t xml:space="preserve"> should be modeled with </w:t>
+        <w:t xml:space="preserve">Not all is-a relationships should be modeled with </w:t>
       </w:r>
       <w:r>
         <w:rPr>
@@ -1934,7 +1974,7 @@
           <w:rFonts w:ascii="Times New Roman" w:hAnsi="Times New Roman" w:cs="Times New Roman"/>
           <w:sz w:val="24"/>
         </w:rPr>
-        <w:t xml:space="preserve">t extend it from rectangle, you should make its own subclass and extend it from shapes. You would do this because </w:t>
+        <w:t xml:space="preserve">t extend it from rectangle, you should make its own subclass and extend it from shapes. You would do this because rectangles </w:t>
       </w:r>
       <w:proofErr w:type="gramStart"/>
       <w:r>
@@ -1942,7 +1982,7 @@
           <w:rFonts w:ascii="Times New Roman" w:hAnsi="Times New Roman" w:cs="Times New Roman"/>
           <w:sz w:val="24"/>
         </w:rPr>
-        <w:t>rectangles has</w:t>
+        <w:t>has</w:t>
       </w:r>
       <w:proofErr w:type="gramEnd"/>
       <w:r>
@@ -2013,23 +2053,7 @@
           <w:rFonts w:ascii="Times New Roman" w:hAnsi="Times New Roman" w:cs="Times New Roman"/>
           <w:sz w:val="24"/>
         </w:rPr>
-        <w:t xml:space="preserve"> a </w:t>
-      </w:r>
-      <w:proofErr w:type="gramStart"/>
-      <w:r>
-        <w:rPr>
-          <w:rFonts w:ascii="Times New Roman" w:hAnsi="Times New Roman" w:cs="Times New Roman"/>
-          <w:sz w:val="24"/>
-        </w:rPr>
-        <w:t>relationships</w:t>
-      </w:r>
-      <w:proofErr w:type="gramEnd"/>
-      <w:r>
-        <w:rPr>
-          <w:rFonts w:ascii="Times New Roman" w:hAnsi="Times New Roman" w:cs="Times New Roman"/>
-          <w:sz w:val="24"/>
-        </w:rPr>
-        <w:t xml:space="preserve"> when appropriate. You wouldn</w:t>
+        <w:t xml:space="preserve"> a relationships when appropriate. You wouldn</w:t>
       </w:r>
       <w:r>
         <w:rPr>
@@ -2120,23 +2144,7 @@
           <w:rFonts w:ascii="Times New Roman" w:hAnsi="Times New Roman" w:cs="Times New Roman"/>
           <w:sz w:val="24"/>
         </w:rPr>
-        <w:t xml:space="preserve">A subclass is not a subset of a </w:t>
-      </w:r>
-      <w:proofErr w:type="gramStart"/>
-      <w:r>
-        <w:rPr>
-          <w:rFonts w:ascii="Times New Roman" w:hAnsi="Times New Roman" w:cs="Times New Roman"/>
-          <w:sz w:val="24"/>
-        </w:rPr>
-        <w:t>superclass,</w:t>
-      </w:r>
-      <w:proofErr w:type="gramEnd"/>
-      <w:r>
-        <w:rPr>
-          <w:rFonts w:ascii="Times New Roman" w:hAnsi="Times New Roman" w:cs="Times New Roman"/>
-          <w:sz w:val="24"/>
-        </w:rPr>
-        <w:t xml:space="preserve"> they sometimes contain more information than the superclass.</w:t>
+        <w:t>A subclass is not a subset of a superclass, they sometimes contain more information than the superclass.</w:t>
       </w:r>
     </w:p>
     <w:p>
@@ -2404,7 +2412,7 @@
                     <pic:cNvPicPr/>
                   </pic:nvPicPr>
                   <pic:blipFill rotWithShape="1">
-                    <a:blip r:embed="rId7"/>
+                    <a:blip r:embed="rId6"/>
                     <a:srcRect l="3583" t="24522" r="64889" b="56051"/>
                     <a:stretch/>
                   </pic:blipFill>
@@ -2459,23 +2467,7 @@
           <w:rFonts w:ascii="Times New Roman" w:hAnsi="Times New Roman" w:cs="Times New Roman"/>
           <w:sz w:val="24"/>
         </w:rPr>
-        <w:t xml:space="preserve">You can’t just call another </w:t>
-      </w:r>
-      <w:proofErr w:type="gramStart"/>
-      <w:r>
-        <w:rPr>
-          <w:rFonts w:ascii="Times New Roman" w:hAnsi="Times New Roman" w:cs="Times New Roman"/>
-          <w:sz w:val="24"/>
-        </w:rPr>
-        <w:t>classes</w:t>
-      </w:r>
-      <w:proofErr w:type="gramEnd"/>
-      <w:r>
-        <w:rPr>
-          <w:rFonts w:ascii="Times New Roman" w:hAnsi="Times New Roman" w:cs="Times New Roman"/>
-          <w:sz w:val="24"/>
-        </w:rPr>
-        <w:t xml:space="preserve"> constructor</w:t>
+        <w:t>You can’t just call another classes constructor</w:t>
       </w:r>
       <w:r>
         <w:rPr>
@@ -2504,6 +2496,7 @@
           <w:rFonts w:ascii="Times New Roman" w:hAnsi="Times New Roman" w:cs="Times New Roman"/>
           <w:sz w:val="24"/>
         </w:rPr>
+        <w:lastRenderedPageBreak/>
         <w:t>Constructing an instance of a class invokes the constructors of all the super classes along the inheritance chain.</w:t>
       </w:r>
     </w:p>
@@ -2551,7 +2544,6 @@
           <w:noProof/>
           <w:lang w:val="en-AU" w:eastAsia="en-AU"/>
         </w:rPr>
-        <w:lastRenderedPageBreak/>
         <w:drawing>
           <wp:inline distT="0" distB="0" distL="0" distR="0" wp14:anchorId="52193047" wp14:editId="6DE947DD">
             <wp:extent cx="4426011" cy="3200400"/>
@@ -2568,7 +2560,7 @@
                     <pic:cNvPicPr/>
                   </pic:nvPicPr>
                   <pic:blipFill rotWithShape="1">
-                    <a:blip r:embed="rId8"/>
+                    <a:blip r:embed="rId7"/>
                     <a:srcRect l="5374" t="16561" r="67576" b="48666"/>
                     <a:stretch/>
                   </pic:blipFill>
@@ -2626,7 +2618,7 @@
                     <pic:cNvPicPr/>
                   </pic:nvPicPr>
                   <pic:blipFill rotWithShape="1">
-                    <a:blip r:embed="rId8"/>
+                    <a:blip r:embed="rId7"/>
                     <a:srcRect l="13435" t="66879" r="55036" b="14013"/>
                     <a:stretch/>
                   </pic:blipFill>
@@ -2706,15 +2698,29 @@
         <w:t>“</w:t>
       </w:r>
       <w:proofErr w:type="spellStart"/>
+      <w:r>
+        <w:rPr>
+          <w:rFonts w:ascii="Times New Roman" w:hAnsi="Times New Roman" w:cs="Times New Roman"/>
+          <w:sz w:val="24"/>
+        </w:rPr>
+        <w:t>System.out.println</w:t>
+      </w:r>
+      <w:proofErr w:type="spellEnd"/>
+      <w:r>
+        <w:rPr>
+          <w:rFonts w:ascii="Times New Roman" w:hAnsi="Times New Roman" w:cs="Times New Roman"/>
+          <w:sz w:val="24"/>
+        </w:rPr>
+        <w:t xml:space="preserve">(new </w:t>
+      </w:r>
       <w:proofErr w:type="gramStart"/>
       <w:r>
         <w:rPr>
           <w:rFonts w:ascii="Times New Roman" w:hAnsi="Times New Roman" w:cs="Times New Roman"/>
           <w:sz w:val="24"/>
         </w:rPr>
-        <w:t>System.out.println</w:t>
-      </w:r>
-      <w:proofErr w:type="spellEnd"/>
+        <w:t>Shapes</w:t>
+      </w:r>
       <w:r>
         <w:rPr>
           <w:rFonts w:ascii="Times New Roman" w:hAnsi="Times New Roman" w:cs="Times New Roman"/>
@@ -2728,14 +2734,7 @@
           <w:rFonts w:ascii="Times New Roman" w:hAnsi="Times New Roman" w:cs="Times New Roman"/>
           <w:sz w:val="24"/>
         </w:rPr>
-        <w:t>new Shapes</w:t>
-      </w:r>
-      <w:r>
-        <w:rPr>
-          <w:rFonts w:ascii="Times New Roman" w:hAnsi="Times New Roman" w:cs="Times New Roman"/>
-          <w:sz w:val="24"/>
-        </w:rPr>
-        <w:t>()</w:t>
+        <w:t>)</w:t>
       </w:r>
       <w:r>
         <w:rPr>
@@ -2817,7 +2816,7 @@
             <o:lock v:ext="edit" aspectratio="t"/>
           </v:shapetype>
           <v:shape id="_x0000_s1026" type="#_x0000_t75" style="position:absolute;margin-left:43.1pt;margin-top:11.35pt;width:375.2pt;height:108.25pt;z-index:-251657216" wrapcoords="-43 -150 -43 21600 21643 21600 21643 -150 -43 -150" stroked="t" strokecolor="black [3213]">
-            <v:imagedata r:id="rId9" o:title="ice_screenshot_20160402-150320"/>
+            <v:imagedata r:id="rId8" o:title="ice_screenshot_20160402-150320"/>
             <w10:wrap type="tight"/>
           </v:shape>
         </w:pict>
@@ -2963,8 +2962,6 @@
         </w:rPr>
         <w:t>();</w:t>
       </w:r>
-      <w:bookmarkStart w:id="0" w:name="_GoBack"/>
-      <w:bookmarkEnd w:id="0"/>
     </w:p>
     <w:p>
       <w:pPr>
@@ -2980,7 +2977,6 @@
         <w:pStyle w:val="Heading2"/>
       </w:pPr>
       <w:r>
-        <w:lastRenderedPageBreak/>
         <w:t>11.4 – Overriding Methods:</w:t>
       </w:r>
     </w:p>
@@ -3146,20 +3142,13 @@
         <w:t>object.privateMethod</w:t>
       </w:r>
       <w:proofErr w:type="spellEnd"/>
-      <w:r>
-        <w:rPr>
-          <w:rFonts w:ascii="Times New Roman" w:hAnsi="Times New Roman" w:cs="Times New Roman"/>
-          <w:sz w:val="24"/>
-        </w:rPr>
-        <w:t>(</w:t>
-      </w:r>
       <w:proofErr w:type="gramEnd"/>
       <w:r>
         <w:rPr>
           <w:rFonts w:ascii="Times New Roman" w:hAnsi="Times New Roman" w:cs="Times New Roman"/>
           <w:sz w:val="24"/>
         </w:rPr>
-        <w:t xml:space="preserve">); </w:t>
+        <w:t xml:space="preserve">(); </w:t>
       </w:r>
       <w:r>
         <w:rPr>
@@ -3453,23 +3442,7 @@
           <w:rFonts w:ascii="Times New Roman" w:hAnsi="Times New Roman" w:cs="Times New Roman"/>
           <w:sz w:val="24"/>
         </w:rPr>
-        <w:t>“</w:t>
-      </w:r>
-      <w:proofErr w:type="gramStart"/>
-      <w:r>
-        <w:rPr>
-          <w:rFonts w:ascii="Times New Roman" w:hAnsi="Times New Roman" w:cs="Times New Roman"/>
-          <w:sz w:val="24"/>
-        </w:rPr>
-        <w:t>a</w:t>
-      </w:r>
-      <w:proofErr w:type="gramEnd"/>
-      <w:r>
-        <w:rPr>
-          <w:rFonts w:ascii="Times New Roman" w:hAnsi="Times New Roman" w:cs="Times New Roman"/>
-          <w:sz w:val="24"/>
-        </w:rPr>
-        <w:t xml:space="preserve"> static method cannot be overridden”; </w:t>
+        <w:t xml:space="preserve">“a static method cannot be overridden”; </w:t>
       </w:r>
       <w:r>
         <w:rPr>
@@ -3736,23 +3709,8 @@
           <w:rFonts w:ascii="Times New Roman" w:hAnsi="Times New Roman" w:cs="Times New Roman"/>
           <w:sz w:val="24"/>
         </w:rPr>
-        <w:t xml:space="preserve">Use @Override to make sure it overrides. If it doesn’t, you get a compiler error, if it does, then it’ll work just fine. This is useful to make sure </w:t>
-      </w:r>
-      <w:proofErr w:type="gramStart"/>
-      <w:r>
-        <w:rPr>
-          <w:rFonts w:ascii="Times New Roman" w:hAnsi="Times New Roman" w:cs="Times New Roman"/>
-          <w:sz w:val="24"/>
-        </w:rPr>
-        <w:t>you don’t have typos in the method name and what not</w:t>
-      </w:r>
-      <w:proofErr w:type="gramEnd"/>
-      <w:r>
-        <w:rPr>
-          <w:rFonts w:ascii="Times New Roman" w:hAnsi="Times New Roman" w:cs="Times New Roman"/>
-          <w:sz w:val="24"/>
-        </w:rPr>
-        <w:t>.</w:t>
+        <w:lastRenderedPageBreak/>
+        <w:t>Use @Override to make sure it overrides. If it doesn’t, you get a compiler error, if it does, then it’ll work just fine. This is useful to make sure you don’t have typos in the method name and what not.</w:t>
       </w:r>
     </w:p>
     <w:p>
@@ -3794,7 +3752,6 @@
           <w:rFonts w:ascii="Times New Roman" w:hAnsi="Times New Roman" w:cs="Times New Roman"/>
           <w:sz w:val="24"/>
         </w:rPr>
-        <w:lastRenderedPageBreak/>
         <w:t>You also get an error for overriding a static method with another static or non-static.</w:t>
       </w:r>
     </w:p>
@@ -4247,7 +4204,6 @@
         <w:t xml:space="preserve">You can always pass an instance of a subclass to a parameter of </w:t>
       </w:r>
       <w:proofErr w:type="spellStart"/>
-      <w:proofErr w:type="gramStart"/>
       <w:r>
         <w:rPr>
           <w:rFonts w:ascii="Times New Roman" w:hAnsi="Times New Roman" w:cs="Times New Roman"/>
@@ -4256,7 +4212,6 @@
         <w:t>it’s</w:t>
       </w:r>
       <w:proofErr w:type="spellEnd"/>
-      <w:proofErr w:type="gramEnd"/>
       <w:r>
         <w:rPr>
           <w:rFonts w:ascii="Times New Roman" w:hAnsi="Times New Roman" w:cs="Times New Roman"/>
@@ -4320,23 +4275,7 @@
           <w:rFonts w:ascii="Times New Roman" w:hAnsi="Times New Roman" w:cs="Times New Roman"/>
           <w:sz w:val="24"/>
         </w:rPr>
-        <w:t xml:space="preserve">Polymorphism: An object of a subclass can be used whenever </w:t>
-      </w:r>
-      <w:proofErr w:type="gramStart"/>
-      <w:r>
-        <w:rPr>
-          <w:rFonts w:ascii="Times New Roman" w:hAnsi="Times New Roman" w:cs="Times New Roman"/>
-          <w:sz w:val="24"/>
-        </w:rPr>
-        <w:t>it’s</w:t>
-      </w:r>
-      <w:proofErr w:type="gramEnd"/>
-      <w:r>
-        <w:rPr>
-          <w:rFonts w:ascii="Times New Roman" w:hAnsi="Times New Roman" w:cs="Times New Roman"/>
-          <w:sz w:val="24"/>
-        </w:rPr>
-        <w:t xml:space="preserve"> superclass object is used! You can always just substitute a subclass object!</w:t>
+        <w:t>Polymorphism: An object of a subclass can be used whenever it’s superclass object is used! You can always just substitute a subclass object!</w:t>
       </w:r>
     </w:p>
     <w:p>
@@ -4431,7 +4370,7 @@
         </w:rPr>
         <w:pict>
           <v:shape id="_x0000_s1027" type="#_x0000_t75" style="position:absolute;left:0;text-align:left;margin-left:107.25pt;margin-top:4.05pt;width:247.35pt;height:34.3pt;z-index:-251655168" wrapcoords="-65 -470 -65 21600 21665 21600 21665 -470 -65 -470" stroked="t" strokecolor="black [3213]">
-            <v:imagedata r:id="rId10" o:title="ice_screenshot_20160402-174333"/>
+            <v:imagedata r:id="rId9" o:title="ice_screenshot_20160402-174333"/>
             <w10:wrap type="tight"/>
           </v:shape>
         </w:pict>
@@ -4477,6 +4416,7 @@
           <w:b/>
           <w:sz w:val="24"/>
         </w:rPr>
+        <w:lastRenderedPageBreak/>
         <w:t>Declared type:</w:t>
       </w:r>
       <w:r>
@@ -4552,7 +4492,6 @@
           <w:b/>
           <w:sz w:val="24"/>
         </w:rPr>
-        <w:lastRenderedPageBreak/>
         <w:t>Actual type:</w:t>
       </w:r>
       <w:r>
@@ -4678,23 +4617,7 @@
           <w:rFonts w:ascii="Times New Roman" w:hAnsi="Times New Roman" w:cs="Times New Roman"/>
           <w:sz w:val="24"/>
         </w:rPr>
-        <w:t xml:space="preserve">When a method is invoked on an object of a subclass, it will first search that subclass for the method, then </w:t>
-      </w:r>
-      <w:proofErr w:type="gramStart"/>
-      <w:r>
-        <w:rPr>
-          <w:rFonts w:ascii="Times New Roman" w:hAnsi="Times New Roman" w:cs="Times New Roman"/>
-          <w:sz w:val="24"/>
-        </w:rPr>
-        <w:t>it’s</w:t>
-      </w:r>
-      <w:proofErr w:type="gramEnd"/>
-      <w:r>
-        <w:rPr>
-          <w:rFonts w:ascii="Times New Roman" w:hAnsi="Times New Roman" w:cs="Times New Roman"/>
-          <w:sz w:val="24"/>
-        </w:rPr>
-        <w:t xml:space="preserve"> superclass, then the latter’s superclass, etc. until it finds such a method. It stops the search as soon as it finds it and uses the first one it finds.</w:t>
+        <w:t>When a method is invoked on an object of a subclass, it will first search that subclass for the method, then it’s superclass, then the latter’s superclass, etc. until it finds such a method. It stops the search as soon as it finds it and uses the first one it finds.</w:t>
       </w:r>
     </w:p>
     <w:p>
@@ -5254,6 +5177,7 @@
           <w:rFonts w:ascii="Times New Roman" w:hAnsi="Times New Roman" w:cs="Times New Roman"/>
           <w:sz w:val="24"/>
         </w:rPr>
+        <w:lastRenderedPageBreak/>
         <w:t xml:space="preserve">You can always </w:t>
       </w:r>
       <w:proofErr w:type="spellStart"/>
@@ -5388,7 +5312,6 @@
               <w:rFonts w:ascii="Cambria Math" w:hAnsi="Cambria Math" w:cs="Times New Roman"/>
               <w:sz w:val="24"/>
             </w:rPr>
-            <w:lastRenderedPageBreak/>
             <m:t xml:space="preserve">if </m:t>
           </m:r>
           <m:d>
@@ -5452,20 +5375,13 @@
         <w:t>o.aMethodInStudents</w:t>
       </w:r>
       <w:proofErr w:type="spellEnd"/>
+      <w:proofErr w:type="gramEnd"/>
       <w:r>
         <w:rPr>
           <w:rFonts w:ascii="Times New Roman" w:eastAsiaTheme="minorEastAsia" w:hAnsi="Times New Roman" w:cs="Times New Roman"/>
           <w:sz w:val="24"/>
         </w:rPr>
-        <w:t>(</w:t>
-      </w:r>
-      <w:proofErr w:type="gramEnd"/>
-      <w:r>
-        <w:rPr>
-          <w:rFonts w:ascii="Times New Roman" w:eastAsiaTheme="minorEastAsia" w:hAnsi="Times New Roman" w:cs="Times New Roman"/>
-          <w:sz w:val="24"/>
-        </w:rPr>
-        <w:t xml:space="preserve">)” without having cast it, you get an error. This is because, at compile time, since o is of class object, the compiler doesn’t see that it has a </w:t>
+        <w:t xml:space="preserve">()” without having cast it, you get an error. This is because, at compile time, since o is of class object, the compiler doesn’t see that it has a </w:t>
       </w:r>
       <w:proofErr w:type="spellStart"/>
       <w:proofErr w:type="gramStart"/>
@@ -5786,7 +5702,7 @@
         </w:rPr>
         <w:pict>
           <v:shape id="_x0000_s1038" type="#_x0000_t75" style="position:absolute;left:0;text-align:left;margin-left:85.05pt;margin-top:16.55pt;width:242.8pt;height:48.8pt;z-index:-251632640" wrapcoords="-67 -332 -67 21600 21667 21600 21667 -332 -67 -332" stroked="t" strokecolor="black [3213]">
-            <v:imagedata r:id="rId11" o:title="ice_screenshot_20160405-115143"/>
+            <v:imagedata r:id="rId10" o:title="ice_screenshot_20160405-115143"/>
             <w10:wrap type="tight"/>
           </v:shape>
         </w:pict>
@@ -5992,7 +5908,60 @@
           <w:rFonts w:ascii="Times New Roman" w:hAnsi="Times New Roman" w:cs="Times New Roman"/>
           <w:sz w:val="24"/>
         </w:rPr>
-        <w:t xml:space="preserve"> for examples with an identical </w:t>
+        <w:t xml:space="preserve"> for examples with an identical number, that returns true because they are not objects. (If you create two new Intege</w:t>
+      </w:r>
+      <w:r>
+        <w:rPr>
+          <w:rFonts w:ascii="Times New Roman" w:hAnsi="Times New Roman" w:cs="Times New Roman"/>
+          <w:sz w:val="24"/>
+        </w:rPr>
+        <w:t>rs with the same number, you als</w:t>
+      </w:r>
+      <w:r>
+        <w:rPr>
+          <w:rFonts w:ascii="Times New Roman" w:hAnsi="Times New Roman" w:cs="Times New Roman"/>
+          <w:sz w:val="24"/>
+        </w:rPr>
+        <w:t>o get false).</w:t>
+      </w:r>
+    </w:p>
+    <w:p>
+      <w:pPr>
+        <w:pStyle w:val="ListParagraph"/>
+        <w:numPr>
+          <w:ilvl w:val="0"/>
+          <w:numId w:val="25"/>
+        </w:numPr>
+        <w:spacing w:after="0"/>
+        <w:jc w:val="both"/>
+        <w:rPr>
+          <w:rFonts w:ascii="Times New Roman" w:hAnsi="Times New Roman" w:cs="Times New Roman"/>
+          <w:b/>
+          <w:sz w:val="24"/>
+        </w:rPr>
+      </w:pPr>
+      <w:r>
+        <w:rPr>
+          <w:rFonts w:ascii="Times New Roman" w:hAnsi="Times New Roman" w:cs="Times New Roman"/>
+          <w:b/>
+          <w:sz w:val="24"/>
+        </w:rPr>
+        <w:t>Note on comparing with .equals():</w:t>
+      </w:r>
+      <w:r>
+        <w:rPr>
+          <w:rFonts w:ascii="Times New Roman" w:hAnsi="Times New Roman" w:cs="Times New Roman"/>
+          <w:b/>
+          <w:sz w:val="24"/>
+        </w:rPr>
+        <w:t xml:space="preserve"> TESTS CONTENT</w:t>
+      </w:r>
+      <w:r>
+        <w:rPr>
+          <w:rFonts w:ascii="Times New Roman" w:hAnsi="Times New Roman" w:cs="Times New Roman"/>
+          <w:sz w:val="24"/>
+        </w:rPr>
+        <w:t xml:space="preserve"> So the default equals method just uses == and will do what’s written in that last point. But for some classes (String, Integer, etc.) it has been overridden and will check the content, as you should if you override the </w:t>
       </w:r>
       <w:proofErr w:type="gramStart"/>
       <w:r>
@@ -6000,7 +5969,7 @@
           <w:rFonts w:ascii="Times New Roman" w:hAnsi="Times New Roman" w:cs="Times New Roman"/>
           <w:sz w:val="24"/>
         </w:rPr>
-        <w:t>number, that</w:t>
+        <w:t>equals(</w:t>
       </w:r>
       <w:proofErr w:type="gramEnd"/>
       <w:r>
@@ -6008,21 +5977,33 @@
           <w:rFonts w:ascii="Times New Roman" w:hAnsi="Times New Roman" w:cs="Times New Roman"/>
           <w:sz w:val="24"/>
         </w:rPr>
-        <w:t xml:space="preserve"> returns true because they are not objects. (If you create two new Intege</w:t>
-      </w:r>
-      <w:r>
-        <w:rPr>
-          <w:rFonts w:ascii="Times New Roman" w:hAnsi="Times New Roman" w:cs="Times New Roman"/>
-          <w:sz w:val="24"/>
-        </w:rPr>
-        <w:t>rs with the same number, you als</w:t>
-      </w:r>
-      <w:r>
-        <w:rPr>
-          <w:rFonts w:ascii="Times New Roman" w:hAnsi="Times New Roman" w:cs="Times New Roman"/>
-          <w:sz w:val="24"/>
-        </w:rPr>
-        <w:t>o get false).</w:t>
+        <w:t xml:space="preserve">) method. </w:t>
+      </w:r>
+      <w:r>
+        <w:rPr>
+          <w:rFonts w:ascii="Times New Roman" w:hAnsi="Times New Roman" w:cs="Times New Roman"/>
+          <w:b/>
+          <w:sz w:val="24"/>
+        </w:rPr>
+        <w:t xml:space="preserve">The == operator is “stronger” than </w:t>
+      </w:r>
+      <w:proofErr w:type="gramStart"/>
+      <w:r>
+        <w:rPr>
+          <w:rFonts w:ascii="Times New Roman" w:hAnsi="Times New Roman" w:cs="Times New Roman"/>
+          <w:b/>
+          <w:sz w:val="24"/>
+        </w:rPr>
+        <w:t>the .equals</w:t>
+      </w:r>
+      <w:proofErr w:type="gramEnd"/>
+      <w:r>
+        <w:rPr>
+          <w:rFonts w:ascii="Times New Roman" w:hAnsi="Times New Roman" w:cs="Times New Roman"/>
+          <w:b/>
+          <w:sz w:val="24"/>
+        </w:rPr>
+        <w:t>() method because it tests if the two variables reference the same object.</w:t>
       </w:r>
     </w:p>
     <w:p>
@@ -6036,159 +6017,70 @@
         <w:jc w:val="both"/>
         <w:rPr>
           <w:rFonts w:ascii="Times New Roman" w:hAnsi="Times New Roman" w:cs="Times New Roman"/>
+          <w:sz w:val="24"/>
+        </w:rPr>
+      </w:pPr>
+      <w:r>
+        <w:rPr>
+          <w:rFonts w:ascii="Times New Roman" w:hAnsi="Times New Roman" w:cs="Times New Roman"/>
           <w:b/>
           <w:sz w:val="24"/>
         </w:rPr>
-      </w:pPr>
+        <w:t>IF YOU OVERRIDE THE EQUALS METHOD YOU WILL GET A CHECKSTYLE ERROR IF YOU DON’T ALSO OVERRIDE HASHCODE!</w:t>
+      </w:r>
       <w:r>
         <w:rPr>
           <w:rFonts w:ascii="Times New Roman" w:hAnsi="Times New Roman" w:cs="Times New Roman"/>
           <w:b/>
           <w:sz w:val="24"/>
         </w:rPr>
-        <w:t>Note on comparing with .equals():</w:t>
-      </w:r>
+        <w:t xml:space="preserve"> (public </w:t>
+      </w:r>
+      <w:proofErr w:type="spellStart"/>
       <w:r>
         <w:rPr>
           <w:rFonts w:ascii="Times New Roman" w:hAnsi="Times New Roman" w:cs="Times New Roman"/>
           <w:b/>
           <w:sz w:val="24"/>
         </w:rPr>
-        <w:t xml:space="preserve"> TESTS CONTENT</w:t>
-      </w:r>
-      <w:r>
-        <w:rPr>
-          <w:rFonts w:ascii="Times New Roman" w:hAnsi="Times New Roman" w:cs="Times New Roman"/>
-          <w:sz w:val="24"/>
-        </w:rPr>
-        <w:t xml:space="preserve"> So the default equals method just uses == and will do what’s written in that last point. But for some classes (String, Integer, etc.) it has been overridden and will check the content, as you should if you override the </w:t>
-      </w:r>
+        <w:t>int</w:t>
+      </w:r>
+      <w:proofErr w:type="spellEnd"/>
+      <w:r>
+        <w:rPr>
+          <w:rFonts w:ascii="Times New Roman" w:hAnsi="Times New Roman" w:cs="Times New Roman"/>
+          <w:b/>
+          <w:sz w:val="24"/>
+        </w:rPr>
+        <w:t xml:space="preserve"> </w:t>
+      </w:r>
+      <w:proofErr w:type="spellStart"/>
       <w:proofErr w:type="gramStart"/>
       <w:r>
         <w:rPr>
           <w:rFonts w:ascii="Times New Roman" w:hAnsi="Times New Roman" w:cs="Times New Roman"/>
-          <w:sz w:val="24"/>
-        </w:rPr>
-        <w:t>equals(</w:t>
+          <w:b/>
+          <w:sz w:val="24"/>
+        </w:rPr>
+        <w:t>hashcode</w:t>
+      </w:r>
+      <w:proofErr w:type="spellEnd"/>
+      <w:r>
+        <w:rPr>
+          <w:rFonts w:ascii="Times New Roman" w:hAnsi="Times New Roman" w:cs="Times New Roman"/>
+          <w:b/>
+          <w:sz w:val="24"/>
+        </w:rPr>
+        <w:t>(</w:t>
       </w:r>
       <w:proofErr w:type="gramEnd"/>
       <w:r>
         <w:rPr>
           <w:rFonts w:ascii="Times New Roman" w:hAnsi="Times New Roman" w:cs="Times New Roman"/>
-          <w:sz w:val="24"/>
-        </w:rPr>
-        <w:t xml:space="preserve">) method. </w:t>
-      </w:r>
-      <w:r>
-        <w:rPr>
-          <w:rFonts w:ascii="Times New Roman" w:hAnsi="Times New Roman" w:cs="Times New Roman"/>
           <w:b/>
           <w:sz w:val="24"/>
         </w:rPr>
-        <w:t>The == operator is “stronger” than the .</w:t>
-      </w:r>
-      <w:proofErr w:type="gramStart"/>
-      <w:r>
-        <w:rPr>
-          <w:rFonts w:ascii="Times New Roman" w:hAnsi="Times New Roman" w:cs="Times New Roman"/>
-          <w:b/>
-          <w:sz w:val="24"/>
-        </w:rPr>
-        <w:t>equals(</w:t>
-      </w:r>
-      <w:proofErr w:type="gramEnd"/>
-      <w:r>
-        <w:rPr>
-          <w:rFonts w:ascii="Times New Roman" w:hAnsi="Times New Roman" w:cs="Times New Roman"/>
-          <w:b/>
-          <w:sz w:val="24"/>
-        </w:rPr>
-        <w:t>) method because it tests if the two variables reference the same object.</w:t>
-      </w:r>
-    </w:p>
-    <w:p>
-      <w:pPr>
-        <w:pStyle w:val="ListParagraph"/>
-        <w:numPr>
-          <w:ilvl w:val="0"/>
-          <w:numId w:val="25"/>
-        </w:numPr>
-        <w:spacing w:after="0"/>
-        <w:jc w:val="both"/>
-        <w:rPr>
-          <w:rFonts w:ascii="Times New Roman" w:hAnsi="Times New Roman" w:cs="Times New Roman"/>
-          <w:sz w:val="24"/>
-        </w:rPr>
-      </w:pPr>
-      <w:r>
-        <w:rPr>
-          <w:rFonts w:ascii="Times New Roman" w:hAnsi="Times New Roman" w:cs="Times New Roman"/>
-          <w:b/>
-          <w:sz w:val="24"/>
-        </w:rPr>
-        <w:t>IF YOU OVERRIDE THE EQUALS METHOD YOU WILL GET A CHECKSTYLE ERROR IF YOU DON’T ALSO OVERRIDE HASHCODE!</w:t>
-      </w:r>
-      <w:r>
-        <w:rPr>
-          <w:rFonts w:ascii="Times New Roman" w:hAnsi="Times New Roman" w:cs="Times New Roman"/>
-          <w:b/>
-          <w:sz w:val="24"/>
-        </w:rPr>
-        <w:t xml:space="preserve"> (</w:t>
-      </w:r>
-      <w:proofErr w:type="gramStart"/>
-      <w:r>
-        <w:rPr>
-          <w:rFonts w:ascii="Times New Roman" w:hAnsi="Times New Roman" w:cs="Times New Roman"/>
-          <w:b/>
-          <w:sz w:val="24"/>
-        </w:rPr>
-        <w:t>public</w:t>
-      </w:r>
-      <w:proofErr w:type="gramEnd"/>
-      <w:r>
-        <w:rPr>
-          <w:rFonts w:ascii="Times New Roman" w:hAnsi="Times New Roman" w:cs="Times New Roman"/>
-          <w:b/>
-          <w:sz w:val="24"/>
-        </w:rPr>
-        <w:t xml:space="preserve"> </w:t>
-      </w:r>
-      <w:proofErr w:type="spellStart"/>
-      <w:r>
-        <w:rPr>
-          <w:rFonts w:ascii="Times New Roman" w:hAnsi="Times New Roman" w:cs="Times New Roman"/>
-          <w:b/>
-          <w:sz w:val="24"/>
-        </w:rPr>
-        <w:t>int</w:t>
-      </w:r>
-      <w:proofErr w:type="spellEnd"/>
-      <w:r>
-        <w:rPr>
-          <w:rFonts w:ascii="Times New Roman" w:hAnsi="Times New Roman" w:cs="Times New Roman"/>
-          <w:b/>
-          <w:sz w:val="24"/>
-        </w:rPr>
-        <w:t xml:space="preserve"> </w:t>
-      </w:r>
-      <w:proofErr w:type="spellStart"/>
-      <w:r>
-        <w:rPr>
-          <w:rFonts w:ascii="Times New Roman" w:hAnsi="Times New Roman" w:cs="Times New Roman"/>
-          <w:b/>
-          <w:sz w:val="24"/>
-        </w:rPr>
-        <w:t>hashcode</w:t>
-      </w:r>
-      <w:proofErr w:type="spellEnd"/>
-      <w:r>
-        <w:rPr>
-          <w:rFonts w:ascii="Times New Roman" w:hAnsi="Times New Roman" w:cs="Times New Roman"/>
-          <w:b/>
-          <w:sz w:val="24"/>
-        </w:rPr>
-        <w:t>() {…})</w:t>
+        <w:t>) {…})</w:t>
       </w:r>
     </w:p>
     <w:p>
@@ -6250,45 +6142,8 @@
           <w:rFonts w:ascii="Times New Roman" w:hAnsi="Times New Roman" w:cs="Times New Roman"/>
           <w:sz w:val="24"/>
         </w:rPr>
+        <w:lastRenderedPageBreak/>
         <w:t>WHEN YOU OVERRIDE THE METHOD, DON’T SET THE INPUT PARAMETER AS A SUBCLASS. YOU DON’T KNOW WHAT SORT OF OBJECT THESE SILLY KIDS WILL PASS IN. IT SHOULD ALWAYS BE:</w:t>
-      </w:r>
-    </w:p>
-    <w:p>
-      <w:pPr>
-        <w:pStyle w:val="ListParagraph"/>
-        <w:numPr>
-          <w:ilvl w:val="1"/>
-          <w:numId w:val="25"/>
-        </w:numPr>
-        <w:spacing w:after="0"/>
-        <w:jc w:val="both"/>
-        <w:rPr>
-          <w:rFonts w:ascii="Times New Roman" w:hAnsi="Times New Roman" w:cs="Times New Roman"/>
-          <w:sz w:val="24"/>
-        </w:rPr>
-      </w:pPr>
-      <w:r>
-        <w:rPr>
-          <w:rFonts w:ascii="Times New Roman" w:hAnsi="Times New Roman" w:cs="Times New Roman"/>
-          <w:sz w:val="24"/>
-        </w:rPr>
-        <w:t xml:space="preserve">And then check </w:t>
-      </w:r>
-      <w:proofErr w:type="spellStart"/>
-      <w:r>
-        <w:rPr>
-          <w:rFonts w:ascii="Times New Roman" w:hAnsi="Times New Roman" w:cs="Times New Roman"/>
-          <w:sz w:val="24"/>
-        </w:rPr>
-        <w:t>instanceof</w:t>
-      </w:r>
-      <w:proofErr w:type="spellEnd"/>
-      <w:r>
-        <w:rPr>
-          <w:rFonts w:ascii="Times New Roman" w:hAnsi="Times New Roman" w:cs="Times New Roman"/>
-          <w:sz w:val="24"/>
-        </w:rPr>
-        <w:t xml:space="preserve"> inside the code:</w:t>
       </w:r>
     </w:p>
     <w:p>
@@ -6344,6 +6199,44 @@
       <w:pPr>
         <w:pStyle w:val="ListParagraph"/>
         <w:numPr>
+          <w:ilvl w:val="1"/>
+          <w:numId w:val="25"/>
+        </w:numPr>
+        <w:spacing w:after="0"/>
+        <w:jc w:val="both"/>
+        <w:rPr>
+          <w:rFonts w:ascii="Times New Roman" w:hAnsi="Times New Roman" w:cs="Times New Roman"/>
+          <w:sz w:val="24"/>
+        </w:rPr>
+      </w:pPr>
+      <w:r>
+        <w:rPr>
+          <w:rFonts w:ascii="Times New Roman" w:hAnsi="Times New Roman" w:cs="Times New Roman"/>
+          <w:sz w:val="24"/>
+        </w:rPr>
+        <w:t xml:space="preserve">And then check </w:t>
+      </w:r>
+      <w:proofErr w:type="spellStart"/>
+      <w:r>
+        <w:rPr>
+          <w:rFonts w:ascii="Times New Roman" w:hAnsi="Times New Roman" w:cs="Times New Roman"/>
+          <w:sz w:val="24"/>
+        </w:rPr>
+        <w:t>instanceof</w:t>
+      </w:r>
+      <w:proofErr w:type="spellEnd"/>
+      <w:r>
+        <w:rPr>
+          <w:rFonts w:ascii="Times New Roman" w:hAnsi="Times New Roman" w:cs="Times New Roman"/>
+          <w:sz w:val="24"/>
+        </w:rPr>
+        <w:t xml:space="preserve"> inside the code:</w:t>
+      </w:r>
+    </w:p>
+    <w:p>
+      <w:pPr>
+        <w:pStyle w:val="ListParagraph"/>
+        <w:numPr>
           <w:ilvl w:val="0"/>
           <w:numId w:val="26"/>
         </w:numPr>
@@ -6366,7 +6259,6 @@
           <w:rFonts w:ascii="Times New Roman" w:hAnsi="Times New Roman" w:cs="Times New Roman"/>
           <w:sz w:val="24"/>
         </w:rPr>
-        <w:lastRenderedPageBreak/>
         <w:t xml:space="preserve">OTHER </w:t>
       </w:r>
       <w:r>
@@ -6443,23 +6335,7 @@
           <w:rFonts w:ascii="Times New Roman" w:hAnsi="Times New Roman" w:cs="Times New Roman"/>
           <w:sz w:val="24"/>
         </w:rPr>
-        <w:t xml:space="preserve">Use this instead of arrays to store unlimited number of </w:t>
-      </w:r>
-      <w:proofErr w:type="gramStart"/>
-      <w:r>
-        <w:rPr>
-          <w:rFonts w:ascii="Times New Roman" w:hAnsi="Times New Roman" w:cs="Times New Roman"/>
-          <w:sz w:val="24"/>
-        </w:rPr>
-        <w:t>objects,</w:t>
-      </w:r>
-      <w:proofErr w:type="gramEnd"/>
-      <w:r>
-        <w:rPr>
-          <w:rFonts w:ascii="Times New Roman" w:hAnsi="Times New Roman" w:cs="Times New Roman"/>
-          <w:sz w:val="24"/>
-        </w:rPr>
-        <w:t xml:space="preserve"> it also has a bunch of methods to make it easier to work with.</w:t>
+        <w:t>Use this instead of arrays to store unlimited number of objects, it also has a bunch of methods to make it easier to work with.</w:t>
       </w:r>
     </w:p>
     <w:p>
@@ -6675,7 +6551,7 @@
         </w:rPr>
         <w:pict>
           <v:shape id="_x0000_s1039" type="#_x0000_t75" style="position:absolute;left:0;text-align:left;margin-left:0;margin-top:.05pt;width:467.7pt;height:266pt;z-index:-251630592" wrapcoords="-35 -61 -35 21600 21635 21600 21635 -61 -35 -61" stroked="t" strokecolor="black [3213]">
-            <v:imagedata r:id="rId12" o:title="ice_screenshot_20160405-131749"/>
+            <v:imagedata r:id="rId11" o:title="ice_screenshot_20160405-131749"/>
             <w10:wrap type="tight"/>
           </v:shape>
         </w:pict>
@@ -6759,6 +6635,7 @@
           <w:rFonts w:ascii="Times New Roman" w:hAnsi="Times New Roman" w:cs="Times New Roman"/>
           <w:sz w:val="24"/>
         </w:rPr>
+        <w:lastRenderedPageBreak/>
         <w:t xml:space="preserve">Note: </w:t>
       </w:r>
     </w:p>
@@ -6770,17 +6647,33 @@
           <w:numId w:val="27"/>
         </w:numPr>
         <w:spacing w:after="0"/>
-        <w:rPr>
-          <w:rFonts w:ascii="Times New Roman" w:hAnsi="Times New Roman" w:cs="Times New Roman"/>
-          <w:sz w:val="24"/>
-        </w:rPr>
-      </w:pPr>
-      <w:r>
-        <w:rPr>
-          <w:rFonts w:ascii="Times New Roman" w:hAnsi="Times New Roman" w:cs="Times New Roman"/>
-          <w:sz w:val="24"/>
-        </w:rPr>
-        <w:t xml:space="preserve">THE ELEMENTS IN THE ARRAYLIST MUST BE OF OBJECT TYPE, YOU CAN’T DO </w:t>
+        <w:jc w:val="both"/>
+        <w:rPr>
+          <w:rFonts w:ascii="Times New Roman" w:hAnsi="Times New Roman" w:cs="Times New Roman"/>
+          <w:sz w:val="24"/>
+        </w:rPr>
+      </w:pPr>
+      <w:r>
+        <w:rPr>
+          <w:rFonts w:ascii="Times New Roman" w:hAnsi="Times New Roman" w:cs="Times New Roman"/>
+          <w:b/>
+          <w:sz w:val="24"/>
+        </w:rPr>
+        <w:t>The elements in an array list CANNOT be of a primitive data type</w:t>
+      </w:r>
+      <w:r>
+        <w:rPr>
+          <w:rFonts w:ascii="Times New Roman" w:hAnsi="Times New Roman" w:cs="Times New Roman"/>
+          <w:sz w:val="24"/>
+        </w:rPr>
+        <w:t xml:space="preserve"> </w:t>
+      </w:r>
+      <w:r>
+        <w:rPr>
+          <w:rFonts w:ascii="Times New Roman" w:hAnsi="Times New Roman" w:cs="Times New Roman"/>
+          <w:sz w:val="24"/>
+        </w:rPr>
+        <w:t xml:space="preserve">(you can’t do </w:t>
       </w:r>
       <w:proofErr w:type="spellStart"/>
       <w:r>
@@ -6812,60 +6705,69 @@
           <w:rFonts w:ascii="Times New Roman" w:hAnsi="Times New Roman" w:cs="Times New Roman"/>
           <w:sz w:val="24"/>
         </w:rPr>
-        <w:t>&gt;!!!</w:t>
-      </w:r>
-    </w:p>
-    <w:p>
-      <w:pPr>
-        <w:pStyle w:val="ListParagraph"/>
-        <w:numPr>
-          <w:ilvl w:val="0"/>
-          <w:numId w:val="27"/>
-        </w:numPr>
-        <w:spacing w:after="0"/>
-        <w:rPr>
-          <w:rFonts w:ascii="Times New Roman" w:hAnsi="Times New Roman" w:cs="Times New Roman"/>
-          <w:sz w:val="24"/>
-        </w:rPr>
-      </w:pPr>
-      <w:r>
-        <w:rPr>
-          <w:rFonts w:ascii="Times New Roman" w:hAnsi="Times New Roman" w:cs="Times New Roman"/>
-          <w:sz w:val="24"/>
-        </w:rPr>
-        <w:t xml:space="preserve">You can sort an array list with: </w:t>
+        <w:t>&gt;)</w:t>
+      </w:r>
+      <w:r>
+        <w:rPr>
+          <w:rFonts w:ascii="Times New Roman" w:hAnsi="Times New Roman" w:cs="Times New Roman"/>
+          <w:b/>
+          <w:sz w:val="24"/>
+        </w:rPr>
+        <w:t xml:space="preserve">, if you want to make an </w:t>
       </w:r>
       <w:proofErr w:type="spellStart"/>
       <w:r>
         <w:rPr>
           <w:rFonts w:ascii="Times New Roman" w:hAnsi="Times New Roman" w:cs="Times New Roman"/>
-          <w:sz w:val="24"/>
-        </w:rPr>
-        <w:t>java.util.Collections.sort</w:t>
+          <w:b/>
+          <w:sz w:val="24"/>
+        </w:rPr>
+        <w:t>ArrayList</w:t>
       </w:r>
       <w:proofErr w:type="spellEnd"/>
       <w:r>
         <w:rPr>
           <w:rFonts w:ascii="Times New Roman" w:hAnsi="Times New Roman" w:cs="Times New Roman"/>
-          <w:sz w:val="24"/>
-        </w:rPr>
-        <w:t>(</w:t>
+          <w:b/>
+          <w:sz w:val="24"/>
+        </w:rPr>
+        <w:t xml:space="preserve"> of </w:t>
       </w:r>
       <w:proofErr w:type="spellStart"/>
       <w:r>
         <w:rPr>
           <w:rFonts w:ascii="Times New Roman" w:hAnsi="Times New Roman" w:cs="Times New Roman"/>
-          <w:sz w:val="24"/>
-        </w:rPr>
-        <w:t>referenceNameOfList</w:t>
+          <w:b/>
+          <w:sz w:val="24"/>
+        </w:rPr>
+        <w:t>ints</w:t>
       </w:r>
       <w:proofErr w:type="spellEnd"/>
       <w:r>
         <w:rPr>
           <w:rFonts w:ascii="Times New Roman" w:hAnsi="Times New Roman" w:cs="Times New Roman"/>
-          <w:sz w:val="24"/>
-        </w:rPr>
-        <w:t>);</w:t>
+          <w:b/>
+          <w:sz w:val="24"/>
+        </w:rPr>
+        <w:t xml:space="preserve">, do </w:t>
+      </w:r>
+      <w:proofErr w:type="spellStart"/>
+      <w:r>
+        <w:rPr>
+          <w:rFonts w:ascii="Times New Roman" w:hAnsi="Times New Roman" w:cs="Times New Roman"/>
+          <w:b/>
+          <w:sz w:val="24"/>
+        </w:rPr>
+        <w:t>ArrayList</w:t>
+      </w:r>
+      <w:proofErr w:type="spellEnd"/>
+      <w:r>
+        <w:rPr>
+          <w:rFonts w:ascii="Times New Roman" w:hAnsi="Times New Roman" w:cs="Times New Roman"/>
+          <w:b/>
+          <w:sz w:val="24"/>
+        </w:rPr>
+        <w:t>&lt;Integer&gt; instead</w:t>
       </w:r>
     </w:p>
     <w:p>
@@ -6876,6 +6778,91 @@
           <w:numId w:val="27"/>
         </w:numPr>
         <w:spacing w:after="0"/>
+        <w:jc w:val="both"/>
+        <w:rPr>
+          <w:rFonts w:ascii="Times New Roman" w:hAnsi="Times New Roman" w:cs="Times New Roman"/>
+          <w:sz w:val="24"/>
+        </w:rPr>
+      </w:pPr>
+      <w:r>
+        <w:rPr>
+          <w:rFonts w:ascii="Times New Roman" w:hAnsi="Times New Roman" w:cs="Times New Roman"/>
+          <w:b/>
+          <w:sz w:val="24"/>
+        </w:rPr>
+        <w:t>Same with every other built – in data structure</w:t>
+      </w:r>
+    </w:p>
+    <w:p>
+      <w:pPr>
+        <w:pStyle w:val="ListParagraph"/>
+        <w:numPr>
+          <w:ilvl w:val="0"/>
+          <w:numId w:val="27"/>
+        </w:numPr>
+        <w:spacing w:after="0"/>
+        <w:rPr>
+          <w:rFonts w:ascii="Times New Roman" w:hAnsi="Times New Roman" w:cs="Times New Roman"/>
+          <w:sz w:val="24"/>
+        </w:rPr>
+      </w:pPr>
+      <w:r>
+        <w:rPr>
+          <w:rFonts w:ascii="Times New Roman" w:hAnsi="Times New Roman" w:cs="Times New Roman"/>
+          <w:sz w:val="24"/>
+        </w:rPr>
+        <w:t xml:space="preserve">You can sort an array list with: </w:t>
+      </w:r>
+      <w:proofErr w:type="spellStart"/>
+      <w:proofErr w:type="gramStart"/>
+      <w:r>
+        <w:rPr>
+          <w:rFonts w:ascii="Times New Roman" w:hAnsi="Times New Roman" w:cs="Times New Roman"/>
+          <w:sz w:val="24"/>
+        </w:rPr>
+        <w:t>java.util</w:t>
+      </w:r>
+      <w:proofErr w:type="gramEnd"/>
+      <w:r>
+        <w:rPr>
+          <w:rFonts w:ascii="Times New Roman" w:hAnsi="Times New Roman" w:cs="Times New Roman"/>
+          <w:sz w:val="24"/>
+        </w:rPr>
+        <w:t>.Collections.sort</w:t>
+      </w:r>
+      <w:proofErr w:type="spellEnd"/>
+      <w:r>
+        <w:rPr>
+          <w:rFonts w:ascii="Times New Roman" w:hAnsi="Times New Roman" w:cs="Times New Roman"/>
+          <w:sz w:val="24"/>
+        </w:rPr>
+        <w:t>(</w:t>
+      </w:r>
+      <w:proofErr w:type="spellStart"/>
+      <w:r>
+        <w:rPr>
+          <w:rFonts w:ascii="Times New Roman" w:hAnsi="Times New Roman" w:cs="Times New Roman"/>
+          <w:sz w:val="24"/>
+        </w:rPr>
+        <w:t>referenceNameOfList</w:t>
+      </w:r>
+      <w:proofErr w:type="spellEnd"/>
+      <w:r>
+        <w:rPr>
+          <w:rFonts w:ascii="Times New Roman" w:hAnsi="Times New Roman" w:cs="Times New Roman"/>
+          <w:sz w:val="24"/>
+        </w:rPr>
+        <w:t>);</w:t>
+      </w:r>
+    </w:p>
+    <w:p>
+      <w:pPr>
+        <w:pStyle w:val="ListParagraph"/>
+        <w:numPr>
+          <w:ilvl w:val="1"/>
+          <w:numId w:val="27"/>
+        </w:numPr>
+        <w:spacing w:after="0"/>
         <w:rPr>
           <w:rFonts w:ascii="Times New Roman" w:hAnsi="Times New Roman" w:cs="Times New Roman"/>
           <w:sz w:val="24"/>
@@ -6932,7 +6919,6 @@
         <w:rPr>
           <w:rFonts w:ascii="Times New Roman" w:hAnsi="Times New Roman" w:cs="Times New Roman"/>
         </w:rPr>
-        <w:lastRenderedPageBreak/>
         <w:t>Chapter 12: Exception Handling and Text I/O</w:t>
       </w:r>
     </w:p>
@@ -7380,71 +7366,13 @@
     </w:p>
     <w:p>
       <w:pPr>
-        <w:spacing w:after="0"/>
-        <w:rPr>
-          <w:rFonts w:ascii="Times New Roman" w:hAnsi="Times New Roman" w:cs="Times New Roman"/>
-          <w:b/>
-          <w:sz w:val="28"/>
-        </w:rPr>
-      </w:pPr>
-    </w:p>
-    <w:p>
-      <w:pPr>
-        <w:spacing w:after="0"/>
-        <w:rPr>
-          <w:rFonts w:ascii="Times New Roman" w:hAnsi="Times New Roman" w:cs="Times New Roman"/>
-          <w:b/>
-          <w:sz w:val="28"/>
-        </w:rPr>
-      </w:pPr>
-    </w:p>
-    <w:p>
-      <w:pPr>
-        <w:spacing w:after="0"/>
-        <w:rPr>
-          <w:rFonts w:ascii="Times New Roman" w:hAnsi="Times New Roman" w:cs="Times New Roman"/>
-          <w:b/>
-          <w:sz w:val="28"/>
-        </w:rPr>
-      </w:pPr>
-    </w:p>
-    <w:p>
-      <w:pPr>
-        <w:spacing w:after="0"/>
-        <w:rPr>
-          <w:rFonts w:ascii="Times New Roman" w:hAnsi="Times New Roman" w:cs="Times New Roman"/>
-          <w:b/>
-          <w:sz w:val="28"/>
-        </w:rPr>
-      </w:pPr>
-    </w:p>
-    <w:p>
-      <w:pPr>
-        <w:spacing w:after="0"/>
-        <w:rPr>
-          <w:rFonts w:ascii="Times New Roman" w:hAnsi="Times New Roman" w:cs="Times New Roman"/>
-          <w:b/>
-          <w:sz w:val="28"/>
-        </w:rPr>
-      </w:pPr>
-    </w:p>
-    <w:p>
-      <w:pPr>
-        <w:spacing w:after="0"/>
-        <w:rPr>
-          <w:rFonts w:ascii="Times New Roman" w:hAnsi="Times New Roman" w:cs="Times New Roman"/>
-          <w:b/>
-          <w:sz w:val="28"/>
-        </w:rPr>
-      </w:pPr>
-    </w:p>
-    <w:p>
-      <w:pPr>
         <w:pStyle w:val="Heading1"/>
         <w:rPr>
           <w:rFonts w:ascii="Times New Roman" w:hAnsi="Times New Roman" w:cs="Times New Roman"/>
         </w:rPr>
       </w:pPr>
+      <w:bookmarkStart w:id="0" w:name="_GoBack"/>
+      <w:bookmarkEnd w:id="0"/>
       <w:r>
         <w:rPr>
           <w:rFonts w:ascii="Times New Roman" w:hAnsi="Times New Roman" w:cs="Times New Roman"/>
@@ -7616,23 +7544,7 @@
           <w:rFonts w:ascii="Times New Roman" w:hAnsi="Times New Roman" w:cs="Times New Roman"/>
           <w:sz w:val="24"/>
         </w:rPr>
-        <w:t xml:space="preserve">E.g. </w:t>
-      </w:r>
-      <w:proofErr w:type="gramStart"/>
-      <w:r>
-        <w:rPr>
-          <w:rFonts w:ascii="Times New Roman" w:hAnsi="Times New Roman" w:cs="Times New Roman"/>
-          <w:sz w:val="24"/>
-        </w:rPr>
-        <w:t>In</w:t>
-      </w:r>
-      <w:proofErr w:type="gramEnd"/>
-      <w:r>
-        <w:rPr>
-          <w:rFonts w:ascii="Times New Roman" w:hAnsi="Times New Roman" w:cs="Times New Roman"/>
-          <w:sz w:val="24"/>
-        </w:rPr>
-        <w:t xml:space="preserve"> the </w:t>
+        <w:t xml:space="preserve">E.g. In the </w:t>
       </w:r>
       <w:proofErr w:type="spellStart"/>
       <w:r>
@@ -8049,21 +7961,44 @@
         <w:t xml:space="preserve">Basically, if you want to compare the area of the circle and rectangle, you would do something like </w:t>
       </w:r>
       <w:proofErr w:type="spellStart"/>
+      <w:r>
+        <w:rPr>
+          <w:rFonts w:ascii="Times New Roman" w:hAnsi="Times New Roman" w:cs="Times New Roman"/>
+          <w:sz w:val="24"/>
+        </w:rPr>
+        <w:t>circleObject.getArea</w:t>
+      </w:r>
+      <w:proofErr w:type="spellEnd"/>
+      <w:r>
+        <w:rPr>
+          <w:rFonts w:ascii="Times New Roman" w:hAnsi="Times New Roman" w:cs="Times New Roman"/>
+          <w:sz w:val="24"/>
+        </w:rPr>
+        <w:t xml:space="preserve">() == </w:t>
+      </w:r>
+      <w:proofErr w:type="spellStart"/>
+      <w:r>
+        <w:rPr>
+          <w:rFonts w:ascii="Times New Roman" w:hAnsi="Times New Roman" w:cs="Times New Roman"/>
+          <w:sz w:val="24"/>
+        </w:rPr>
+        <w:t>rectangleObject.getArea</w:t>
+      </w:r>
+      <w:proofErr w:type="spellEnd"/>
+      <w:r>
+        <w:rPr>
+          <w:rFonts w:ascii="Times New Roman" w:hAnsi="Times New Roman" w:cs="Times New Roman"/>
+          <w:sz w:val="24"/>
+        </w:rPr>
+        <w:t>(</w:t>
+      </w:r>
       <w:proofErr w:type="gramStart"/>
       <w:r>
         <w:rPr>
           <w:rFonts w:ascii="Times New Roman" w:hAnsi="Times New Roman" w:cs="Times New Roman"/>
           <w:sz w:val="24"/>
         </w:rPr>
-        <w:t>circleObject.getArea</w:t>
-      </w:r>
-      <w:proofErr w:type="spellEnd"/>
-      <w:r>
-        <w:rPr>
-          <w:rFonts w:ascii="Times New Roman" w:hAnsi="Times New Roman" w:cs="Times New Roman"/>
-          <w:sz w:val="24"/>
-        </w:rPr>
-        <w:t>(</w:t>
+        <w:t>).This</w:t>
       </w:r>
       <w:proofErr w:type="gramEnd"/>
       <w:r>
@@ -8071,23 +8006,7 @@
           <w:rFonts w:ascii="Times New Roman" w:hAnsi="Times New Roman" w:cs="Times New Roman"/>
           <w:sz w:val="24"/>
         </w:rPr>
-        <w:t xml:space="preserve">) == </w:t>
-      </w:r>
-      <w:proofErr w:type="spellStart"/>
-      <w:r>
-        <w:rPr>
-          <w:rFonts w:ascii="Times New Roman" w:hAnsi="Times New Roman" w:cs="Times New Roman"/>
-          <w:sz w:val="24"/>
-        </w:rPr>
-        <w:t>rectangleObject.getArea</w:t>
-      </w:r>
-      <w:proofErr w:type="spellEnd"/>
-      <w:r>
-        <w:rPr>
-          <w:rFonts w:ascii="Times New Roman" w:hAnsi="Times New Roman" w:cs="Times New Roman"/>
-          <w:sz w:val="24"/>
-        </w:rPr>
-        <w:t xml:space="preserve">().This wouldn’t work unless </w:t>
+        <w:t xml:space="preserve"> wouldn’t work unless </w:t>
       </w:r>
       <w:proofErr w:type="spellStart"/>
       <w:r>
@@ -8341,23 +8260,7 @@
           <w:rFonts w:ascii="Times New Roman" w:hAnsi="Times New Roman" w:cs="Times New Roman"/>
           <w:sz w:val="24"/>
         </w:rPr>
-        <w:t xml:space="preserve">A subclass can be abstract even if </w:t>
-      </w:r>
-      <w:proofErr w:type="gramStart"/>
-      <w:r>
-        <w:rPr>
-          <w:rFonts w:ascii="Times New Roman" w:hAnsi="Times New Roman" w:cs="Times New Roman"/>
-          <w:sz w:val="24"/>
-        </w:rPr>
-        <w:t>it’s</w:t>
-      </w:r>
-      <w:proofErr w:type="gramEnd"/>
-      <w:r>
-        <w:rPr>
-          <w:rFonts w:ascii="Times New Roman" w:hAnsi="Times New Roman" w:cs="Times New Roman"/>
-          <w:sz w:val="24"/>
-        </w:rPr>
-        <w:t xml:space="preserve"> superclass is concrete (</w:t>
+        <w:t>A subclass can be abstract even if it’s superclass is concrete (</w:t>
       </w:r>
       <w:r>
         <w:rPr>
@@ -9167,7 +9070,15 @@
           <w:rFonts w:ascii="Times New Roman" w:hAnsi="Times New Roman" w:cs="Times New Roman"/>
           <w:sz w:val="24"/>
         </w:rPr>
-        <w:t>java.util.Arrays.sort</w:t>
+        <w:t>java.util</w:t>
+      </w:r>
+      <w:proofErr w:type="gramEnd"/>
+      <w:r>
+        <w:rPr>
+          <w:rFonts w:ascii="Times New Roman" w:hAnsi="Times New Roman" w:cs="Times New Roman"/>
+          <w:sz w:val="24"/>
+        </w:rPr>
+        <w:t>.Arrays.sort</w:t>
       </w:r>
       <w:proofErr w:type="spellEnd"/>
       <w:r>
@@ -9175,15 +9086,7 @@
           <w:rFonts w:ascii="Times New Roman" w:hAnsi="Times New Roman" w:cs="Times New Roman"/>
           <w:sz w:val="24"/>
         </w:rPr>
-        <w:t>(</w:t>
-      </w:r>
-      <w:proofErr w:type="gramEnd"/>
-      <w:r>
-        <w:rPr>
-          <w:rFonts w:ascii="Times New Roman" w:hAnsi="Times New Roman" w:cs="Times New Roman"/>
-          <w:sz w:val="24"/>
-        </w:rPr>
-        <w:t xml:space="preserve">Object[]) in the Java API uses the </w:t>
+        <w:t xml:space="preserve">(Object[]) in the Java API uses the </w:t>
       </w:r>
       <w:proofErr w:type="spellStart"/>
       <w:r>
@@ -9294,23 +9197,7 @@
           <w:rFonts w:ascii="Times New Roman" w:hAnsi="Times New Roman" w:cs="Times New Roman"/>
           <w:sz w:val="24"/>
         </w:rPr>
-        <w:t xml:space="preserve"> would be difficult to use a generic sort method without interfaces. Multiple </w:t>
-      </w:r>
-      <w:proofErr w:type="gramStart"/>
-      <w:r>
-        <w:rPr>
-          <w:rFonts w:ascii="Times New Roman" w:hAnsi="Times New Roman" w:cs="Times New Roman"/>
-          <w:sz w:val="24"/>
-        </w:rPr>
-        <w:t>inheritance</w:t>
-      </w:r>
-      <w:proofErr w:type="gramEnd"/>
-      <w:r>
-        <w:rPr>
-          <w:rFonts w:ascii="Times New Roman" w:hAnsi="Times New Roman" w:cs="Times New Roman"/>
-          <w:sz w:val="24"/>
-        </w:rPr>
-        <w:t xml:space="preserve"> would be necessary.</w:t>
+        <w:t xml:space="preserve"> would be difficult to use a generic sort method without interfaces. Multiple inheritance would be necessary.</w:t>
       </w:r>
     </w:p>
     <w:p>
@@ -9480,7 +9367,7 @@
                     <pic:cNvPicPr/>
                   </pic:nvPicPr>
                   <pic:blipFill>
-                    <a:blip r:embed="rId13"/>
+                    <a:blip r:embed="rId12"/>
                     <a:stretch>
                       <a:fillRect/>
                     </a:stretch>
@@ -9592,7 +9479,7 @@
                     <pic:cNvPicPr/>
                   </pic:nvPicPr>
                   <pic:blipFill>
-                    <a:blip r:embed="rId14"/>
+                    <a:blip r:embed="rId13"/>
                     <a:stretch>
                       <a:fillRect/>
                     </a:stretch>
@@ -9988,13 +9875,20 @@
         </w:rPr>
       </w:pPr>
       <w:proofErr w:type="spellStart"/>
+      <w:r>
+        <w:rPr>
+          <w:rFonts w:ascii="Times New Roman" w:hAnsi="Times New Roman" w:cs="Times New Roman"/>
+          <w:sz w:val="24"/>
+        </w:rPr>
+        <w:t>javafx.</w:t>
+      </w:r>
       <w:proofErr w:type="gramStart"/>
       <w:r>
         <w:rPr>
           <w:rFonts w:ascii="Times New Roman" w:hAnsi="Times New Roman" w:cs="Times New Roman"/>
           <w:sz w:val="24"/>
         </w:rPr>
-        <w:t>javafx.application.Application</w:t>
+        <w:t>application.Application</w:t>
       </w:r>
       <w:proofErr w:type="spellEnd"/>
       <w:proofErr w:type="gramEnd"/>
@@ -10180,18 +10074,9 @@
           <w:rFonts w:ascii="Times New Roman" w:hAnsi="Times New Roman" w:cs="Times New Roman"/>
           <w:sz w:val="24"/>
         </w:rPr>
-        <w:t xml:space="preserve">Call </w:t>
-      </w:r>
-      <w:proofErr w:type="gramStart"/>
-      <w:r>
-        <w:rPr>
-          <w:rFonts w:ascii="Times New Roman" w:hAnsi="Times New Roman" w:cs="Times New Roman"/>
-          <w:sz w:val="24"/>
-        </w:rPr>
-        <w:t>launch(</w:t>
+        <w:t>Call launch(</w:t>
       </w:r>
       <w:proofErr w:type="spellStart"/>
-      <w:proofErr w:type="gramEnd"/>
       <w:r>
         <w:rPr>
           <w:rFonts w:ascii="Times New Roman" w:hAnsi="Times New Roman" w:cs="Times New Roman"/>
@@ -10573,7 +10458,7 @@
         </w:rPr>
         <w:pict>
           <v:shape id="_x0000_s1049" type="#_x0000_t75" style="position:absolute;left:0;text-align:left;margin-left:274.6pt;margin-top:19.55pt;width:186.15pt;height:124.25pt;z-index:-251610112" wrapcoords="-73 -109 -73 21600 21673 21600 21673 -109 -73 -109" stroked="t" strokecolor="black [3213]">
-            <v:imagedata r:id="rId15" o:title="ice_screenshot_20160429-184229"/>
+            <v:imagedata r:id="rId14" o:title="ice_screenshot_20160429-184229"/>
             <w10:wrap type="tight"/>
           </v:shape>
         </w:pict>
@@ -10722,7 +10607,7 @@
         </w:rPr>
         <w:pict>
           <v:shape id="_x0000_s1050" type="#_x0000_t75" style="position:absolute;left:0;text-align:left;margin-left:229.25pt;margin-top:2.75pt;width:248.4pt;height:211.1pt;z-index:-251608064" wrapcoords="-44 -52 -44 21600 21644 21600 21644 -52 -44 -52" stroked="t" strokecolor="black [3213]">
-            <v:imagedata r:id="rId16" o:title="ice_screenshot_20160429-184238"/>
+            <v:imagedata r:id="rId15" o:title="ice_screenshot_20160429-184238"/>
             <w10:wrap type="tight"/>
           </v:shape>
         </w:pict>
@@ -11417,7 +11302,7 @@
         </w:rPr>
         <w:pict>
           <v:shape id="_x0000_s1051" type="#_x0000_t75" style="position:absolute;margin-left:39.75pt;margin-top:.7pt;width:325.05pt;height:71.45pt;z-index:-251606016" wrapcoords="-50 -227 -50 21600 21650 21600 21650 -227 -50 -227" stroked="t" strokecolor="black [3213]">
-            <v:imagedata r:id="rId17" o:title="ice_screenshot_20160429-193730"/>
+            <v:imagedata r:id="rId16" o:title="ice_screenshot_20160429-193730"/>
             <w10:wrap type="tight"/>
           </v:shape>
         </w:pict>
@@ -11628,18 +11513,9 @@
           <w:rFonts w:ascii="Times New Roman" w:hAnsi="Times New Roman" w:cs="Times New Roman"/>
           <w:sz w:val="24"/>
         </w:rPr>
-        <w:t xml:space="preserve">&gt; interface contains a </w:t>
-      </w:r>
-      <w:proofErr w:type="gramStart"/>
-      <w:r>
-        <w:rPr>
-          <w:rFonts w:ascii="Times New Roman" w:hAnsi="Times New Roman" w:cs="Times New Roman"/>
-          <w:sz w:val="24"/>
-        </w:rPr>
-        <w:t>handle(</w:t>
+        <w:t>&gt; interface contains a handle(</w:t>
       </w:r>
       <w:proofErr w:type="spellStart"/>
-      <w:proofErr w:type="gramEnd"/>
       <w:r>
         <w:rPr>
           <w:rFonts w:ascii="Times New Roman" w:hAnsi="Times New Roman" w:cs="Times New Roman"/>
@@ -11992,7 +11868,7 @@
         </w:rPr>
         <w:pict>
           <v:shape id="_x0000_s1052" type="#_x0000_t75" style="position:absolute;left:0;text-align:left;margin-left:39.75pt;margin-top:4.2pt;width:366.5pt;height:152.35pt;z-index:-251603968" wrapcoords="-39 -95 -39 21600 21639 21600 21639 -95 -39 -95" stroked="t" strokecolor="black [3213]">
-            <v:imagedata r:id="rId18" o:title="ice_screenshot_20160429-222831"/>
+            <v:imagedata r:id="rId17" o:title="ice_screenshot_20160429-222831"/>
             <w10:wrap type="tight"/>
           </v:shape>
         </w:pict>
@@ -12642,18 +12518,9 @@
           <w:rFonts w:ascii="Times New Roman" w:hAnsi="Times New Roman" w:cs="Times New Roman"/>
           <w:sz w:val="24"/>
         </w:rPr>
-        <w:t xml:space="preserve">, it passes it to the </w:t>
-      </w:r>
-      <w:proofErr w:type="gramStart"/>
-      <w:r>
-        <w:rPr>
-          <w:rFonts w:ascii="Times New Roman" w:hAnsi="Times New Roman" w:cs="Times New Roman"/>
-          <w:sz w:val="24"/>
-        </w:rPr>
-        <w:t>handle(</w:t>
+        <w:t>, it passes it to the handle(</w:t>
       </w:r>
       <w:proofErr w:type="spellStart"/>
-      <w:proofErr w:type="gramEnd"/>
       <w:r>
         <w:rPr>
           <w:rFonts w:ascii="Times New Roman" w:hAnsi="Times New Roman" w:cs="Times New Roman"/>
@@ -12737,20 +12604,13 @@
         <w:t>e.getSource</w:t>
       </w:r>
       <w:proofErr w:type="spellEnd"/>
-      <w:r>
-        <w:rPr>
-          <w:rFonts w:ascii="Times New Roman" w:hAnsi="Times New Roman" w:cs="Times New Roman"/>
-          <w:sz w:val="24"/>
-        </w:rPr>
-        <w:t>(</w:t>
-      </w:r>
       <w:proofErr w:type="gramEnd"/>
       <w:r>
         <w:rPr>
           <w:rFonts w:ascii="Times New Roman" w:hAnsi="Times New Roman" w:cs="Times New Roman"/>
           <w:sz w:val="24"/>
         </w:rPr>
-        <w:t>) to obtain the source object that fired it.</w:t>
+        <w:t>() to obtain the source object that fired it.</w:t>
       </w:r>
     </w:p>
     <w:p>
@@ -12813,7 +12673,7 @@
         </w:rPr>
         <w:pict>
           <v:shape id="_x0000_s1053" type="#_x0000_t75" style="position:absolute;left:0;text-align:left;margin-left:53.35pt;margin-top:16.15pt;width:292.3pt;height:186.95pt;z-index:-251601920" wrapcoords="-35 -54 -35 21600 21635 21600 21635 -54 -35 -54" stroked="t" strokecolor="black [3213]">
-            <v:imagedata r:id="rId19" o:title="ice_screenshot_20160430-130723"/>
+            <v:imagedata r:id="rId18" o:title="ice_screenshot_20160430-130723"/>
             <w10:wrap type="tight"/>
           </v:shape>
         </w:pict>
@@ -13190,20 +13050,13 @@
         <w:t>outerClass.staticInnerClass.staticInnerClassMethod</w:t>
       </w:r>
       <w:proofErr w:type="spellEnd"/>
-      <w:r>
-        <w:rPr>
-          <w:rFonts w:ascii="Times New Roman" w:hAnsi="Times New Roman" w:cs="Times New Roman"/>
-          <w:sz w:val="24"/>
-        </w:rPr>
-        <w:t>(</w:t>
-      </w:r>
       <w:proofErr w:type="gramEnd"/>
       <w:r>
         <w:rPr>
           <w:rFonts w:ascii="Times New Roman" w:hAnsi="Times New Roman" w:cs="Times New Roman"/>
           <w:sz w:val="24"/>
         </w:rPr>
-        <w:t>)”. No problem. So if the inner class and the method are static, it’s fine. But:</w:t>
+        <w:t>()”. No problem. So if the inner class and the method are static, it’s fine. But:</w:t>
       </w:r>
     </w:p>
     <w:p>
@@ -13560,7 +13413,7 @@
         </w:rPr>
         <w:pict>
           <v:shape id="_x0000_s1054" type="#_x0000_t75" style="position:absolute;left:0;text-align:left;margin-left:53.4pt;margin-top:20pt;width:331.5pt;height:105.4pt;z-index:-251599872" wrapcoords="-35 -109 -35 21600 21635 21600 21635 -109 -35 -109" stroked="t" strokecolor="black [3213]">
-            <v:imagedata r:id="rId20" o:title="ice_screenshot_20160430-143142"/>
+            <v:imagedata r:id="rId19" o:title="ice_screenshot_20160430-143142"/>
             <w10:wrap type="tight"/>
           </v:shape>
         </w:pict>
@@ -13626,21 +13479,53 @@
         </w:rPr>
       </w:pPr>
       <w:proofErr w:type="spellStart"/>
+      <w:r>
+        <w:rPr>
+          <w:rFonts w:ascii="Times New Roman" w:hAnsi="Times New Roman" w:cs="Times New Roman"/>
+          <w:sz w:val="24"/>
+        </w:rPr>
+        <w:t>buttonName.setOnAction</w:t>
+      </w:r>
+      <w:proofErr w:type="spellEnd"/>
+      <w:r>
+        <w:rPr>
+          <w:rFonts w:ascii="Times New Roman" w:hAnsi="Times New Roman" w:cs="Times New Roman"/>
+          <w:sz w:val="24"/>
+        </w:rPr>
+        <w:t xml:space="preserve">(new </w:t>
+      </w:r>
+      <w:proofErr w:type="spellStart"/>
+      <w:r>
+        <w:rPr>
+          <w:rFonts w:ascii="Times New Roman" w:hAnsi="Times New Roman" w:cs="Times New Roman"/>
+          <w:sz w:val="24"/>
+        </w:rPr>
+        <w:t>EventHandler</w:t>
+      </w:r>
+      <w:proofErr w:type="spellEnd"/>
+      <w:r>
+        <w:rPr>
+          <w:rFonts w:ascii="Times New Roman" w:hAnsi="Times New Roman" w:cs="Times New Roman"/>
+          <w:sz w:val="24"/>
+        </w:rPr>
+        <w:t>&lt;</w:t>
+      </w:r>
+      <w:proofErr w:type="spellStart"/>
+      <w:r>
+        <w:rPr>
+          <w:rFonts w:ascii="Times New Roman" w:hAnsi="Times New Roman" w:cs="Times New Roman"/>
+          <w:sz w:val="24"/>
+        </w:rPr>
+        <w:t>ActionEvent</w:t>
+      </w:r>
+      <w:proofErr w:type="spellEnd"/>
       <w:proofErr w:type="gramStart"/>
       <w:r>
         <w:rPr>
           <w:rFonts w:ascii="Times New Roman" w:hAnsi="Times New Roman" w:cs="Times New Roman"/>
           <w:sz w:val="24"/>
         </w:rPr>
-        <w:t>buttonName.setOnAction</w:t>
-      </w:r>
-      <w:proofErr w:type="spellEnd"/>
-      <w:r>
-        <w:rPr>
-          <w:rFonts w:ascii="Times New Roman" w:hAnsi="Times New Roman" w:cs="Times New Roman"/>
-          <w:sz w:val="24"/>
-        </w:rPr>
-        <w:t>(</w:t>
+        <w:t>&gt;(</w:t>
       </w:r>
       <w:proofErr w:type="gramEnd"/>
       <w:r>
@@ -13648,67 +13533,35 @@
           <w:rFonts w:ascii="Times New Roman" w:hAnsi="Times New Roman" w:cs="Times New Roman"/>
           <w:sz w:val="24"/>
         </w:rPr>
-        <w:t xml:space="preserve">new </w:t>
+        <w:t>) {</w:t>
+      </w:r>
+    </w:p>
+    <w:p>
+      <w:pPr>
+        <w:spacing w:after="0"/>
+        <w:jc w:val="center"/>
+        <w:rPr>
+          <w:rFonts w:ascii="Times New Roman" w:hAnsi="Times New Roman" w:cs="Times New Roman"/>
+          <w:sz w:val="24"/>
+        </w:rPr>
+      </w:pPr>
+      <w:r>
+        <w:rPr>
+          <w:rFonts w:ascii="Times New Roman" w:hAnsi="Times New Roman" w:cs="Times New Roman"/>
+          <w:sz w:val="24"/>
+        </w:rPr>
+        <w:t xml:space="preserve">public void </w:t>
+      </w:r>
+      <w:proofErr w:type="gramStart"/>
+      <w:r>
+        <w:rPr>
+          <w:rFonts w:ascii="Times New Roman" w:hAnsi="Times New Roman" w:cs="Times New Roman"/>
+          <w:sz w:val="24"/>
+        </w:rPr>
+        <w:t>handle(</w:t>
       </w:r>
       <w:proofErr w:type="spellStart"/>
-      <w:r>
-        <w:rPr>
-          <w:rFonts w:ascii="Times New Roman" w:hAnsi="Times New Roman" w:cs="Times New Roman"/>
-          <w:sz w:val="24"/>
-        </w:rPr>
-        <w:t>EventHandler</w:t>
-      </w:r>
-      <w:proofErr w:type="spellEnd"/>
-      <w:r>
-        <w:rPr>
-          <w:rFonts w:ascii="Times New Roman" w:hAnsi="Times New Roman" w:cs="Times New Roman"/>
-          <w:sz w:val="24"/>
-        </w:rPr>
-        <w:t>&lt;</w:t>
-      </w:r>
-      <w:proofErr w:type="spellStart"/>
-      <w:r>
-        <w:rPr>
-          <w:rFonts w:ascii="Times New Roman" w:hAnsi="Times New Roman" w:cs="Times New Roman"/>
-          <w:sz w:val="24"/>
-        </w:rPr>
-        <w:t>ActionEvent</w:t>
-      </w:r>
-      <w:proofErr w:type="spellEnd"/>
-      <w:r>
-        <w:rPr>
-          <w:rFonts w:ascii="Times New Roman" w:hAnsi="Times New Roman" w:cs="Times New Roman"/>
-          <w:sz w:val="24"/>
-        </w:rPr>
-        <w:t>&gt;() {</w:t>
-      </w:r>
-    </w:p>
-    <w:p>
-      <w:pPr>
-        <w:spacing w:after="0"/>
-        <w:jc w:val="center"/>
-        <w:rPr>
-          <w:rFonts w:ascii="Times New Roman" w:hAnsi="Times New Roman" w:cs="Times New Roman"/>
-          <w:sz w:val="24"/>
-        </w:rPr>
-      </w:pPr>
-      <w:proofErr w:type="gramStart"/>
-      <w:r>
-        <w:rPr>
-          <w:rFonts w:ascii="Times New Roman" w:hAnsi="Times New Roman" w:cs="Times New Roman"/>
-          <w:sz w:val="24"/>
-        </w:rPr>
-        <w:t>public</w:t>
-      </w:r>
       <w:proofErr w:type="gramEnd"/>
-      <w:r>
-        <w:rPr>
-          <w:rFonts w:ascii="Times New Roman" w:hAnsi="Times New Roman" w:cs="Times New Roman"/>
-          <w:sz w:val="24"/>
-        </w:rPr>
-        <w:t xml:space="preserve"> void handle(</w:t>
-      </w:r>
-      <w:proofErr w:type="spellStart"/>
       <w:r>
         <w:rPr>
           <w:rFonts w:ascii="Times New Roman" w:hAnsi="Times New Roman" w:cs="Times New Roman"/>
@@ -14011,7 +13864,7 @@
         </w:rPr>
         <w:pict>
           <v:shape id="_x0000_s1055" type="#_x0000_t75" style="position:absolute;left:0;text-align:left;margin-left:20.05pt;margin-top:.55pt;width:429.05pt;height:125.8pt;z-index:-251597824" wrapcoords="-35 -118 -35 21600 21635 21600 21635 -118 -35 -118" stroked="t" strokecolor="black [3213]">
-            <v:imagedata r:id="rId21" o:title="ice_screenshot_20160430-150902"/>
+            <v:imagedata r:id="rId20" o:title="ice_screenshot_20160430-150902"/>
             <w10:wrap type="tight"/>
           </v:shape>
         </w:pict>
@@ -14039,7 +13892,7 @@
         </w:rPr>
         <w:pict>
           <v:shape id="_x0000_s1056" type="#_x0000_t75" style="position:absolute;margin-left:60.4pt;margin-top:2.85pt;width:330.6pt;height:72.2pt;z-index:-251595776" wrapcoords="-44 -200 -44 21600 21644 21600 21644 -200 -44 -200" stroked="t" strokecolor="black [3213]">
-            <v:imagedata r:id="rId22" o:title="ice_screenshot_20160430-151103"/>
+            <v:imagedata r:id="rId21" o:title="ice_screenshot_20160430-151103"/>
             <w10:wrap type="tight"/>
           </v:shape>
         </w:pict>
@@ -14164,21 +14017,12 @@
           <w:sz w:val="24"/>
         </w:rPr>
       </w:pPr>
-      <w:proofErr w:type="gramStart"/>
-      <w:r>
-        <w:rPr>
-          <w:rFonts w:ascii="Times New Roman" w:hAnsi="Times New Roman" w:cs="Times New Roman"/>
-          <w:sz w:val="24"/>
-        </w:rPr>
-        <w:t>e</w:t>
-      </w:r>
-      <w:proofErr w:type="gramEnd"/>
-      <w:r>
-        <w:rPr>
-          <w:rFonts w:ascii="Times New Roman" w:hAnsi="Times New Roman" w:cs="Times New Roman"/>
-          <w:sz w:val="24"/>
-        </w:rPr>
-        <w:t xml:space="preserve"> -&gt; {</w:t>
+      <w:r>
+        <w:rPr>
+          <w:rFonts w:ascii="Times New Roman" w:hAnsi="Times New Roman" w:cs="Times New Roman"/>
+          <w:sz w:val="24"/>
+        </w:rPr>
+        <w:t>e -&gt; {</w:t>
       </w:r>
     </w:p>
     <w:p>
@@ -14507,20 +14351,13 @@
         <w:t>buttonname.setOnAction</w:t>
       </w:r>
       <w:proofErr w:type="spellEnd"/>
-      <w:r>
-        <w:rPr>
-          <w:rFonts w:ascii="Times New Roman" w:hAnsi="Times New Roman" w:cs="Times New Roman"/>
-          <w:sz w:val="24"/>
-        </w:rPr>
-        <w:t>(</w:t>
-      </w:r>
       <w:proofErr w:type="gramEnd"/>
       <w:r>
         <w:rPr>
           <w:rFonts w:ascii="Times New Roman" w:hAnsi="Times New Roman" w:cs="Times New Roman"/>
           <w:sz w:val="24"/>
         </w:rPr>
-        <w:t xml:space="preserve">e -&gt; </w:t>
+        <w:t xml:space="preserve">(e -&gt; </w:t>
       </w:r>
       <w:proofErr w:type="spellStart"/>
       <w:r>
@@ -14687,7 +14524,7 @@
         </w:rPr>
         <w:pict>
           <v:shape id="_x0000_s1057" type="#_x0000_t75" style="position:absolute;margin-left:61.2pt;margin-top:2.15pt;width:271.95pt;height:299.85pt;z-index:-251593728" wrapcoords="-41 -37 -41 21600 21641 21600 21641 -37 -41 -37" stroked="t" strokecolor="black [3213]">
-            <v:imagedata r:id="rId23" o:title="ice_screenshot_20160430-154347"/>
+            <v:imagedata r:id="rId22" o:title="ice_screenshot_20160430-154347"/>
             <w10:wrap type="tight"/>
           </v:shape>
         </w:pict>
@@ -14985,7 +14822,7 @@
         </w:rPr>
         <w:pict>
           <v:shape id="_x0000_s1058" type="#_x0000_t75" style="position:absolute;left:0;text-align:left;margin-left:9pt;margin-top:1.55pt;width:432.5pt;height:182.25pt;z-index:-251591680" wrapcoords="-35 -82 -35 21600 21635 21600 21635 -82 -35 -82" stroked="t" strokecolor="black [3213]">
-            <v:imagedata r:id="rId24" o:title="ice_screenshot_20160430-160829"/>
+            <v:imagedata r:id="rId23" o:title="ice_screenshot_20160430-160829"/>
             <w10:wrap type="tight"/>
           </v:shape>
         </w:pict>
@@ -14995,7 +14832,7 @@
           <w:rFonts w:ascii="Times New Roman" w:hAnsi="Times New Roman" w:cs="Times New Roman"/>
           <w:sz w:val="24"/>
         </w:rPr>
-        <w:t>Four constants: PRIMARY, SECONDARY</w:t>
+        <w:t xml:space="preserve">Four constants: PRIMARY, </w:t>
       </w:r>
       <w:proofErr w:type="gramStart"/>
       <w:r>
@@ -15003,7 +14840,7 @@
           <w:rFonts w:ascii="Times New Roman" w:hAnsi="Times New Roman" w:cs="Times New Roman"/>
           <w:sz w:val="24"/>
         </w:rPr>
-        <w:t>,  MIDDLE</w:t>
+        <w:t>SECONDARY,  MIDDLE</w:t>
       </w:r>
       <w:proofErr w:type="gramEnd"/>
       <w:r>
@@ -15938,7 +15775,7 @@
         </w:rPr>
         <w:pict>
           <v:shape id="_x0000_s1040" type="#_x0000_t75" style="position:absolute;left:0;text-align:left;margin-left:12.5pt;margin-top:-.3pt;width:429pt;height:91.65pt;z-index:-251628544" wrapcoords="-38 -177 -38 21600 21638 21600 21638 -177 -38 -177" stroked="t" strokecolor="black [3213]">
-            <v:imagedata r:id="rId25" o:title="ice_screenshot_20160406-100903"/>
+            <v:imagedata r:id="rId24" o:title="ice_screenshot_20160406-100903"/>
             <w10:wrap type="tight"/>
           </v:shape>
         </w:pict>
@@ -16052,7 +15889,7 @@
                     <pic:cNvPicPr/>
                   </pic:nvPicPr>
                   <pic:blipFill>
-                    <a:blip r:embed="rId26">
+                    <a:blip r:embed="rId25">
                       <a:extLst>
                         <a:ext uri="{28A0092B-C50C-407E-A947-70E740481C1C}">
                           <a14:useLocalDpi xmlns:a14="http://schemas.microsoft.com/office/drawing/2010/main" val="0"/>
@@ -16469,14 +16306,7 @@
               <w:rFonts w:ascii="Cambria Math" w:hAnsi="Cambria Math" w:cs="Times New Roman"/>
               <w:sz w:val="24"/>
             </w:rPr>
-            <m:t>ArrayLis</m:t>
-          </m:r>
-          <m:r>
-            <w:rPr>
-              <w:rFonts w:ascii="Cambria Math" w:hAnsi="Cambria Math" w:cs="Times New Roman"/>
-              <w:sz w:val="24"/>
-            </w:rPr>
-            <m:t>t&lt;Integer&gt;intList=new ArrayList&lt;&gt;();</m:t>
+            <m:t>ArrayList&lt;Integer&gt;intList=new ArrayList&lt;&gt;();</m:t>
           </m:r>
         </m:oMath>
       </m:oMathPara>
@@ -16574,23 +16404,7 @@
           <w:rFonts w:ascii="Times New Roman" w:hAnsi="Times New Roman" w:cs="Times New Roman"/>
           <w:sz w:val="24"/>
         </w:rPr>
-        <w:t xml:space="preserve">You don’t need to cast anything when retrieving </w:t>
-      </w:r>
-      <w:proofErr w:type="gramStart"/>
-      <w:r>
-        <w:rPr>
-          <w:rFonts w:ascii="Times New Roman" w:hAnsi="Times New Roman" w:cs="Times New Roman"/>
-          <w:sz w:val="24"/>
-        </w:rPr>
-        <w:t>it,</w:t>
-      </w:r>
-      <w:proofErr w:type="gramEnd"/>
-      <w:r>
-        <w:rPr>
-          <w:rFonts w:ascii="Times New Roman" w:hAnsi="Times New Roman" w:cs="Times New Roman"/>
-          <w:sz w:val="24"/>
-        </w:rPr>
-        <w:t xml:space="preserve"> the compiler knows the element type.</w:t>
+        <w:t>You don’t need to cast anything when retrieving it, the compiler knows the element type.</w:t>
       </w:r>
     </w:p>
     <w:p>
@@ -16655,23 +16469,7 @@
           <w:rFonts w:ascii="Times New Roman" w:hAnsi="Times New Roman" w:cs="Times New Roman"/>
           <w:sz w:val="24"/>
         </w:rPr>
-        <w:t xml:space="preserve">This is true UNLESS it’s something like Integer or Double which has an equivalent primitive data type, </w:t>
-      </w:r>
-      <w:proofErr w:type="gramStart"/>
-      <w:r>
-        <w:rPr>
-          <w:rFonts w:ascii="Times New Roman" w:hAnsi="Times New Roman" w:cs="Times New Roman"/>
-          <w:sz w:val="24"/>
-        </w:rPr>
-        <w:t>then</w:t>
-      </w:r>
-      <w:proofErr w:type="gramEnd"/>
-      <w:r>
-        <w:rPr>
-          <w:rFonts w:ascii="Times New Roman" w:hAnsi="Times New Roman" w:cs="Times New Roman"/>
-          <w:sz w:val="24"/>
-        </w:rPr>
-        <w:t xml:space="preserve"> you can add the primitive data type.</w:t>
+        <w:t>This is true UNLESS it’s something like Integer or Double which has an equivalent primitive data type, then you can add the primitive data type.</w:t>
       </w:r>
     </w:p>
     <w:p>
@@ -18228,7 +18026,7 @@
         </w:rPr>
         <w:pict>
           <v:shape id="_x0000_s1041" type="#_x0000_t75" style="position:absolute;margin-left:32.7pt;margin-top:6.95pt;width:404.2pt;height:203.05pt;z-index:-251626496" wrapcoords="-35 -69 -35 21600 21635 21600 21635 -69 -35 -69" stroked="t" strokecolor="black [3213]">
-            <v:imagedata r:id="rId27" o:title="ice_screenshot_20160425-151557"/>
+            <v:imagedata r:id="rId26" o:title="ice_screenshot_20160425-151557"/>
             <w10:wrap type="tight"/>
           </v:shape>
         </w:pict>
@@ -18459,23 +18257,7 @@
           <w:rFonts w:ascii="Times New Roman" w:hAnsi="Times New Roman" w:cs="Times New Roman"/>
           <w:sz w:val="24"/>
         </w:rPr>
-        <w:t xml:space="preserve"> class implements all the methods in Collection except </w:t>
-      </w:r>
-      <w:proofErr w:type="gramStart"/>
-      <w:r>
-        <w:rPr>
-          <w:rFonts w:ascii="Times New Roman" w:hAnsi="Times New Roman" w:cs="Times New Roman"/>
-          <w:sz w:val="24"/>
-        </w:rPr>
-        <w:t>the add</w:t>
-      </w:r>
-      <w:proofErr w:type="gramEnd"/>
-      <w:r>
-        <w:rPr>
-          <w:rFonts w:ascii="Times New Roman" w:hAnsi="Times New Roman" w:cs="Times New Roman"/>
-          <w:sz w:val="24"/>
-        </w:rPr>
-        <w:t>, size and iterator methods.</w:t>
+        <w:t xml:space="preserve"> class implements all the methods in Collection except the add, size and iterator methods.</w:t>
       </w:r>
     </w:p>
     <w:p>
@@ -18535,7 +18317,7 @@
         </w:rPr>
         <w:pict>
           <v:shape id="_x0000_s1042" type="#_x0000_t75" style="position:absolute;margin-left:41.95pt;margin-top:1pt;width:362pt;height:277.65pt;z-index:-251624448" wrapcoords="-35 -45 -35 21600 21635 21600 21635 -45 -35 -45" stroked="t" strokecolor="black [3213]">
-            <v:imagedata r:id="rId28" o:title="ice_screenshot_20160425-155720"/>
+            <v:imagedata r:id="rId27" o:title="ice_screenshot_20160425-155720"/>
             <w10:wrap type="tight"/>
           </v:shape>
         </w:pict>
@@ -18810,7 +18592,7 @@
         </w:rPr>
         <w:pict>
           <v:shape id="_x0000_s1043" type="#_x0000_t75" style="position:absolute;margin-left:76.85pt;margin-top:1.85pt;width:290.15pt;height:65.55pt;z-index:-251622400" wrapcoords="-56 -248 -56 21600 21656 21600 21656 -248 -56 -248" stroked="t" strokecolor="black [3213]">
-            <v:imagedata r:id="rId29" o:title="ice_screenshot_20160425-161253"/>
+            <v:imagedata r:id="rId28" o:title="ice_screenshot_20160425-161253"/>
             <w10:wrap type="tight"/>
           </v:shape>
         </w:pict>
@@ -19261,23 +19043,7 @@
           <w:rFonts w:ascii="Times New Roman" w:hAnsi="Times New Roman" w:cs="Times New Roman"/>
           <w:sz w:val="24"/>
         </w:rPr>
-        <w:t xml:space="preserve">Note: you can’t print out the iterator </w:t>
-      </w:r>
-      <w:proofErr w:type="gramStart"/>
-      <w:r>
-        <w:rPr>
-          <w:rFonts w:ascii="Times New Roman" w:hAnsi="Times New Roman" w:cs="Times New Roman"/>
-          <w:sz w:val="24"/>
-        </w:rPr>
-        <w:t>itself,</w:t>
-      </w:r>
-      <w:proofErr w:type="gramEnd"/>
-      <w:r>
-        <w:rPr>
-          <w:rFonts w:ascii="Times New Roman" w:hAnsi="Times New Roman" w:cs="Times New Roman"/>
-          <w:sz w:val="24"/>
-        </w:rPr>
-        <w:t xml:space="preserve"> it will give you a memory address. Print out “</w:t>
+        <w:t>Note: you can’t print out the iterator itself, it will give you a memory address. Print out “</w:t>
       </w:r>
       <w:proofErr w:type="spellStart"/>
       <w:proofErr w:type="gramStart"/>
@@ -19289,20 +19055,13 @@
         <w:t>iterator.next</w:t>
       </w:r>
       <w:proofErr w:type="spellEnd"/>
-      <w:r>
-        <w:rPr>
-          <w:rFonts w:ascii="Times New Roman" w:hAnsi="Times New Roman" w:cs="Times New Roman"/>
-          <w:sz w:val="24"/>
-        </w:rPr>
-        <w:t>(</w:t>
-      </w:r>
       <w:proofErr w:type="gramEnd"/>
       <w:r>
         <w:rPr>
           <w:rFonts w:ascii="Times New Roman" w:hAnsi="Times New Roman" w:cs="Times New Roman"/>
           <w:sz w:val="24"/>
         </w:rPr>
-        <w:t>)” instead.</w:t>
+        <w:t>()” instead.</w:t>
       </w:r>
     </w:p>
     <w:p>
@@ -19335,20 +19094,13 @@
         <w:t>iterator.next</w:t>
       </w:r>
       <w:proofErr w:type="spellEnd"/>
-      <w:r>
-        <w:rPr>
-          <w:rFonts w:ascii="Times New Roman" w:hAnsi="Times New Roman" w:cs="Times New Roman"/>
-          <w:sz w:val="24"/>
-        </w:rPr>
-        <w:t>(</w:t>
-      </w:r>
       <w:proofErr w:type="gramEnd"/>
       <w:r>
         <w:rPr>
           <w:rFonts w:ascii="Times New Roman" w:hAnsi="Times New Roman" w:cs="Times New Roman"/>
           <w:sz w:val="24"/>
         </w:rPr>
-        <w:t>);” because that will return a type and try to set it equal to an Iterator&lt;type&gt;.</w:t>
+        <w:t>();” because that will return a type and try to set it equal to an Iterator&lt;type&gt;.</w:t>
       </w:r>
     </w:p>
     <w:p>
@@ -19511,23 +19263,7 @@
           <w:rFonts w:ascii="Times New Roman" w:hAnsi="Times New Roman" w:cs="Times New Roman"/>
           <w:sz w:val="24"/>
         </w:rPr>
-        <w:t xml:space="preserve">The List interface allows </w:t>
-      </w:r>
-      <w:proofErr w:type="gramStart"/>
-      <w:r>
-        <w:rPr>
-          <w:rFonts w:ascii="Times New Roman" w:hAnsi="Times New Roman" w:cs="Times New Roman"/>
-          <w:sz w:val="24"/>
-        </w:rPr>
-        <w:t>duplicates,</w:t>
-      </w:r>
-      <w:proofErr w:type="gramEnd"/>
-      <w:r>
-        <w:rPr>
-          <w:rFonts w:ascii="Times New Roman" w:hAnsi="Times New Roman" w:cs="Times New Roman"/>
-          <w:sz w:val="24"/>
-        </w:rPr>
-        <w:t xml:space="preserve"> it also adds position oriented operations.</w:t>
+        <w:t>The List interface allows duplicates, it also adds position oriented operations.</w:t>
       </w:r>
       <w:r>
         <w:rPr>
@@ -19644,7 +19380,6 @@
         </w:rPr>
       </w:pPr>
       <w:proofErr w:type="spellStart"/>
-      <w:proofErr w:type="gramStart"/>
       <w:r>
         <w:rPr>
           <w:rFonts w:ascii="Times New Roman" w:hAnsi="Times New Roman" w:cs="Times New Roman"/>
@@ -19658,15 +19393,7 @@
           <w:rFonts w:ascii="Times New Roman" w:hAnsi="Times New Roman" w:cs="Times New Roman"/>
           <w:sz w:val="24"/>
         </w:rPr>
-        <w:t>(</w:t>
-      </w:r>
-      <w:proofErr w:type="gramEnd"/>
-      <w:r>
-        <w:rPr>
-          <w:rFonts w:ascii="Times New Roman" w:hAnsi="Times New Roman" w:cs="Times New Roman"/>
-          <w:sz w:val="24"/>
-        </w:rPr>
-        <w:t>element); //Returns the index of the element’s first instance.</w:t>
+        <w:t>(element); //Returns the index of the element’s first instance.</w:t>
       </w:r>
     </w:p>
     <w:p>
@@ -19779,23 +19506,7 @@
           <w:rFonts w:ascii="Times New Roman" w:hAnsi="Times New Roman" w:cs="Times New Roman"/>
           <w:sz w:val="24"/>
         </w:rPr>
-        <w:t xml:space="preserve">Also adds a new iterator that can traverse list </w:t>
-      </w:r>
-      <w:proofErr w:type="spellStart"/>
-      <w:r>
-        <w:rPr>
-          <w:rFonts w:ascii="Times New Roman" w:hAnsi="Times New Roman" w:cs="Times New Roman"/>
-          <w:sz w:val="24"/>
-        </w:rPr>
-        <w:t>bidirectionally</w:t>
-      </w:r>
-      <w:proofErr w:type="spellEnd"/>
-      <w:r>
-        <w:rPr>
-          <w:rFonts w:ascii="Times New Roman" w:hAnsi="Times New Roman" w:cs="Times New Roman"/>
-          <w:sz w:val="24"/>
-        </w:rPr>
-        <w:t>.</w:t>
+        <w:t>Also adds a new iterator that can traverse list bidirectionally.</w:t>
       </w:r>
     </w:p>
     <w:p>
@@ -19818,7 +19529,7 @@
         </w:rPr>
         <w:pict>
           <v:shape id="_x0000_s1044" type="#_x0000_t75" style="position:absolute;left:0;text-align:left;margin-left:105.65pt;margin-top:20.85pt;width:309.1pt;height:162.75pt;z-index:-251620352" wrapcoords="-35 -66 -35 21600 21635 21600 21635 -66 -35 -66" stroked="t" strokecolor="black [3213]">
-            <v:imagedata r:id="rId30" o:title="ice_screenshot_20160429-143739"/>
+            <v:imagedata r:id="rId29" o:title="ice_screenshot_20160429-143739"/>
             <w10:wrap type="tight"/>
           </v:shape>
         </w:pict>
@@ -20069,23 +19780,7 @@
           <w:rFonts w:ascii="Times New Roman" w:hAnsi="Times New Roman" w:cs="Times New Roman"/>
           <w:sz w:val="24"/>
         </w:rPr>
-        <w:t xml:space="preserve"> is somewhat </w:t>
-      </w:r>
-      <w:proofErr w:type="gramStart"/>
-      <w:r>
-        <w:rPr>
-          <w:rFonts w:ascii="Times New Roman" w:hAnsi="Times New Roman" w:cs="Times New Roman"/>
-          <w:sz w:val="24"/>
-        </w:rPr>
-        <w:t>resizable,</w:t>
-      </w:r>
-      <w:proofErr w:type="gramEnd"/>
-      <w:r>
-        <w:rPr>
-          <w:rFonts w:ascii="Times New Roman" w:hAnsi="Times New Roman" w:cs="Times New Roman"/>
-          <w:sz w:val="24"/>
-        </w:rPr>
-        <w:t xml:space="preserve"> the array has an initial size capacity but will grow if more elements are added.</w:t>
+        <w:t xml:space="preserve"> is somewhat resizable, the array has an initial size capacity but will grow if more elements are added.</w:t>
       </w:r>
     </w:p>
     <w:p>
@@ -20108,7 +19803,7 @@
         </w:rPr>
         <w:pict>
           <v:shape id="_x0000_s1045" type="#_x0000_t75" style="position:absolute;left:0;text-align:left;margin-left:0;margin-top:24.4pt;width:467.7pt;height:152.35pt;z-index:-251618304" wrapcoords="-35 -106 -35 21600 21635 21600 21635 -106 -35 -106" stroked="t" strokecolor="black [3213]">
-            <v:imagedata r:id="rId31" o:title="ice_screenshot_20160429-152442"/>
+            <v:imagedata r:id="rId30" o:title="ice_screenshot_20160429-152442"/>
             <w10:wrap type="tight"/>
           </v:shape>
         </w:pict>
@@ -20185,7 +19880,7 @@
           <w:rFonts w:ascii="Times New Roman" w:hAnsi="Times New Roman" w:cs="Times New Roman"/>
           <w:sz w:val="24"/>
         </w:rPr>
-        <w:t xml:space="preserve">Lists can grow or shrink </w:t>
+        <w:t xml:space="preserve">Lists can grow or shrink dynamically, arrays have </w:t>
       </w:r>
       <w:proofErr w:type="gramStart"/>
       <w:r>
@@ -20193,7 +19888,7 @@
           <w:rFonts w:ascii="Times New Roman" w:hAnsi="Times New Roman" w:cs="Times New Roman"/>
           <w:sz w:val="24"/>
         </w:rPr>
-        <w:t>dynamically,</w:t>
+        <w:t>a fixed lengths</w:t>
       </w:r>
       <w:proofErr w:type="gramEnd"/>
       <w:r>
@@ -20201,7 +19896,7 @@
           <w:rFonts w:ascii="Times New Roman" w:hAnsi="Times New Roman" w:cs="Times New Roman"/>
           <w:sz w:val="24"/>
         </w:rPr>
-        <w:t xml:space="preserve"> arrays have a fixed lengths once created.</w:t>
+        <w:t xml:space="preserve"> once created.</w:t>
       </w:r>
     </w:p>
     <w:p>
@@ -20368,7 +20063,7 @@
         </w:rPr>
         <w:pict>
           <v:shape id="_x0000_s1046" type="#_x0000_t75" style="position:absolute;left:0;text-align:left;margin-left:8.9pt;margin-top:18.4pt;width:452.8pt;height:70.3pt;z-index:-251616256" wrapcoords="-35 -223 -35 21600 21635 21600 21635 -223 -35 -223" stroked="t" strokecolor="black [3213]">
-            <v:imagedata r:id="rId32" o:title="ice_screenshot_20160429-153651"/>
+            <v:imagedata r:id="rId31" o:title="ice_screenshot_20160429-153651"/>
             <w10:wrap type="tight"/>
           </v:shape>
         </w:pict>
@@ -21319,7 +21014,7 @@
         </w:rPr>
         <w:pict>
           <v:shape id="_x0000_s1047" type="#_x0000_t75" style="position:absolute;margin-left:49.95pt;margin-top:6.7pt;width:314.9pt;height:145.75pt;z-index:-251614208" wrapcoords="-39 -83 -39 21600 21639 21600 21639 -83 -39 -83" stroked="t" strokecolor="black [3213]">
-            <v:imagedata r:id="rId33" o:title="ice_screenshot_20160429-162340"/>
+            <v:imagedata r:id="rId32" o:title="ice_screenshot_20160429-162340"/>
             <w10:wrap type="tight"/>
           </v:shape>
         </w:pict>
@@ -21426,7 +21121,7 @@
         </w:rPr>
         <w:pict>
           <v:shape id="_x0000_s1048" type="#_x0000_t75" style="position:absolute;left:0;text-align:left;margin-left:33.8pt;margin-top:22.6pt;width:364.85pt;height:87.55pt;z-index:-251612160" wrapcoords="-35 -144 -35 21600 21635 21600 21635 -144 -35 -144" stroked="t" strokecolor="black [3213]">
-            <v:imagedata r:id="rId34" o:title="ice_screenshot_20160429-162649"/>
+            <v:imagedata r:id="rId33" o:title="ice_screenshot_20160429-162649"/>
             <w10:wrap type="tight"/>
           </v:shape>
         </w:pict>
@@ -22513,23 +22208,7 @@
           <w:rFonts w:ascii="Times New Roman" w:hAnsi="Times New Roman" w:cs="Times New Roman"/>
           <w:sz w:val="24"/>
         </w:rPr>
-        <w:t xml:space="preserve">You can also analyze space complexity: the amount of memory space used by an algorithm. It is </w:t>
-      </w:r>
-      <w:proofErr w:type="gramStart"/>
-      <w:r>
-        <w:rPr>
-          <w:rFonts w:ascii="Times New Roman" w:hAnsi="Times New Roman" w:cs="Times New Roman"/>
-          <w:sz w:val="24"/>
-        </w:rPr>
-        <w:t>O(</w:t>
-      </w:r>
-      <w:proofErr w:type="gramEnd"/>
-      <w:r>
-        <w:rPr>
-          <w:rFonts w:ascii="Times New Roman" w:hAnsi="Times New Roman" w:cs="Times New Roman"/>
-          <w:sz w:val="24"/>
-        </w:rPr>
-        <w:t>n).</w:t>
+        <w:t>You can also analyze space complexity: the amount of memory space used by an algorithm. It is O(n).</w:t>
       </w:r>
     </w:p>
     <w:p>
@@ -22814,7 +22493,7 @@
         </w:rPr>
         <w:pict>
           <v:shape id="_x0000_s1028" type="#_x0000_t75" style="position:absolute;left:0;text-align:left;margin-left:107.75pt;margin-top:56.15pt;width:244.9pt;height:68.1pt;z-index:-251653120" wrapcoords="-66 -237 -66 21600 21666 21600 21666 -237 -66 -237" stroked="t" strokecolor="black [3213]">
-            <v:imagedata r:id="rId35" o:title="ice_screenshot_20160403-132940"/>
+            <v:imagedata r:id="rId34" o:title="ice_screenshot_20160403-132940"/>
             <w10:wrap type="tight"/>
           </v:shape>
         </w:pict>
@@ -22824,23 +22503,7 @@
           <w:rFonts w:ascii="Times New Roman" w:hAnsi="Times New Roman" w:cs="Times New Roman"/>
           <w:sz w:val="24"/>
         </w:rPr>
-        <w:t xml:space="preserve">Well every time, the binary search will split the array in half and just continue the search through one after a simple comparative operation, so the search time becomes </w:t>
-      </w:r>
-      <w:proofErr w:type="gramStart"/>
-      <w:r>
-        <w:rPr>
-          <w:rFonts w:ascii="Times New Roman" w:hAnsi="Times New Roman" w:cs="Times New Roman"/>
-          <w:sz w:val="24"/>
-        </w:rPr>
-        <w:t>T(</w:t>
-      </w:r>
-      <w:proofErr w:type="gramEnd"/>
-      <w:r>
-        <w:rPr>
-          <w:rFonts w:ascii="Times New Roman" w:hAnsi="Times New Roman" w:cs="Times New Roman"/>
-          <w:sz w:val="24"/>
-        </w:rPr>
-        <w:t xml:space="preserve">n/2) for the new one, it then repeats. It does this until there is only one element left: </w:t>
+        <w:t xml:space="preserve">Well every time, the binary search will split the array in half and just continue the search through one after a simple comparative operation, so the search time becomes T(n/2) for the new one, it then repeats. It does this until there is only one element left: </w:t>
       </w:r>
       <w:proofErr w:type="gramStart"/>
       <w:r>
@@ -23075,23 +22738,7 @@
           <w:rFonts w:ascii="Times New Roman" w:hAnsi="Times New Roman" w:cs="Times New Roman"/>
           <w:sz w:val="24"/>
         </w:rPr>
-        <w:t xml:space="preserve"> Then repeats until only one element left. First search is n-</w:t>
-      </w:r>
-      <w:proofErr w:type="gramStart"/>
-      <w:r>
-        <w:rPr>
-          <w:rFonts w:ascii="Times New Roman" w:hAnsi="Times New Roman" w:cs="Times New Roman"/>
-          <w:sz w:val="24"/>
-        </w:rPr>
-        <w:t>1,</w:t>
-      </w:r>
-      <w:proofErr w:type="gramEnd"/>
-      <w:r>
-        <w:rPr>
-          <w:rFonts w:ascii="Times New Roman" w:hAnsi="Times New Roman" w:cs="Times New Roman"/>
-          <w:sz w:val="24"/>
-        </w:rPr>
-        <w:t xml:space="preserve"> second search is n-2, etc.</w:t>
+        <w:t xml:space="preserve"> Then repeats until only one element left. First search is n-1, second search is n-2, etc.</w:t>
       </w:r>
     </w:p>
     <w:p>
@@ -23130,7 +22777,7 @@
         </w:rPr>
         <w:pict>
           <v:shape id="_x0000_s1029" type="#_x0000_t75" style="position:absolute;margin-left:96.5pt;margin-top:2pt;width:273.8pt;height:70.55pt;z-index:-251651072" wrapcoords="-59 -230 -59 21600 21659 21600 21659 -230 -59 -230" stroked="t" strokecolor="black [3213]">
-            <v:imagedata r:id="rId36" o:title="ice_screenshot_20160403-134609"/>
+            <v:imagedata r:id="rId35" o:title="ice_screenshot_20160403-134609"/>
             <w10:wrap type="tight"/>
           </v:shape>
         </w:pict>
@@ -23305,23 +22952,7 @@
           <w:rFonts w:ascii="Times New Roman" w:hAnsi="Times New Roman" w:cs="Times New Roman"/>
           <w:sz w:val="24"/>
         </w:rPr>
-        <w:t xml:space="preserve">Move the first n – 1 </w:t>
-      </w:r>
-      <w:proofErr w:type="gramStart"/>
-      <w:r>
-        <w:rPr>
-          <w:rFonts w:ascii="Times New Roman" w:hAnsi="Times New Roman" w:cs="Times New Roman"/>
-          <w:sz w:val="24"/>
-        </w:rPr>
-        <w:t>disks</w:t>
-      </w:r>
-      <w:proofErr w:type="gramEnd"/>
-      <w:r>
-        <w:rPr>
-          <w:rFonts w:ascii="Times New Roman" w:hAnsi="Times New Roman" w:cs="Times New Roman"/>
-          <w:sz w:val="24"/>
-        </w:rPr>
-        <w:t xml:space="preserve"> from A to C with the assistance of tower B.</w:t>
+        <w:t>Move the first n – 1 disks from A to C with the assistance of tower B.</w:t>
       </w:r>
     </w:p>
     <w:p>
@@ -23363,23 +22994,7 @@
           <w:rFonts w:ascii="Times New Roman" w:hAnsi="Times New Roman" w:cs="Times New Roman"/>
           <w:sz w:val="24"/>
         </w:rPr>
-        <w:t xml:space="preserve">Move n – 1 </w:t>
-      </w:r>
-      <w:proofErr w:type="gramStart"/>
-      <w:r>
-        <w:rPr>
-          <w:rFonts w:ascii="Times New Roman" w:hAnsi="Times New Roman" w:cs="Times New Roman"/>
-          <w:sz w:val="24"/>
-        </w:rPr>
-        <w:t>disks</w:t>
-      </w:r>
-      <w:proofErr w:type="gramEnd"/>
-      <w:r>
-        <w:rPr>
-          <w:rFonts w:ascii="Times New Roman" w:hAnsi="Times New Roman" w:cs="Times New Roman"/>
-          <w:sz w:val="24"/>
-        </w:rPr>
-        <w:t xml:space="preserve"> from C to B with the assistance of tower A.</w:t>
+        <w:t>Move n – 1 disks from C to B with the assistance of tower A.</w:t>
       </w:r>
     </w:p>
     <w:p>
@@ -23487,7 +23102,7 @@
         </w:rPr>
         <w:pict>
           <v:shape id="_x0000_s1030" type="#_x0000_t75" style="position:absolute;margin-left:71.5pt;margin-top:1.65pt;width:292.4pt;height:123.45pt;z-index:-251649024" wrapcoords="-55 -131 -55 21600 21655 21600 21655 -131 -55 -131" stroked="t" strokecolor="black [3213]">
-            <v:imagedata r:id="rId37" o:title="ice_screenshot_20160403-140500"/>
+            <v:imagedata r:id="rId36" o:title="ice_screenshot_20160403-140500"/>
             <w10:wrap type="tight"/>
           </v:shape>
         </w:pict>
@@ -23739,7 +23354,7 @@
         </w:rPr>
         <w:pict>
           <v:shape id="_x0000_s1031" type="#_x0000_t75" style="position:absolute;margin-left:46.35pt;margin-top:3.65pt;width:331.65pt;height:126.95pt;z-index:-251646976" wrapcoords="-37 -96 -37 21600 21637 21600 21637 -96 -37 -96" stroked="t" strokecolor="black [3213]">
-            <v:imagedata r:id="rId38" o:title="ice_screenshot_20160403-141515"/>
+            <v:imagedata r:id="rId37" o:title="ice_screenshot_20160403-141515"/>
             <w10:wrap type="tight"/>
           </v:shape>
         </w:pict>
@@ -23877,7 +23492,7 @@
         </w:rPr>
         <w:pict>
           <v:shape id="_x0000_s1032" type="#_x0000_t75" style="position:absolute;margin-left:70.55pt;margin-top:16.2pt;width:267.45pt;height:159.45pt;z-index:-251644928" wrapcoords="-61 -102 -61 21600 21661 21600 21661 -102 -61 -102" stroked="t" strokecolor="black [3213]">
-            <v:imagedata r:id="rId39" o:title="ice_screenshot_20160403-141505"/>
+            <v:imagedata r:id="rId38" o:title="ice_screenshot_20160403-141505"/>
             <w10:wrap type="tight"/>
           </v:shape>
         </w:pict>
@@ -24469,7 +24084,7 @@
         </w:rPr>
         <w:pict>
           <v:shape id="_x0000_s1033" type="#_x0000_t75" style="position:absolute;margin-left:98.85pt;margin-top:3.35pt;width:221.55pt;height:168.65pt;z-index:-251642880" wrapcoords="-69 -90 -69 21600 21669 21600 21669 -90 -69 -90" stroked="t" strokecolor="black [3213]">
-            <v:imagedata r:id="rId40" o:title="ice_screenshot_20160403-145614"/>
+            <v:imagedata r:id="rId39" o:title="ice_screenshot_20160403-145614"/>
             <w10:wrap type="tight"/>
           </v:shape>
         </w:pict>
@@ -24632,7 +24247,7 @@
         </w:rPr>
         <w:pict>
           <v:shape id="_x0000_s1034" type="#_x0000_t75" style="position:absolute;left:0;text-align:left;margin-left:67.85pt;margin-top:3.15pt;width:308.25pt;height:88.05pt;z-index:-251640832" wrapcoords="-53 -185 -53 21600 21653 21600 21653 -185 -53 -185" stroked="t" strokecolor="black [3213]">
-            <v:imagedata r:id="rId41" o:title="ice_screenshot_20160403-151239"/>
+            <v:imagedata r:id="rId40" o:title="ice_screenshot_20160403-151239"/>
             <w10:wrap type="tight"/>
           </v:shape>
         </w:pict>
@@ -24841,7 +24456,7 @@
         </w:rPr>
         <w:pict>
           <v:shape id="_x0000_s1035" type="#_x0000_t75" style="position:absolute;margin-left:60.05pt;margin-top:4.05pt;width:324.9pt;height:108.9pt;z-index:-251638784" wrapcoords="-50 -149 -50 21600 21650 21600 21650 -149 -50 -149" stroked="t" strokecolor="black [3213]">
-            <v:imagedata r:id="rId42" o:title="ice_screenshot_20160403-152209"/>
+            <v:imagedata r:id="rId41" o:title="ice_screenshot_20160403-152209"/>
             <w10:wrap type="tight"/>
           </v:shape>
         </w:pict>
@@ -24946,7 +24561,7 @@
         </w:rPr>
         <w:pict>
           <v:shape id="_x0000_s1036" type="#_x0000_t75" style="position:absolute;margin-left:102.35pt;margin-top:1.6pt;width:193.4pt;height:60.7pt;z-index:-251636736" wrapcoords="-84 -267 -84 21600 21684 21600 21684 -267 -84 -267" stroked="t" strokecolor="black [3213]">
-            <v:imagedata r:id="rId43" o:title="ice_screenshot_20160403-153027"/>
+            <v:imagedata r:id="rId42" o:title="ice_screenshot_20160403-153027"/>
             <w10:wrap type="tight"/>
           </v:shape>
         </w:pict>
@@ -25020,23 +24635,7 @@
           <w:rFonts w:ascii="Times New Roman" w:hAnsi="Times New Roman" w:cs="Times New Roman"/>
           <w:sz w:val="24"/>
         </w:rPr>
-        <w:t xml:space="preserve">This is because no swaps in first pass so </w:t>
-      </w:r>
-      <w:proofErr w:type="gramStart"/>
-      <w:r>
-        <w:rPr>
-          <w:rFonts w:ascii="Times New Roman" w:hAnsi="Times New Roman" w:cs="Times New Roman"/>
-          <w:sz w:val="24"/>
-        </w:rPr>
-        <w:t>no</w:t>
-      </w:r>
-      <w:proofErr w:type="gramEnd"/>
-      <w:r>
-        <w:rPr>
-          <w:rFonts w:ascii="Times New Roman" w:hAnsi="Times New Roman" w:cs="Times New Roman"/>
-          <w:sz w:val="24"/>
-        </w:rPr>
-        <w:t xml:space="preserve"> need to go through again.</w:t>
+        <w:t>This is because no swaps in first pass so no need to go through again.</w:t>
       </w:r>
     </w:p>
     <w:p>
@@ -25123,7 +24722,7 @@
         </w:rPr>
         <w:pict>
           <v:shape id="_x0000_s1037" type="#_x0000_t75" style="position:absolute;margin-left:86.3pt;margin-top:.5pt;width:282.65pt;height:194.1pt;z-index:-251634688" wrapcoords="-53 -77 -53 21600 21653 21600 21653 -77 -53 -77" stroked="t" strokecolor="black [3213]">
-            <v:imagedata r:id="rId44" o:title="ice_screenshot_20160403-154944"/>
+            <v:imagedata r:id="rId43" o:title="ice_screenshot_20160403-154944"/>
             <w10:wrap type="tight"/>
           </v:shape>
         </w:pict>
@@ -25677,21 +25276,7 @@
         <w:rPr>
           <w:rFonts w:ascii="Times New Roman" w:hAnsi="Times New Roman" w:cs="Times New Roman"/>
         </w:rPr>
-        <w:t xml:space="preserve">27.2 – What is </w:t>
-      </w:r>
-      <w:proofErr w:type="gramStart"/>
-      <w:r>
-        <w:rPr>
-          <w:rFonts w:ascii="Times New Roman" w:hAnsi="Times New Roman" w:cs="Times New Roman"/>
-        </w:rPr>
-        <w:t>Hashing</w:t>
-      </w:r>
-      <w:proofErr w:type="gramEnd"/>
-      <w:r>
-        <w:rPr>
-          <w:rFonts w:ascii="Times New Roman" w:hAnsi="Times New Roman" w:cs="Times New Roman"/>
-        </w:rPr>
-        <w:t>?</w:t>
+        <w:t>27.2 – What is Hashing?</w:t>
       </w:r>
     </w:p>
     <w:p>
@@ -25878,7 +25463,7 @@
         </w:rPr>
         <w:pict>
           <v:shape id="_x0000_s1059" type="#_x0000_t75" style="position:absolute;left:0;text-align:left;margin-left:264.95pt;margin-top:4.05pt;width:198.2pt;height:121.4pt;z-index:-251589632" wrapcoords="-50 -82 -50 21600 21650 21600 21650 -82 -50 -82" stroked="t" strokecolor="black [3213]">
-            <v:imagedata r:id="rId45" o:title="ice_screenshot_20160501-204529"/>
+            <v:imagedata r:id="rId44" o:title="ice_screenshot_20160501-204529"/>
             <w10:wrap type="tight"/>
           </v:shape>
         </w:pict>
@@ -26114,23 +25699,7 @@
           <w:rFonts w:ascii="Times New Roman" w:hAnsi="Times New Roman" w:cs="Times New Roman"/>
           <w:sz w:val="24"/>
         </w:rPr>
-        <w:t xml:space="preserve">A hash function typically converts a search key to an integer value called a hash code, </w:t>
-      </w:r>
-      <w:proofErr w:type="gramStart"/>
-      <w:r>
-        <w:rPr>
-          <w:rFonts w:ascii="Times New Roman" w:hAnsi="Times New Roman" w:cs="Times New Roman"/>
-          <w:sz w:val="24"/>
-        </w:rPr>
-        <w:t>then</w:t>
-      </w:r>
-      <w:proofErr w:type="gramEnd"/>
-      <w:r>
-        <w:rPr>
-          <w:rFonts w:ascii="Times New Roman" w:hAnsi="Times New Roman" w:cs="Times New Roman"/>
-          <w:sz w:val="24"/>
-        </w:rPr>
-        <w:t xml:space="preserve"> it compresses the hash code into an index for the hash table.</w:t>
+        <w:t>A hash function typically converts a search key to an integer value called a hash code, then it compresses the hash code into an index for the hash table.</w:t>
       </w:r>
     </w:p>
     <w:p>
@@ -26294,23 +25863,7 @@
           <w:rFonts w:ascii="Times New Roman" w:hAnsi="Times New Roman" w:cs="Times New Roman"/>
           <w:sz w:val="24"/>
         </w:rPr>
-        <w:t xml:space="preserve"> method whenever the </w:t>
-      </w:r>
-      <w:proofErr w:type="gramStart"/>
-      <w:r>
-        <w:rPr>
-          <w:rFonts w:ascii="Times New Roman" w:hAnsi="Times New Roman" w:cs="Times New Roman"/>
-          <w:sz w:val="24"/>
-        </w:rPr>
-        <w:t>equals</w:t>
-      </w:r>
-      <w:proofErr w:type="gramEnd"/>
-      <w:r>
-        <w:rPr>
-          <w:rFonts w:ascii="Times New Roman" w:hAnsi="Times New Roman" w:cs="Times New Roman"/>
-          <w:sz w:val="24"/>
-        </w:rPr>
-        <w:t xml:space="preserve"> method is overridden to ensure that two equal objects return the same </w:t>
+        <w:t xml:space="preserve"> method whenever the equals method is overridden to ensure that two equal objects return the same </w:t>
       </w:r>
       <w:proofErr w:type="spellStart"/>
       <w:r>
@@ -26799,23 +26352,7 @@
           <w:rFonts w:ascii="Times New Roman" w:hAnsi="Times New Roman" w:cs="Times New Roman"/>
           <w:sz w:val="24"/>
         </w:rPr>
-        <w:t xml:space="preserve">You choose a value of </w:t>
-      </w:r>
-      <w:proofErr w:type="gramStart"/>
-      <w:r>
-        <w:rPr>
-          <w:rFonts w:ascii="Times New Roman" w:hAnsi="Times New Roman" w:cs="Times New Roman"/>
-          <w:sz w:val="24"/>
-        </w:rPr>
-        <w:t>b,</w:t>
-      </w:r>
-      <w:proofErr w:type="gramEnd"/>
-      <w:r>
-        <w:rPr>
-          <w:rFonts w:ascii="Times New Roman" w:hAnsi="Times New Roman" w:cs="Times New Roman"/>
-          <w:sz w:val="24"/>
-        </w:rPr>
-        <w:t xml:space="preserve"> good ones have experimentally been shown to be 31, 33, 37, 39 and 41.</w:t>
+        <w:t>You choose a value of b, good ones have experimentally been shown to be 31, 33, 37, 39 and 41.</w:t>
       </w:r>
     </w:p>
     <w:p>
@@ -27536,7 +27073,7 @@
         </w:rPr>
         <w:pict>
           <v:shape id="_x0000_s1060" type="#_x0000_t75" style="position:absolute;left:0;text-align:left;margin-left:249.9pt;margin-top:33.1pt;width:201.05pt;height:120.6pt;z-index:-251587584" wrapcoords="-39 -65 -39 21600 21639 21600 21639 -65 -39 -65" stroked="t" strokecolor="black [3213]">
-            <v:imagedata r:id="rId46" o:title="ice_screenshot_20160501-224524"/>
+            <v:imagedata r:id="rId45" o:title="ice_screenshot_20160501-224524"/>
             <w10:wrap type="tight"/>
           </v:shape>
         </w:pict>
@@ -27713,8 +27250,8 @@
 </file>
 
 <file path=word/numbering.xml><?xml version="1.0" encoding="utf-8"?>
-<w:numbering xmlns:wpc="http://schemas.microsoft.com/office/word/2010/wordprocessingCanvas" xmlns:mc="http://schemas.openxmlformats.org/markup-compatibility/2006" xmlns:o="urn:schemas-microsoft-com:office:office" xmlns:r="http://schemas.openxmlformats.org/officeDocument/2006/relationships" xmlns:m="http://schemas.openxmlformats.org/officeDocument/2006/math" xmlns:v="urn:schemas-microsoft-com:vml" xmlns:wp14="http://schemas.microsoft.com/office/word/2010/wordprocessingDrawing" xmlns:wp="http://schemas.openxmlformats.org/drawingml/2006/wordprocessingDrawing" xmlns:w10="urn:schemas-microsoft-com:office:word" xmlns:w="http://schemas.openxmlformats.org/wordprocessingml/2006/main" xmlns:w14="http://schemas.microsoft.com/office/word/2010/wordml" xmlns:wpg="http://schemas.microsoft.com/office/word/2010/wordprocessingGroup" xmlns:wpi="http://schemas.microsoft.com/office/word/2010/wordprocessingInk" xmlns:wne="http://schemas.microsoft.com/office/word/2006/wordml" xmlns:wps="http://schemas.microsoft.com/office/word/2010/wordprocessingShape" mc:Ignorable="w14 wp14">
-  <w:abstractNum w:abstractNumId="0">
+<w:numbering xmlns:wpc="http://schemas.microsoft.com/office/word/2010/wordprocessingCanvas" xmlns:cx="http://schemas.microsoft.com/office/drawing/2014/chartex" xmlns:cx1="http://schemas.microsoft.com/office/drawing/2015/9/8/chartex" xmlns:cx2="http://schemas.microsoft.com/office/drawing/2015/10/21/chartex" xmlns:cx3="http://schemas.microsoft.com/office/drawing/2016/5/9/chartex" xmlns:cx4="http://schemas.microsoft.com/office/drawing/2016/5/10/chartex" xmlns:cx5="http://schemas.microsoft.com/office/drawing/2016/5/11/chartex" xmlns:cx6="http://schemas.microsoft.com/office/drawing/2016/5/12/chartex" xmlns:cx7="http://schemas.microsoft.com/office/drawing/2016/5/13/chartex" xmlns:cx8="http://schemas.microsoft.com/office/drawing/2016/5/14/chartex" xmlns:mc="http://schemas.openxmlformats.org/markup-compatibility/2006" xmlns:aink="http://schemas.microsoft.com/office/drawing/2016/ink" xmlns:am3d="http://schemas.microsoft.com/office/drawing/2017/model3d" xmlns:o="urn:schemas-microsoft-com:office:office" xmlns:r="http://schemas.openxmlformats.org/officeDocument/2006/relationships" xmlns:m="http://schemas.openxmlformats.org/officeDocument/2006/math" xmlns:v="urn:schemas-microsoft-com:vml" xmlns:wp14="http://schemas.microsoft.com/office/word/2010/wordprocessingDrawing" xmlns:wp="http://schemas.openxmlformats.org/drawingml/2006/wordprocessingDrawing" xmlns:w10="urn:schemas-microsoft-com:office:word" xmlns:w="http://schemas.openxmlformats.org/wordprocessingml/2006/main" xmlns:w14="http://schemas.microsoft.com/office/word/2010/wordml" xmlns:w15="http://schemas.microsoft.com/office/word/2012/wordml" xmlns:w16se="http://schemas.microsoft.com/office/word/2015/wordml/symex" xmlns:wpg="http://schemas.microsoft.com/office/word/2010/wordprocessingGroup" xmlns:wpi="http://schemas.microsoft.com/office/word/2010/wordprocessingInk" xmlns:wne="http://schemas.microsoft.com/office/word/2006/wordml" xmlns:wps="http://schemas.microsoft.com/office/word/2010/wordprocessingShape" mc:Ignorable="w14 w15 w16se wp14">
+  <w:abstractNum w:abstractNumId="0" w15:restartNumberingAfterBreak="0">
     <w:nsid w:val="04387EBA"/>
     <w:multiLevelType w:val="hybridMultilevel"/>
     <w:tmpl w:val="FBBC0414"/>
@@ -27827,7 +27364,7 @@
       </w:rPr>
     </w:lvl>
   </w:abstractNum>
-  <w:abstractNum w:abstractNumId="1">
+  <w:abstractNum w:abstractNumId="1" w15:restartNumberingAfterBreak="0">
     <w:nsid w:val="063D02A7"/>
     <w:multiLevelType w:val="hybridMultilevel"/>
     <w:tmpl w:val="2A00CA0E"/>
@@ -27940,7 +27477,7 @@
       </w:rPr>
     </w:lvl>
   </w:abstractNum>
-  <w:abstractNum w:abstractNumId="2">
+  <w:abstractNum w:abstractNumId="2" w15:restartNumberingAfterBreak="0">
     <w:nsid w:val="08677764"/>
     <w:multiLevelType w:val="hybridMultilevel"/>
     <w:tmpl w:val="28FCB24C"/>
@@ -28053,7 +27590,7 @@
       </w:rPr>
     </w:lvl>
   </w:abstractNum>
-  <w:abstractNum w:abstractNumId="3">
+  <w:abstractNum w:abstractNumId="3" w15:restartNumberingAfterBreak="0">
     <w:nsid w:val="09AE7C37"/>
     <w:multiLevelType w:val="hybridMultilevel"/>
     <w:tmpl w:val="4A02A836"/>
@@ -28166,7 +27703,7 @@
       </w:rPr>
     </w:lvl>
   </w:abstractNum>
-  <w:abstractNum w:abstractNumId="4">
+  <w:abstractNum w:abstractNumId="4" w15:restartNumberingAfterBreak="0">
     <w:nsid w:val="0DE65144"/>
     <w:multiLevelType w:val="hybridMultilevel"/>
     <w:tmpl w:val="E78C7102"/>
@@ -28279,7 +27816,7 @@
       </w:rPr>
     </w:lvl>
   </w:abstractNum>
-  <w:abstractNum w:abstractNumId="5">
+  <w:abstractNum w:abstractNumId="5" w15:restartNumberingAfterBreak="0">
     <w:nsid w:val="10792EA9"/>
     <w:multiLevelType w:val="hybridMultilevel"/>
     <w:tmpl w:val="8E6E79C4"/>
@@ -28392,7 +27929,7 @@
       </w:rPr>
     </w:lvl>
   </w:abstractNum>
-  <w:abstractNum w:abstractNumId="6">
+  <w:abstractNum w:abstractNumId="6" w15:restartNumberingAfterBreak="0">
     <w:nsid w:val="12405648"/>
     <w:multiLevelType w:val="hybridMultilevel"/>
     <w:tmpl w:val="9A924C40"/>
@@ -28505,7 +28042,7 @@
       </w:rPr>
     </w:lvl>
   </w:abstractNum>
-  <w:abstractNum w:abstractNumId="7">
+  <w:abstractNum w:abstractNumId="7" w15:restartNumberingAfterBreak="0">
     <w:nsid w:val="12B722E3"/>
     <w:multiLevelType w:val="hybridMultilevel"/>
     <w:tmpl w:val="34CA7F0A"/>
@@ -28618,7 +28155,7 @@
       </w:rPr>
     </w:lvl>
   </w:abstractNum>
-  <w:abstractNum w:abstractNumId="8">
+  <w:abstractNum w:abstractNumId="8" w15:restartNumberingAfterBreak="0">
     <w:nsid w:val="12B847AC"/>
     <w:multiLevelType w:val="hybridMultilevel"/>
     <w:tmpl w:val="8CCC0FEE"/>
@@ -28731,7 +28268,7 @@
       </w:rPr>
     </w:lvl>
   </w:abstractNum>
-  <w:abstractNum w:abstractNumId="9">
+  <w:abstractNum w:abstractNumId="9" w15:restartNumberingAfterBreak="0">
     <w:nsid w:val="12CF3045"/>
     <w:multiLevelType w:val="hybridMultilevel"/>
     <w:tmpl w:val="10029AE4"/>
@@ -28844,7 +28381,7 @@
       </w:rPr>
     </w:lvl>
   </w:abstractNum>
-  <w:abstractNum w:abstractNumId="10">
+  <w:abstractNum w:abstractNumId="10" w15:restartNumberingAfterBreak="0">
     <w:nsid w:val="1511588B"/>
     <w:multiLevelType w:val="hybridMultilevel"/>
     <w:tmpl w:val="DF1831C0"/>
@@ -28957,7 +28494,7 @@
       </w:rPr>
     </w:lvl>
   </w:abstractNum>
-  <w:abstractNum w:abstractNumId="11">
+  <w:abstractNum w:abstractNumId="11" w15:restartNumberingAfterBreak="0">
     <w:nsid w:val="17857CE7"/>
     <w:multiLevelType w:val="hybridMultilevel"/>
     <w:tmpl w:val="081EBD6E"/>
@@ -29070,7 +28607,7 @@
       </w:rPr>
     </w:lvl>
   </w:abstractNum>
-  <w:abstractNum w:abstractNumId="12">
+  <w:abstractNum w:abstractNumId="12" w15:restartNumberingAfterBreak="0">
     <w:nsid w:val="17C91E67"/>
     <w:multiLevelType w:val="hybridMultilevel"/>
     <w:tmpl w:val="84F2D578"/>
@@ -29183,7 +28720,7 @@
       </w:rPr>
     </w:lvl>
   </w:abstractNum>
-  <w:abstractNum w:abstractNumId="13">
+  <w:abstractNum w:abstractNumId="13" w15:restartNumberingAfterBreak="0">
     <w:nsid w:val="17D74231"/>
     <w:multiLevelType w:val="hybridMultilevel"/>
     <w:tmpl w:val="014C1B18"/>
@@ -29296,7 +28833,7 @@
       </w:rPr>
     </w:lvl>
   </w:abstractNum>
-  <w:abstractNum w:abstractNumId="14">
+  <w:abstractNum w:abstractNumId="14" w15:restartNumberingAfterBreak="0">
     <w:nsid w:val="184B2BED"/>
     <w:multiLevelType w:val="hybridMultilevel"/>
     <w:tmpl w:val="49BC4154"/>
@@ -29409,7 +28946,7 @@
       </w:rPr>
     </w:lvl>
   </w:abstractNum>
-  <w:abstractNum w:abstractNumId="15">
+  <w:abstractNum w:abstractNumId="15" w15:restartNumberingAfterBreak="0">
     <w:nsid w:val="19103216"/>
     <w:multiLevelType w:val="hybridMultilevel"/>
     <w:tmpl w:val="5080D35C"/>
@@ -29522,7 +29059,7 @@
       </w:rPr>
     </w:lvl>
   </w:abstractNum>
-  <w:abstractNum w:abstractNumId="16">
+  <w:abstractNum w:abstractNumId="16" w15:restartNumberingAfterBreak="0">
     <w:nsid w:val="1A8465DA"/>
     <w:multiLevelType w:val="hybridMultilevel"/>
     <w:tmpl w:val="32122F66"/>
@@ -29635,7 +29172,7 @@
       </w:rPr>
     </w:lvl>
   </w:abstractNum>
-  <w:abstractNum w:abstractNumId="17">
+  <w:abstractNum w:abstractNumId="17" w15:restartNumberingAfterBreak="0">
     <w:nsid w:val="1C71530E"/>
     <w:multiLevelType w:val="hybridMultilevel"/>
     <w:tmpl w:val="5796AD76"/>
@@ -29748,7 +29285,7 @@
       </w:rPr>
     </w:lvl>
   </w:abstractNum>
-  <w:abstractNum w:abstractNumId="18">
+  <w:abstractNum w:abstractNumId="18" w15:restartNumberingAfterBreak="0">
     <w:nsid w:val="1C7E4BE0"/>
     <w:multiLevelType w:val="hybridMultilevel"/>
     <w:tmpl w:val="7A0C8408"/>
@@ -29861,7 +29398,7 @@
       </w:rPr>
     </w:lvl>
   </w:abstractNum>
-  <w:abstractNum w:abstractNumId="19">
+  <w:abstractNum w:abstractNumId="19" w15:restartNumberingAfterBreak="0">
     <w:nsid w:val="1EC80C75"/>
     <w:multiLevelType w:val="hybridMultilevel"/>
     <w:tmpl w:val="5510B2A8"/>
@@ -29974,7 +29511,7 @@
       </w:rPr>
     </w:lvl>
   </w:abstractNum>
-  <w:abstractNum w:abstractNumId="20">
+  <w:abstractNum w:abstractNumId="20" w15:restartNumberingAfterBreak="0">
     <w:nsid w:val="210608E1"/>
     <w:multiLevelType w:val="hybridMultilevel"/>
     <w:tmpl w:val="804411B4"/>
@@ -30087,7 +29624,7 @@
       </w:rPr>
     </w:lvl>
   </w:abstractNum>
-  <w:abstractNum w:abstractNumId="21">
+  <w:abstractNum w:abstractNumId="21" w15:restartNumberingAfterBreak="0">
     <w:nsid w:val="21807044"/>
     <w:multiLevelType w:val="hybridMultilevel"/>
     <w:tmpl w:val="7FAC5120"/>
@@ -30200,7 +29737,7 @@
       </w:rPr>
     </w:lvl>
   </w:abstractNum>
-  <w:abstractNum w:abstractNumId="22">
+  <w:abstractNum w:abstractNumId="22" w15:restartNumberingAfterBreak="0">
     <w:nsid w:val="22264F2B"/>
     <w:multiLevelType w:val="hybridMultilevel"/>
     <w:tmpl w:val="C9DA22E8"/>
@@ -30313,7 +29850,7 @@
       </w:rPr>
     </w:lvl>
   </w:abstractNum>
-  <w:abstractNum w:abstractNumId="23">
+  <w:abstractNum w:abstractNumId="23" w15:restartNumberingAfterBreak="0">
     <w:nsid w:val="25EA35CE"/>
     <w:multiLevelType w:val="hybridMultilevel"/>
     <w:tmpl w:val="DB5296EA"/>
@@ -30426,7 +29963,7 @@
       </w:rPr>
     </w:lvl>
   </w:abstractNum>
-  <w:abstractNum w:abstractNumId="24">
+  <w:abstractNum w:abstractNumId="24" w15:restartNumberingAfterBreak="0">
     <w:nsid w:val="267A5E37"/>
     <w:multiLevelType w:val="hybridMultilevel"/>
     <w:tmpl w:val="383CCF40"/>
@@ -30539,7 +30076,7 @@
       </w:rPr>
     </w:lvl>
   </w:abstractNum>
-  <w:abstractNum w:abstractNumId="25">
+  <w:abstractNum w:abstractNumId="25" w15:restartNumberingAfterBreak="0">
     <w:nsid w:val="28AE449C"/>
     <w:multiLevelType w:val="hybridMultilevel"/>
     <w:tmpl w:val="5ED45B8E"/>
@@ -30652,7 +30189,7 @@
       </w:rPr>
     </w:lvl>
   </w:abstractNum>
-  <w:abstractNum w:abstractNumId="26">
+  <w:abstractNum w:abstractNumId="26" w15:restartNumberingAfterBreak="0">
     <w:nsid w:val="2935167E"/>
     <w:multiLevelType w:val="hybridMultilevel"/>
     <w:tmpl w:val="10609BB2"/>
@@ -30765,7 +30302,7 @@
       </w:rPr>
     </w:lvl>
   </w:abstractNum>
-  <w:abstractNum w:abstractNumId="27">
+  <w:abstractNum w:abstractNumId="27" w15:restartNumberingAfterBreak="0">
     <w:nsid w:val="29531D03"/>
     <w:multiLevelType w:val="hybridMultilevel"/>
     <w:tmpl w:val="0002AA9C"/>
@@ -30878,7 +30415,7 @@
       </w:rPr>
     </w:lvl>
   </w:abstractNum>
-  <w:abstractNum w:abstractNumId="28">
+  <w:abstractNum w:abstractNumId="28" w15:restartNumberingAfterBreak="0">
     <w:nsid w:val="29817C65"/>
     <w:multiLevelType w:val="hybridMultilevel"/>
     <w:tmpl w:val="E514EDF8"/>
@@ -30991,7 +30528,7 @@
       </w:rPr>
     </w:lvl>
   </w:abstractNum>
-  <w:abstractNum w:abstractNumId="29">
+  <w:abstractNum w:abstractNumId="29" w15:restartNumberingAfterBreak="0">
     <w:nsid w:val="29B8443C"/>
     <w:multiLevelType w:val="hybridMultilevel"/>
     <w:tmpl w:val="87567686"/>
@@ -31104,7 +30641,7 @@
       </w:rPr>
     </w:lvl>
   </w:abstractNum>
-  <w:abstractNum w:abstractNumId="30">
+  <w:abstractNum w:abstractNumId="30" w15:restartNumberingAfterBreak="0">
     <w:nsid w:val="2A676E86"/>
     <w:multiLevelType w:val="hybridMultilevel"/>
     <w:tmpl w:val="BF98CB94"/>
@@ -31217,7 +30754,7 @@
       </w:rPr>
     </w:lvl>
   </w:abstractNum>
-  <w:abstractNum w:abstractNumId="31">
+  <w:abstractNum w:abstractNumId="31" w15:restartNumberingAfterBreak="0">
     <w:nsid w:val="3066775F"/>
     <w:multiLevelType w:val="hybridMultilevel"/>
     <w:tmpl w:val="6D9458B6"/>
@@ -31330,7 +30867,7 @@
       </w:rPr>
     </w:lvl>
   </w:abstractNum>
-  <w:abstractNum w:abstractNumId="32">
+  <w:abstractNum w:abstractNumId="32" w15:restartNumberingAfterBreak="0">
     <w:nsid w:val="31CE79F7"/>
     <w:multiLevelType w:val="hybridMultilevel"/>
     <w:tmpl w:val="856AB73A"/>
@@ -31443,7 +30980,7 @@
       </w:rPr>
     </w:lvl>
   </w:abstractNum>
-  <w:abstractNum w:abstractNumId="33">
+  <w:abstractNum w:abstractNumId="33" w15:restartNumberingAfterBreak="0">
     <w:nsid w:val="35827042"/>
     <w:multiLevelType w:val="hybridMultilevel"/>
     <w:tmpl w:val="DCEA9476"/>
@@ -31556,7 +31093,7 @@
       </w:rPr>
     </w:lvl>
   </w:abstractNum>
-  <w:abstractNum w:abstractNumId="34">
+  <w:abstractNum w:abstractNumId="34" w15:restartNumberingAfterBreak="0">
     <w:nsid w:val="36CC7D3D"/>
     <w:multiLevelType w:val="hybridMultilevel"/>
     <w:tmpl w:val="9F32DD5A"/>
@@ -31669,7 +31206,7 @@
       </w:rPr>
     </w:lvl>
   </w:abstractNum>
-  <w:abstractNum w:abstractNumId="35">
+  <w:abstractNum w:abstractNumId="35" w15:restartNumberingAfterBreak="0">
     <w:nsid w:val="3B5D22F6"/>
     <w:multiLevelType w:val="hybridMultilevel"/>
     <w:tmpl w:val="E3BAD138"/>
@@ -31782,7 +31319,7 @@
       </w:rPr>
     </w:lvl>
   </w:abstractNum>
-  <w:abstractNum w:abstractNumId="36">
+  <w:abstractNum w:abstractNumId="36" w15:restartNumberingAfterBreak="0">
     <w:nsid w:val="3C315116"/>
     <w:multiLevelType w:val="hybridMultilevel"/>
     <w:tmpl w:val="12549BCA"/>
@@ -31895,7 +31432,7 @@
       </w:rPr>
     </w:lvl>
   </w:abstractNum>
-  <w:abstractNum w:abstractNumId="37">
+  <w:abstractNum w:abstractNumId="37" w15:restartNumberingAfterBreak="0">
     <w:nsid w:val="3C375A13"/>
     <w:multiLevelType w:val="hybridMultilevel"/>
     <w:tmpl w:val="B5F4CF9C"/>
@@ -32008,7 +31545,7 @@
       </w:rPr>
     </w:lvl>
   </w:abstractNum>
-  <w:abstractNum w:abstractNumId="38">
+  <w:abstractNum w:abstractNumId="38" w15:restartNumberingAfterBreak="0">
     <w:nsid w:val="3CE966C3"/>
     <w:multiLevelType w:val="hybridMultilevel"/>
     <w:tmpl w:val="496AEF3A"/>
@@ -32121,7 +31658,7 @@
       </w:rPr>
     </w:lvl>
   </w:abstractNum>
-  <w:abstractNum w:abstractNumId="39">
+  <w:abstractNum w:abstractNumId="39" w15:restartNumberingAfterBreak="0">
     <w:nsid w:val="3EE770E9"/>
     <w:multiLevelType w:val="hybridMultilevel"/>
     <w:tmpl w:val="3A3A1648"/>
@@ -32234,7 +31771,7 @@
       </w:rPr>
     </w:lvl>
   </w:abstractNum>
-  <w:abstractNum w:abstractNumId="40">
+  <w:abstractNum w:abstractNumId="40" w15:restartNumberingAfterBreak="0">
     <w:nsid w:val="432F3118"/>
     <w:multiLevelType w:val="hybridMultilevel"/>
     <w:tmpl w:val="329283BC"/>
@@ -32347,7 +31884,7 @@
       </w:rPr>
     </w:lvl>
   </w:abstractNum>
-  <w:abstractNum w:abstractNumId="41">
+  <w:abstractNum w:abstractNumId="41" w15:restartNumberingAfterBreak="0">
     <w:nsid w:val="45855519"/>
     <w:multiLevelType w:val="hybridMultilevel"/>
     <w:tmpl w:val="C0F03796"/>
@@ -32460,7 +31997,7 @@
       </w:rPr>
     </w:lvl>
   </w:abstractNum>
-  <w:abstractNum w:abstractNumId="42">
+  <w:abstractNum w:abstractNumId="42" w15:restartNumberingAfterBreak="0">
     <w:nsid w:val="45B73572"/>
     <w:multiLevelType w:val="hybridMultilevel"/>
     <w:tmpl w:val="AE4292F4"/>
@@ -32573,7 +32110,7 @@
       </w:rPr>
     </w:lvl>
   </w:abstractNum>
-  <w:abstractNum w:abstractNumId="43">
+  <w:abstractNum w:abstractNumId="43" w15:restartNumberingAfterBreak="0">
     <w:nsid w:val="46532B51"/>
     <w:multiLevelType w:val="hybridMultilevel"/>
     <w:tmpl w:val="E796E3B0"/>
@@ -32686,7 +32223,7 @@
       </w:rPr>
     </w:lvl>
   </w:abstractNum>
-  <w:abstractNum w:abstractNumId="44">
+  <w:abstractNum w:abstractNumId="44" w15:restartNumberingAfterBreak="0">
     <w:nsid w:val="496164D4"/>
     <w:multiLevelType w:val="hybridMultilevel"/>
     <w:tmpl w:val="BF4E950A"/>
@@ -32799,7 +32336,7 @@
       </w:rPr>
     </w:lvl>
   </w:abstractNum>
-  <w:abstractNum w:abstractNumId="45">
+  <w:abstractNum w:abstractNumId="45" w15:restartNumberingAfterBreak="0">
     <w:nsid w:val="4A044E60"/>
     <w:multiLevelType w:val="hybridMultilevel"/>
     <w:tmpl w:val="18E8030C"/>
@@ -32912,7 +32449,7 @@
       </w:rPr>
     </w:lvl>
   </w:abstractNum>
-  <w:abstractNum w:abstractNumId="46">
+  <w:abstractNum w:abstractNumId="46" w15:restartNumberingAfterBreak="0">
     <w:nsid w:val="4AAF6BF1"/>
     <w:multiLevelType w:val="hybridMultilevel"/>
     <w:tmpl w:val="70DAC33A"/>
@@ -33025,7 +32562,7 @@
       </w:rPr>
     </w:lvl>
   </w:abstractNum>
-  <w:abstractNum w:abstractNumId="47">
+  <w:abstractNum w:abstractNumId="47" w15:restartNumberingAfterBreak="0">
     <w:nsid w:val="4AD64060"/>
     <w:multiLevelType w:val="hybridMultilevel"/>
     <w:tmpl w:val="F6384AE8"/>
@@ -33138,7 +32675,7 @@
       </w:rPr>
     </w:lvl>
   </w:abstractNum>
-  <w:abstractNum w:abstractNumId="48">
+  <w:abstractNum w:abstractNumId="48" w15:restartNumberingAfterBreak="0">
     <w:nsid w:val="4FF41CE2"/>
     <w:multiLevelType w:val="hybridMultilevel"/>
     <w:tmpl w:val="91B8ED12"/>
@@ -33251,7 +32788,7 @@
       </w:rPr>
     </w:lvl>
   </w:abstractNum>
-  <w:abstractNum w:abstractNumId="49">
+  <w:abstractNum w:abstractNumId="49" w15:restartNumberingAfterBreak="0">
     <w:nsid w:val="52710256"/>
     <w:multiLevelType w:val="hybridMultilevel"/>
     <w:tmpl w:val="A4D62D9E"/>
@@ -33364,7 +32901,7 @@
       </w:rPr>
     </w:lvl>
   </w:abstractNum>
-  <w:abstractNum w:abstractNumId="50">
+  <w:abstractNum w:abstractNumId="50" w15:restartNumberingAfterBreak="0">
     <w:nsid w:val="53CE4A57"/>
     <w:multiLevelType w:val="hybridMultilevel"/>
     <w:tmpl w:val="00C62632"/>
@@ -33477,7 +33014,7 @@
       </w:rPr>
     </w:lvl>
   </w:abstractNum>
-  <w:abstractNum w:abstractNumId="51">
+  <w:abstractNum w:abstractNumId="51" w15:restartNumberingAfterBreak="0">
     <w:nsid w:val="55B424D0"/>
     <w:multiLevelType w:val="hybridMultilevel"/>
     <w:tmpl w:val="129A1692"/>
@@ -33590,7 +33127,7 @@
       </w:rPr>
     </w:lvl>
   </w:abstractNum>
-  <w:abstractNum w:abstractNumId="52">
+  <w:abstractNum w:abstractNumId="52" w15:restartNumberingAfterBreak="0">
     <w:nsid w:val="567D33FC"/>
     <w:multiLevelType w:val="hybridMultilevel"/>
     <w:tmpl w:val="CC127C80"/>
@@ -33703,7 +33240,7 @@
       </w:rPr>
     </w:lvl>
   </w:abstractNum>
-  <w:abstractNum w:abstractNumId="53">
+  <w:abstractNum w:abstractNumId="53" w15:restartNumberingAfterBreak="0">
     <w:nsid w:val="57261DA2"/>
     <w:multiLevelType w:val="hybridMultilevel"/>
     <w:tmpl w:val="FD28701A"/>
@@ -33816,7 +33353,7 @@
       </w:rPr>
     </w:lvl>
   </w:abstractNum>
-  <w:abstractNum w:abstractNumId="54">
+  <w:abstractNum w:abstractNumId="54" w15:restartNumberingAfterBreak="0">
     <w:nsid w:val="5792430B"/>
     <w:multiLevelType w:val="hybridMultilevel"/>
     <w:tmpl w:val="877AE924"/>
@@ -33929,7 +33466,7 @@
       </w:rPr>
     </w:lvl>
   </w:abstractNum>
-  <w:abstractNum w:abstractNumId="55">
+  <w:abstractNum w:abstractNumId="55" w15:restartNumberingAfterBreak="0">
     <w:nsid w:val="5C073076"/>
     <w:multiLevelType w:val="hybridMultilevel"/>
     <w:tmpl w:val="B8FAC45E"/>
@@ -34042,7 +33579,7 @@
       </w:rPr>
     </w:lvl>
   </w:abstractNum>
-  <w:abstractNum w:abstractNumId="56">
+  <w:abstractNum w:abstractNumId="56" w15:restartNumberingAfterBreak="0">
     <w:nsid w:val="5D777B71"/>
     <w:multiLevelType w:val="hybridMultilevel"/>
     <w:tmpl w:val="F86E3FDE"/>
@@ -34155,7 +33692,7 @@
       </w:rPr>
     </w:lvl>
   </w:abstractNum>
-  <w:abstractNum w:abstractNumId="57">
+  <w:abstractNum w:abstractNumId="57" w15:restartNumberingAfterBreak="0">
     <w:nsid w:val="5FB85945"/>
     <w:multiLevelType w:val="hybridMultilevel"/>
     <w:tmpl w:val="0122BFD2"/>
@@ -34268,7 +33805,7 @@
       </w:rPr>
     </w:lvl>
   </w:abstractNum>
-  <w:abstractNum w:abstractNumId="58">
+  <w:abstractNum w:abstractNumId="58" w15:restartNumberingAfterBreak="0">
     <w:nsid w:val="60AE3A36"/>
     <w:multiLevelType w:val="hybridMultilevel"/>
     <w:tmpl w:val="BB8C5E1A"/>
@@ -34381,7 +33918,7 @@
       </w:rPr>
     </w:lvl>
   </w:abstractNum>
-  <w:abstractNum w:abstractNumId="59">
+  <w:abstractNum w:abstractNumId="59" w15:restartNumberingAfterBreak="0">
     <w:nsid w:val="62830EE5"/>
     <w:multiLevelType w:val="hybridMultilevel"/>
     <w:tmpl w:val="265E5702"/>
@@ -34494,7 +34031,7 @@
       </w:rPr>
     </w:lvl>
   </w:abstractNum>
-  <w:abstractNum w:abstractNumId="60">
+  <w:abstractNum w:abstractNumId="60" w15:restartNumberingAfterBreak="0">
     <w:nsid w:val="62E66E23"/>
     <w:multiLevelType w:val="hybridMultilevel"/>
     <w:tmpl w:val="17E27F30"/>
@@ -34607,7 +34144,7 @@
       </w:rPr>
     </w:lvl>
   </w:abstractNum>
-  <w:abstractNum w:abstractNumId="61">
+  <w:abstractNum w:abstractNumId="61" w15:restartNumberingAfterBreak="0">
     <w:nsid w:val="636F64F9"/>
     <w:multiLevelType w:val="hybridMultilevel"/>
     <w:tmpl w:val="BC103526"/>
@@ -34720,7 +34257,7 @@
       </w:rPr>
     </w:lvl>
   </w:abstractNum>
-  <w:abstractNum w:abstractNumId="62">
+  <w:abstractNum w:abstractNumId="62" w15:restartNumberingAfterBreak="0">
     <w:nsid w:val="64F43BC8"/>
     <w:multiLevelType w:val="hybridMultilevel"/>
     <w:tmpl w:val="464C4E14"/>
@@ -34833,7 +34370,7 @@
       </w:rPr>
     </w:lvl>
   </w:abstractNum>
-  <w:abstractNum w:abstractNumId="63">
+  <w:abstractNum w:abstractNumId="63" w15:restartNumberingAfterBreak="0">
     <w:nsid w:val="65E136E3"/>
     <w:multiLevelType w:val="hybridMultilevel"/>
     <w:tmpl w:val="D0587866"/>
@@ -34946,7 +34483,7 @@
       </w:rPr>
     </w:lvl>
   </w:abstractNum>
-  <w:abstractNum w:abstractNumId="64">
+  <w:abstractNum w:abstractNumId="64" w15:restartNumberingAfterBreak="0">
     <w:nsid w:val="676548C4"/>
     <w:multiLevelType w:val="hybridMultilevel"/>
     <w:tmpl w:val="807C88D4"/>
@@ -35059,7 +34596,7 @@
       </w:rPr>
     </w:lvl>
   </w:abstractNum>
-  <w:abstractNum w:abstractNumId="65">
+  <w:abstractNum w:abstractNumId="65" w15:restartNumberingAfterBreak="0">
     <w:nsid w:val="6B394A82"/>
     <w:multiLevelType w:val="hybridMultilevel"/>
     <w:tmpl w:val="65EEBF9C"/>
@@ -35172,7 +34709,7 @@
       </w:rPr>
     </w:lvl>
   </w:abstractNum>
-  <w:abstractNum w:abstractNumId="66">
+  <w:abstractNum w:abstractNumId="66" w15:restartNumberingAfterBreak="0">
     <w:nsid w:val="6CC335A3"/>
     <w:multiLevelType w:val="hybridMultilevel"/>
     <w:tmpl w:val="D87CB5F8"/>
@@ -35285,7 +34822,7 @@
       </w:rPr>
     </w:lvl>
   </w:abstractNum>
-  <w:abstractNum w:abstractNumId="67">
+  <w:abstractNum w:abstractNumId="67" w15:restartNumberingAfterBreak="0">
     <w:nsid w:val="6DEF3B8E"/>
     <w:multiLevelType w:val="hybridMultilevel"/>
     <w:tmpl w:val="5D2AB0B4"/>
@@ -35398,7 +34935,7 @@
       </w:rPr>
     </w:lvl>
   </w:abstractNum>
-  <w:abstractNum w:abstractNumId="68">
+  <w:abstractNum w:abstractNumId="68" w15:restartNumberingAfterBreak="0">
     <w:nsid w:val="6F08626A"/>
     <w:multiLevelType w:val="hybridMultilevel"/>
     <w:tmpl w:val="A858D820"/>
@@ -35511,7 +35048,7 @@
       </w:rPr>
     </w:lvl>
   </w:abstractNum>
-  <w:abstractNum w:abstractNumId="69">
+  <w:abstractNum w:abstractNumId="69" w15:restartNumberingAfterBreak="0">
     <w:nsid w:val="717D212E"/>
     <w:multiLevelType w:val="hybridMultilevel"/>
     <w:tmpl w:val="BEDA69F4"/>
@@ -35624,7 +35161,7 @@
       </w:rPr>
     </w:lvl>
   </w:abstractNum>
-  <w:abstractNum w:abstractNumId="70">
+  <w:abstractNum w:abstractNumId="70" w15:restartNumberingAfterBreak="0">
     <w:nsid w:val="72DB0629"/>
     <w:multiLevelType w:val="hybridMultilevel"/>
     <w:tmpl w:val="F6140522"/>
@@ -35737,7 +35274,7 @@
       </w:rPr>
     </w:lvl>
   </w:abstractNum>
-  <w:abstractNum w:abstractNumId="71">
+  <w:abstractNum w:abstractNumId="71" w15:restartNumberingAfterBreak="0">
     <w:nsid w:val="74B806F5"/>
     <w:multiLevelType w:val="hybridMultilevel"/>
     <w:tmpl w:val="5A5E3448"/>
@@ -35850,7 +35387,7 @@
       </w:rPr>
     </w:lvl>
   </w:abstractNum>
-  <w:abstractNum w:abstractNumId="72">
+  <w:abstractNum w:abstractNumId="72" w15:restartNumberingAfterBreak="0">
     <w:nsid w:val="74BC194A"/>
     <w:multiLevelType w:val="hybridMultilevel"/>
     <w:tmpl w:val="AD5E59CA"/>
@@ -35963,7 +35500,7 @@
       </w:rPr>
     </w:lvl>
   </w:abstractNum>
-  <w:abstractNum w:abstractNumId="73">
+  <w:abstractNum w:abstractNumId="73" w15:restartNumberingAfterBreak="0">
     <w:nsid w:val="7D3A5DB3"/>
     <w:multiLevelType w:val="hybridMultilevel"/>
     <w:tmpl w:val="D82CA33A"/>
@@ -36076,7 +35613,7 @@
       </w:rPr>
     </w:lvl>
   </w:abstractNum>
-  <w:abstractNum w:abstractNumId="74">
+  <w:abstractNum w:abstractNumId="74" w15:restartNumberingAfterBreak="0">
     <w:nsid w:val="7E6D6176"/>
     <w:multiLevelType w:val="hybridMultilevel"/>
     <w:tmpl w:val="8D707C4A"/>
@@ -36419,7 +35956,7 @@
 </file>
 
 <file path=word/styles.xml><?xml version="1.0" encoding="utf-8"?>
-<w:styles xmlns:mc="http://schemas.openxmlformats.org/markup-compatibility/2006" xmlns:r="http://schemas.openxmlformats.org/officeDocument/2006/relationships" xmlns:w="http://schemas.openxmlformats.org/wordprocessingml/2006/main" xmlns:w14="http://schemas.microsoft.com/office/word/2010/wordml" mc:Ignorable="w14">
+<w:styles xmlns:mc="http://schemas.openxmlformats.org/markup-compatibility/2006" xmlns:r="http://schemas.openxmlformats.org/officeDocument/2006/relationships" xmlns:w="http://schemas.openxmlformats.org/wordprocessingml/2006/main" xmlns:w14="http://schemas.microsoft.com/office/word/2010/wordml" xmlns:w15="http://schemas.microsoft.com/office/word/2012/wordml" xmlns:w16se="http://schemas.microsoft.com/office/word/2015/wordml/symex" mc:Ignorable="w14 w15 w16se">
   <w:docDefaults>
     <w:rPrDefault>
       <w:rPr>
@@ -36435,591 +35972,382 @@
       </w:pPr>
     </w:pPrDefault>
   </w:docDefaults>
-  <w:latentStyles w:defLockedState="0" w:defUIPriority="99" w:defSemiHidden="1" w:defUnhideWhenUsed="1" w:defQFormat="0" w:count="267">
-    <w:lsdException w:name="Normal" w:semiHidden="0" w:uiPriority="0" w:unhideWhenUsed="0" w:qFormat="1"/>
-    <w:lsdException w:name="heading 1" w:semiHidden="0" w:uiPriority="9" w:unhideWhenUsed="0" w:qFormat="1"/>
-    <w:lsdException w:name="heading 2" w:uiPriority="9" w:qFormat="1"/>
-    <w:lsdException w:name="heading 3" w:uiPriority="9" w:qFormat="1"/>
-    <w:lsdException w:name="heading 4" w:uiPriority="9" w:qFormat="1"/>
-    <w:lsdException w:name="heading 5" w:uiPriority="9" w:qFormat="1"/>
-    <w:lsdException w:name="heading 6" w:uiPriority="9" w:qFormat="1"/>
-    <w:lsdException w:name="heading 7" w:uiPriority="9" w:qFormat="1"/>
-    <w:lsdException w:name="heading 8" w:uiPriority="9" w:qFormat="1"/>
-    <w:lsdException w:name="heading 9" w:uiPriority="9" w:qFormat="1"/>
-    <w:lsdException w:name="toc 1" w:uiPriority="39"/>
-    <w:lsdException w:name="toc 2" w:uiPriority="39"/>
-    <w:lsdException w:name="toc 3" w:uiPriority="39"/>
-    <w:lsdException w:name="toc 4" w:uiPriority="39"/>
-    <w:lsdException w:name="toc 5" w:uiPriority="39"/>
-    <w:lsdException w:name="toc 6" w:uiPriority="39"/>
-    <w:lsdException w:name="toc 7" w:uiPriority="39"/>
-    <w:lsdException w:name="toc 8" w:uiPriority="39"/>
-    <w:lsdException w:name="toc 9" w:uiPriority="39"/>
-    <w:lsdException w:name="caption" w:uiPriority="35" w:qFormat="1"/>
-    <w:lsdException w:name="Title" w:semiHidden="0" w:uiPriority="10" w:unhideWhenUsed="0" w:qFormat="1"/>
-    <w:lsdException w:name="Default Paragraph Font" w:uiPriority="1"/>
-    <w:lsdException w:name="Subtitle" w:semiHidden="0" w:uiPriority="11" w:unhideWhenUsed="0" w:qFormat="1"/>
-    <w:lsdException w:name="Strong" w:semiHidden="0" w:uiPriority="22" w:unhideWhenUsed="0" w:qFormat="1"/>
-    <w:lsdException w:name="Emphasis" w:semiHidden="0" w:uiPriority="20" w:unhideWhenUsed="0" w:qFormat="1"/>
-    <w:lsdException w:name="Table Grid" w:semiHidden="0" w:uiPriority="39" w:unhideWhenUsed="0"/>
-    <w:lsdException w:name="Placeholder Text" w:unhideWhenUsed="0"/>
-    <w:lsdException w:name="No Spacing" w:semiHidden="0" w:uiPriority="1" w:unhideWhenUsed="0" w:qFormat="1"/>
-    <w:lsdException w:name="Light Shading" w:semiHidden="0" w:uiPriority="60" w:unhideWhenUsed="0"/>
-    <w:lsdException w:name="Light List" w:semiHidden="0" w:uiPriority="61" w:unhideWhenUsed="0"/>
-    <w:lsdException w:name="Light Grid" w:semiHidden="0" w:uiPriority="62" w:unhideWhenUsed="0"/>
-    <w:lsdException w:name="Medium Shading 1" w:semiHidden="0" w:uiPriority="63" w:unhideWhenUsed="0"/>
-    <w:lsdException w:name="Medium Shading 2" w:semiHidden="0" w:uiPriority="64" w:unhideWhenUsed="0"/>
-    <w:lsdException w:name="Medium List 1" w:semiHidden="0" w:uiPriority="65" w:unhideWhenUsed="0"/>
-    <w:lsdException w:name="Medium List 2" w:semiHidden="0" w:uiPriority="66" w:unhideWhenUsed="0"/>
-    <w:lsdException w:name="Medium Grid 1" w:semiHidden="0" w:uiPriority="67" w:unhideWhenUsed="0"/>
-    <w:lsdException w:name="Medium Grid 2" w:semiHidden="0" w:uiPriority="68" w:unhideWhenUsed="0"/>
-    <w:lsdException w:name="Medium Grid 3" w:semiHidden="0" w:uiPriority="69" w:unhideWhenUsed="0"/>
-    <w:lsdException w:name="Dark List" w:semiHidden="0" w:uiPriority="70" w:unhideWhenUsed="0"/>
-    <w:lsdException w:name="Colorful Shading" w:semiHidden="0" w:uiPriority="71" w:unhideWhenUsed="0"/>
-    <w:lsdException w:name="Colorful List" w:semiHidden="0" w:uiPriority="72" w:unhideWhenUsed="0"/>
-    <w:lsdException w:name="Colorful Grid" w:semiHidden="0" w:uiPriority="73" w:unhideWhenUsed="0"/>
-    <w:lsdException w:name="Light Shading Accent 1" w:semiHidden="0" w:uiPriority="60" w:unhideWhenUsed="0"/>
-    <w:lsdException w:name="Light List Accent 1" w:semiHidden="0" w:uiPriority="61" w:unhideWhenUsed="0"/>
-    <w:lsdException w:name="Light Grid Accent 1" w:semiHidden="0" w:uiPriority="62" w:unhideWhenUsed="0"/>
-    <w:lsdException w:name="Medium Shading 1 Accent 1" w:semiHidden="0" w:uiPriority="63" w:unhideWhenUsed="0"/>
-    <w:lsdException w:name="Medium Shading 2 Accent 1" w:semiHidden="0" w:uiPriority="64" w:unhideWhenUsed="0"/>
-    <w:lsdException w:name="Medium List 1 Accent 1" w:semiHidden="0" w:uiPriority="65" w:unhideWhenUsed="0"/>
-    <w:lsdException w:name="Revision" w:unhideWhenUsed="0"/>
-    <w:lsdException w:name="List Paragraph" w:semiHidden="0" w:uiPriority="34" w:unhideWhenUsed="0" w:qFormat="1"/>
-    <w:lsdException w:name="Quote" w:semiHidden="0" w:uiPriority="29" w:unhideWhenUsed="0" w:qFormat="1"/>
-    <w:lsdException w:name="Intense Quote" w:semiHidden="0" w:uiPriority="30" w:unhideWhenUsed="0" w:qFormat="1"/>
-    <w:lsdException w:name="Medium List 2 Accent 1" w:semiHidden="0" w:uiPriority="66" w:unhideWhenUsed="0"/>
-    <w:lsdException w:name="Medium Grid 1 Accent 1" w:semiHidden="0" w:uiPriority="67" w:unhideWhenUsed="0"/>
-    <w:lsdException w:name="Medium Grid 2 Accent 1" w:semiHidden="0" w:uiPriority="68" w:unhideWhenUsed="0"/>
-    <w:lsdException w:name="Medium Grid 3 Accent 1" w:semiHidden="0" w:uiPriority="69" w:unhideWhenUsed="0"/>
-    <w:lsdException w:name="Dark List Accent 1" w:semiHidden="0" w:uiPriority="70" w:unhideWhenUsed="0"/>
-    <w:lsdException w:name="Colorful Shading Accent 1" w:semiHidden="0" w:uiPriority="71" w:unhideWhenUsed="0"/>
-    <w:lsdException w:name="Colorful List Accent 1" w:semiHidden="0" w:uiPriority="72" w:unhideWhenUsed="0"/>
-    <w:lsdException w:name="Colorful Grid Accent 1" w:semiHidden="0" w:uiPriority="73" w:unhideWhenUsed="0"/>
-    <w:lsdException w:name="Light Shading Accent 2" w:semiHidden="0" w:uiPriority="60" w:unhideWhenUsed="0"/>
-    <w:lsdException w:name="Light List Accent 2" w:semiHidden="0" w:uiPriority="61" w:unhideWhenUsed="0"/>
-    <w:lsdException w:name="Light Grid Accent 2" w:semiHidden="0" w:uiPriority="62" w:unhideWhenUsed="0"/>
-    <w:lsdException w:name="Medium Shading 1 Accent 2" w:semiHidden="0" w:uiPriority="63" w:unhideWhenUsed="0"/>
-    <w:lsdException w:name="Medium Shading 2 Accent 2" w:semiHidden="0" w:uiPriority="64" w:unhideWhenUsed="0"/>
-    <w:lsdException w:name="Medium List 1 Accent 2" w:semiHidden="0" w:uiPriority="65" w:unhideWhenUsed="0"/>
-    <w:lsdException w:name="Medium List 2 Accent 2" w:semiHidden="0" w:uiPriority="66" w:unhideWhenUsed="0"/>
-    <w:lsdException w:name="Medium Grid 1 Accent 2" w:semiHidden="0" w:uiPriority="67" w:unhideWhenUsed="0"/>
-    <w:lsdException w:name="Medium Grid 2 Accent 2" w:semiHidden="0" w:uiPriority="68" w:unhideWhenUsed="0"/>
-    <w:lsdException w:name="Medium Grid 3 Accent 2" w:semiHidden="0" w:uiPriority="69" w:unhideWhenUsed="0"/>
-    <w:lsdException w:name="Dark List Accent 2" w:semiHidden="0" w:uiPriority="70" w:unhideWhenUsed="0"/>
-    <w:lsdException w:name="Colorful Shading Accent 2" w:semiHidden="0" w:uiPriority="71" w:unhideWhenUsed="0"/>
-    <w:lsdException w:name="Colorful List Accent 2" w:semiHidden="0" w:uiPriority="72" w:unhideWhenUsed="0"/>
-    <w:lsdException w:name="Colorful Grid Accent 2" w:semiHidden="0" w:uiPriority="73" w:unhideWhenUsed="0"/>
-    <w:lsdException w:name="Light Shading Accent 3" w:semiHidden="0" w:uiPriority="60" w:unhideWhenUsed="0"/>
-    <w:lsdException w:name="Light List Accent 3" w:semiHidden="0" w:uiPriority="61" w:unhideWhenUsed="0"/>
-    <w:lsdException w:name="Light Grid Accent 3" w:semiHidden="0" w:uiPriority="62" w:unhideWhenUsed="0"/>
-    <w:lsdException w:name="Medium Shading 1 Accent 3" w:semiHidden="0" w:uiPriority="63" w:unhideWhenUsed="0"/>
-    <w:lsdException w:name="Medium Shading 2 Accent 3" w:semiHidden="0" w:uiPriority="64" w:unhideWhenUsed="0"/>
-    <w:lsdException w:name="Medium List 1 Accent 3" w:semiHidden="0" w:uiPriority="65" w:unhideWhenUsed="0"/>
-    <w:lsdException w:name="Medium List 2 Accent 3" w:semiHidden="0" w:uiPriority="66" w:unhideWhenUsed="0"/>
-    <w:lsdException w:name="Medium Grid 1 Accent 3" w:semiHidden="0" w:uiPriority="67" w:unhideWhenUsed="0"/>
-    <w:lsdException w:name="Medium Grid 2 Accent 3" w:semiHidden="0" w:uiPriority="68" w:unhideWhenUsed="0"/>
-    <w:lsdException w:name="Medium Grid 3 Accent 3" w:semiHidden="0" w:uiPriority="69" w:unhideWhenUsed="0"/>
-    <w:lsdException w:name="Dark List Accent 3" w:semiHidden="0" w:uiPriority="70" w:unhideWhenUsed="0"/>
-    <w:lsdException w:name="Colorful Shading Accent 3" w:semiHidden="0" w:uiPriority="71" w:unhideWhenUsed="0"/>
-    <w:lsdException w:name="Colorful List Accent 3" w:semiHidden="0" w:uiPriority="72" w:unhideWhenUsed="0"/>
-    <w:lsdException w:name="Colorful Grid Accent 3" w:semiHidden="0" w:uiPriority="73" w:unhideWhenUsed="0"/>
-    <w:lsdException w:name="Light Shading Accent 4" w:semiHidden="0" w:uiPriority="60" w:unhideWhenUsed="0"/>
-    <w:lsdException w:name="Light List Accent 4" w:semiHidden="0" w:uiPriority="61" w:unhideWhenUsed="0"/>
-    <w:lsdException w:name="Light Grid Accent 4" w:semiHidden="0" w:uiPriority="62" w:unhideWhenUsed="0"/>
-    <w:lsdException w:name="Medium Shading 1 Accent 4" w:semiHidden="0" w:uiPriority="63" w:unhideWhenUsed="0"/>
-    <w:lsdException w:name="Medium Shading 2 Accent 4" w:semiHidden="0" w:uiPriority="64" w:unhideWhenUsed="0"/>
-    <w:lsdException w:name="Medium List 1 Accent 4" w:semiHidden="0" w:uiPriority="65" w:unhideWhenUsed="0"/>
-    <w:lsdException w:name="Medium List 2 Accent 4" w:semiHidden="0" w:uiPriority="66" w:unhideWhenUsed="0"/>
-    <w:lsdException w:name="Medium Grid 1 Accent 4" w:semiHidden="0" w:uiPriority="67" w:unhideWhenUsed="0"/>
-    <w:lsdException w:name="Medium Grid 2 Accent 4" w:semiHidden="0" w:uiPriority="68" w:unhideWhenUsed="0"/>
-    <w:lsdException w:name="Medium Grid 3 Accent 4" w:semiHidden="0" w:uiPriority="69" w:unhideWhenUsed="0"/>
-    <w:lsdException w:name="Dark List Accent 4" w:semiHidden="0" w:uiPriority="70" w:unhideWhenUsed="0"/>
-    <w:lsdException w:name="Colorful Shading Accent 4" w:semiHidden="0" w:uiPriority="71" w:unhideWhenUsed="0"/>
-    <w:lsdException w:name="Colorful List Accent 4" w:semiHidden="0" w:uiPriority="72" w:unhideWhenUsed="0"/>
-    <w:lsdException w:name="Colorful Grid Accent 4" w:semiHidden="0" w:uiPriority="73" w:unhideWhenUsed="0"/>
-    <w:lsdException w:name="Light Shading Accent 5" w:semiHidden="0" w:uiPriority="60" w:unhideWhenUsed="0"/>
-    <w:lsdException w:name="Light List Accent 5" w:semiHidden="0" w:uiPriority="61" w:unhideWhenUsed="0"/>
-    <w:lsdException w:name="Light Grid Accent 5" w:semiHidden="0" w:uiPriority="62" w:unhideWhenUsed="0"/>
-    <w:lsdException w:name="Medium Shading 1 Accent 5" w:semiHidden="0" w:uiPriority="63" w:unhideWhenUsed="0"/>
-    <w:lsdException w:name="Medium Shading 2 Accent 5" w:semiHidden="0" w:uiPriority="64" w:unhideWhenUsed="0"/>
-    <w:lsdException w:name="Medium List 1 Accent 5" w:semiHidden="0" w:uiPriority="65" w:unhideWhenUsed="0"/>
-    <w:lsdException w:name="Medium List 2 Accent 5" w:semiHidden="0" w:uiPriority="66" w:unhideWhenUsed="0"/>
-    <w:lsdException w:name="Medium Grid 1 Accent 5" w:semiHidden="0" w:uiPriority="67" w:unhideWhenUsed="0"/>
-    <w:lsdException w:name="Medium Grid 2 Accent 5" w:semiHidden="0" w:uiPriority="68" w:unhideWhenUsed="0"/>
-    <w:lsdException w:name="Medium Grid 3 Accent 5" w:semiHidden="0" w:uiPriority="69" w:unhideWhenUsed="0"/>
-    <w:lsdException w:name="Dark List Accent 5" w:semiHidden="0" w:uiPriority="70" w:unhideWhenUsed="0"/>
-    <w:lsdException w:name="Colorful Shading Accent 5" w:semiHidden="0" w:uiPriority="71" w:unhideWhenUsed="0"/>
-    <w:lsdException w:name="Colorful List Accent 5" w:semiHidden="0" w:uiPriority="72" w:unhideWhenUsed="0"/>
-    <w:lsdException w:name="Colorful Grid Accent 5" w:semiHidden="0" w:uiPriority="73" w:unhideWhenUsed="0"/>
-    <w:lsdException w:name="Light Shading Accent 6" w:semiHidden="0" w:uiPriority="60" w:unhideWhenUsed="0"/>
-    <w:lsdException w:name="Light List Accent 6" w:semiHidden="0" w:uiPriority="61" w:unhideWhenUsed="0"/>
-    <w:lsdException w:name="Light Grid Accent 6" w:semiHidden="0" w:uiPriority="62" w:unhideWhenUsed="0"/>
-    <w:lsdException w:name="Medium Shading 1 Accent 6" w:semiHidden="0" w:uiPriority="63" w:unhideWhenUsed="0"/>
-    <w:lsdException w:name="Medium Shading 2 Accent 6" w:semiHidden="0" w:uiPriority="64" w:unhideWhenUsed="0"/>
-    <w:lsdException w:name="Medium List 1 Accent 6" w:semiHidden="0" w:uiPriority="65" w:unhideWhenUsed="0"/>
-    <w:lsdException w:name="Medium List 2 Accent 6" w:semiHidden="0" w:uiPriority="66" w:unhideWhenUsed="0"/>
-    <w:lsdException w:name="Medium Grid 1 Accent 6" w:semiHidden="0" w:uiPriority="67" w:unhideWhenUsed="0"/>
-    <w:lsdException w:name="Medium Grid 2 Accent 6" w:semiHidden="0" w:uiPriority="68" w:unhideWhenUsed="0"/>
-    <w:lsdException w:name="Medium Grid 3 Accent 6" w:semiHidden="0" w:uiPriority="69" w:unhideWhenUsed="0"/>
-    <w:lsdException w:name="Dark List Accent 6" w:semiHidden="0" w:uiPriority="70" w:unhideWhenUsed="0"/>
-    <w:lsdException w:name="Colorful Shading Accent 6" w:semiHidden="0" w:uiPriority="71" w:unhideWhenUsed="0"/>
-    <w:lsdException w:name="Colorful List Accent 6" w:semiHidden="0" w:uiPriority="72" w:unhideWhenUsed="0"/>
-    <w:lsdException w:name="Colorful Grid Accent 6" w:semiHidden="0" w:uiPriority="73" w:unhideWhenUsed="0"/>
-    <w:lsdException w:name="Subtle Emphasis" w:semiHidden="0" w:uiPriority="19" w:unhideWhenUsed="0" w:qFormat="1"/>
-    <w:lsdException w:name="Intense Emphasis" w:semiHidden="0" w:uiPriority="21" w:unhideWhenUsed="0" w:qFormat="1"/>
-    <w:lsdException w:name="Subtle Reference" w:semiHidden="0" w:uiPriority="31" w:unhideWhenUsed="0" w:qFormat="1"/>
-    <w:lsdException w:name="Intense Reference" w:semiHidden="0" w:uiPriority="32" w:unhideWhenUsed="0" w:qFormat="1"/>
-    <w:lsdException w:name="Book Title" w:semiHidden="0" w:uiPriority="33" w:unhideWhenUsed="0" w:qFormat="1"/>
-    <w:lsdException w:name="Bibliography" w:uiPriority="37"/>
-    <w:lsdException w:name="TOC Heading" w:uiPriority="39" w:qFormat="1"/>
-  </w:latentStyles>
-  <w:style w:type="paragraph" w:default="1" w:styleId="Normal">
-    <w:name w:val="Normal"/>
-    <w:qFormat/>
-  </w:style>
-  <w:style w:type="paragraph" w:styleId="Heading1">
-    <w:name w:val="heading 1"/>
-    <w:basedOn w:val="Normal"/>
-    <w:next w:val="Normal"/>
-    <w:link w:val="Heading1Char"/>
-    <w:uiPriority w:val="9"/>
-    <w:qFormat/>
-    <w:rsid w:val="00475E6B"/>
-    <w:pPr>
-      <w:keepNext/>
-      <w:keepLines/>
-      <w:spacing w:before="240" w:after="0"/>
-      <w:outlineLvl w:val="0"/>
-    </w:pPr>
-    <w:rPr>
-      <w:rFonts w:asciiTheme="majorHAnsi" w:eastAsiaTheme="majorEastAsia" w:hAnsiTheme="majorHAnsi" w:cstheme="majorBidi"/>
-      <w:color w:val="2E74B5" w:themeColor="accent1" w:themeShade="BF"/>
-      <w:sz w:val="32"/>
-      <w:szCs w:val="32"/>
-    </w:rPr>
-  </w:style>
-  <w:style w:type="paragraph" w:styleId="Heading2">
-    <w:name w:val="heading 2"/>
-    <w:basedOn w:val="Normal"/>
-    <w:next w:val="Normal"/>
-    <w:link w:val="Heading2Char"/>
-    <w:uiPriority w:val="9"/>
-    <w:unhideWhenUsed/>
-    <w:qFormat/>
-    <w:rsid w:val="00475E6B"/>
-    <w:pPr>
-      <w:keepNext/>
-      <w:keepLines/>
-      <w:spacing w:before="40" w:after="0"/>
-      <w:outlineLvl w:val="1"/>
-    </w:pPr>
-    <w:rPr>
-      <w:rFonts w:asciiTheme="majorHAnsi" w:eastAsiaTheme="majorEastAsia" w:hAnsiTheme="majorHAnsi" w:cstheme="majorBidi"/>
-      <w:color w:val="2E74B5" w:themeColor="accent1" w:themeShade="BF"/>
-      <w:sz w:val="26"/>
-      <w:szCs w:val="26"/>
-    </w:rPr>
-  </w:style>
-  <w:style w:type="paragraph" w:styleId="Heading3">
-    <w:name w:val="heading 3"/>
-    <w:basedOn w:val="Normal"/>
-    <w:next w:val="Normal"/>
-    <w:link w:val="Heading3Char"/>
-    <w:uiPriority w:val="9"/>
-    <w:unhideWhenUsed/>
-    <w:qFormat/>
-    <w:rsid w:val="00475E6B"/>
-    <w:pPr>
-      <w:keepNext/>
-      <w:keepLines/>
-      <w:spacing w:before="40" w:after="0"/>
-      <w:outlineLvl w:val="2"/>
-    </w:pPr>
-    <w:rPr>
-      <w:rFonts w:asciiTheme="majorHAnsi" w:eastAsiaTheme="majorEastAsia" w:hAnsiTheme="majorHAnsi" w:cstheme="majorBidi"/>
-      <w:color w:val="1F4D78" w:themeColor="accent1" w:themeShade="7F"/>
-      <w:sz w:val="24"/>
-      <w:szCs w:val="24"/>
-    </w:rPr>
-  </w:style>
-  <w:style w:type="character" w:default="1" w:styleId="DefaultParagraphFont">
-    <w:name w:val="Default Paragraph Font"/>
-    <w:uiPriority w:val="1"/>
-    <w:semiHidden/>
-    <w:unhideWhenUsed/>
-  </w:style>
-  <w:style w:type="table" w:default="1" w:styleId="TableNormal">
-    <w:name w:val="Normal Table"/>
-    <w:uiPriority w:val="99"/>
-    <w:semiHidden/>
-    <w:unhideWhenUsed/>
-    <w:tblPr>
-      <w:tblInd w:w="0" w:type="dxa"/>
-      <w:tblCellMar>
-        <w:top w:w="0" w:type="dxa"/>
-        <w:left w:w="108" w:type="dxa"/>
-        <w:bottom w:w="0" w:type="dxa"/>
-        <w:right w:w="108" w:type="dxa"/>
-      </w:tblCellMar>
-    </w:tblPr>
-  </w:style>
-  <w:style w:type="numbering" w:default="1" w:styleId="NoList">
-    <w:name w:val="No List"/>
-    <w:uiPriority w:val="99"/>
-    <w:semiHidden/>
-    <w:unhideWhenUsed/>
-  </w:style>
-  <w:style w:type="paragraph" w:styleId="ListParagraph">
-    <w:name w:val="List Paragraph"/>
-    <w:basedOn w:val="Normal"/>
-    <w:uiPriority w:val="34"/>
-    <w:qFormat/>
-    <w:rsid w:val="00212545"/>
-    <w:pPr>
-      <w:ind w:left="720"/>
-      <w:contextualSpacing/>
-    </w:pPr>
-  </w:style>
-  <w:style w:type="character" w:styleId="Hyperlink">
-    <w:name w:val="Hyperlink"/>
-    <w:basedOn w:val="DefaultParagraphFont"/>
-    <w:uiPriority w:val="99"/>
-    <w:unhideWhenUsed/>
-    <w:rsid w:val="005867DE"/>
-    <w:rPr>
-      <w:color w:val="0563C1" w:themeColor="hyperlink"/>
-      <w:u w:val="single"/>
-    </w:rPr>
-  </w:style>
-  <w:style w:type="character" w:styleId="PlaceholderText">
-    <w:name w:val="Placeholder Text"/>
-    <w:basedOn w:val="DefaultParagraphFont"/>
-    <w:uiPriority w:val="99"/>
-    <w:semiHidden/>
-    <w:rsid w:val="00FA2FC9"/>
-    <w:rPr>
-      <w:color w:val="808080"/>
-    </w:rPr>
-  </w:style>
-  <w:style w:type="paragraph" w:styleId="BalloonText">
-    <w:name w:val="Balloon Text"/>
-    <w:basedOn w:val="Normal"/>
-    <w:link w:val="BalloonTextChar"/>
-    <w:uiPriority w:val="99"/>
-    <w:semiHidden/>
-    <w:unhideWhenUsed/>
-    <w:rsid w:val="0085086E"/>
-    <w:pPr>
-      <w:spacing w:after="0" w:line="240" w:lineRule="auto"/>
-    </w:pPr>
-    <w:rPr>
-      <w:rFonts w:ascii="Segoe UI" w:hAnsi="Segoe UI" w:cs="Segoe UI"/>
-      <w:sz w:val="18"/>
-      <w:szCs w:val="18"/>
-    </w:rPr>
-  </w:style>
-  <w:style w:type="character" w:customStyle="1" w:styleId="BalloonTextChar">
-    <w:name w:val="Balloon Text Char"/>
-    <w:basedOn w:val="DefaultParagraphFont"/>
-    <w:link w:val="BalloonText"/>
-    <w:uiPriority w:val="99"/>
-    <w:semiHidden/>
-    <w:rsid w:val="0085086E"/>
-    <w:rPr>
-      <w:rFonts w:ascii="Segoe UI" w:hAnsi="Segoe UI" w:cs="Segoe UI"/>
-      <w:sz w:val="18"/>
-      <w:szCs w:val="18"/>
-    </w:rPr>
-  </w:style>
-  <w:style w:type="paragraph" w:styleId="HTMLPreformatted">
-    <w:name w:val="HTML Preformatted"/>
-    <w:basedOn w:val="Normal"/>
-    <w:link w:val="HTMLPreformattedChar"/>
-    <w:uiPriority w:val="99"/>
-    <w:semiHidden/>
-    <w:unhideWhenUsed/>
-    <w:rsid w:val="00665A1F"/>
-    <w:pPr>
-      <w:tabs>
-        <w:tab w:val="left" w:pos="916"/>
-        <w:tab w:val="left" w:pos="1832"/>
-        <w:tab w:val="left" w:pos="2748"/>
-        <w:tab w:val="left" w:pos="3664"/>
-        <w:tab w:val="left" w:pos="4580"/>
-        <w:tab w:val="left" w:pos="5496"/>
-        <w:tab w:val="left" w:pos="6412"/>
-        <w:tab w:val="left" w:pos="7328"/>
-        <w:tab w:val="left" w:pos="8244"/>
-        <w:tab w:val="left" w:pos="9160"/>
-        <w:tab w:val="left" w:pos="10076"/>
-        <w:tab w:val="left" w:pos="10992"/>
-        <w:tab w:val="left" w:pos="11908"/>
-        <w:tab w:val="left" w:pos="12824"/>
-        <w:tab w:val="left" w:pos="13740"/>
-        <w:tab w:val="left" w:pos="14656"/>
-      </w:tabs>
-      <w:spacing w:after="0" w:line="240" w:lineRule="auto"/>
-    </w:pPr>
-    <w:rPr>
-      <w:rFonts w:ascii="Courier New" w:eastAsia="Times New Roman" w:hAnsi="Courier New" w:cs="Courier New"/>
-      <w:sz w:val="20"/>
-      <w:szCs w:val="20"/>
-    </w:rPr>
-  </w:style>
-  <w:style w:type="character" w:customStyle="1" w:styleId="HTMLPreformattedChar">
-    <w:name w:val="HTML Preformatted Char"/>
-    <w:basedOn w:val="DefaultParagraphFont"/>
-    <w:link w:val="HTMLPreformatted"/>
-    <w:uiPriority w:val="99"/>
-    <w:semiHidden/>
-    <w:rsid w:val="00665A1F"/>
-    <w:rPr>
-      <w:rFonts w:ascii="Courier New" w:eastAsia="Times New Roman" w:hAnsi="Courier New" w:cs="Courier New"/>
-      <w:sz w:val="20"/>
-      <w:szCs w:val="20"/>
-    </w:rPr>
-  </w:style>
-  <w:style w:type="paragraph" w:styleId="Title">
-    <w:name w:val="Title"/>
-    <w:basedOn w:val="Normal"/>
-    <w:next w:val="Normal"/>
-    <w:link w:val="TitleChar"/>
-    <w:uiPriority w:val="10"/>
-    <w:qFormat/>
-    <w:rsid w:val="00475E6B"/>
-    <w:pPr>
-      <w:spacing w:after="0" w:line="240" w:lineRule="auto"/>
-      <w:contextualSpacing/>
-    </w:pPr>
-    <w:rPr>
-      <w:rFonts w:asciiTheme="majorHAnsi" w:eastAsiaTheme="majorEastAsia" w:hAnsiTheme="majorHAnsi" w:cstheme="majorBidi"/>
-      <w:spacing w:val="-10"/>
-      <w:kern w:val="28"/>
-      <w:sz w:val="56"/>
-      <w:szCs w:val="56"/>
-    </w:rPr>
-  </w:style>
-  <w:style w:type="character" w:customStyle="1" w:styleId="TitleChar">
-    <w:name w:val="Title Char"/>
-    <w:basedOn w:val="DefaultParagraphFont"/>
-    <w:link w:val="Title"/>
-    <w:uiPriority w:val="10"/>
-    <w:rsid w:val="00475E6B"/>
-    <w:rPr>
-      <w:rFonts w:asciiTheme="majorHAnsi" w:eastAsiaTheme="majorEastAsia" w:hAnsiTheme="majorHAnsi" w:cstheme="majorBidi"/>
-      <w:spacing w:val="-10"/>
-      <w:kern w:val="28"/>
-      <w:sz w:val="56"/>
-      <w:szCs w:val="56"/>
-    </w:rPr>
-  </w:style>
-  <w:style w:type="character" w:customStyle="1" w:styleId="Heading1Char">
-    <w:name w:val="Heading 1 Char"/>
-    <w:basedOn w:val="DefaultParagraphFont"/>
-    <w:link w:val="Heading1"/>
-    <w:uiPriority w:val="9"/>
-    <w:rsid w:val="00475E6B"/>
-    <w:rPr>
-      <w:rFonts w:asciiTheme="majorHAnsi" w:eastAsiaTheme="majorEastAsia" w:hAnsiTheme="majorHAnsi" w:cstheme="majorBidi"/>
-      <w:color w:val="2E74B5" w:themeColor="accent1" w:themeShade="BF"/>
-      <w:sz w:val="32"/>
-      <w:szCs w:val="32"/>
-    </w:rPr>
-  </w:style>
-  <w:style w:type="character" w:customStyle="1" w:styleId="Heading2Char">
-    <w:name w:val="Heading 2 Char"/>
-    <w:basedOn w:val="DefaultParagraphFont"/>
-    <w:link w:val="Heading2"/>
-    <w:uiPriority w:val="9"/>
-    <w:rsid w:val="00475E6B"/>
-    <w:rPr>
-      <w:rFonts w:asciiTheme="majorHAnsi" w:eastAsiaTheme="majorEastAsia" w:hAnsiTheme="majorHAnsi" w:cstheme="majorBidi"/>
-      <w:color w:val="2E74B5" w:themeColor="accent1" w:themeShade="BF"/>
-      <w:sz w:val="26"/>
-      <w:szCs w:val="26"/>
-    </w:rPr>
-  </w:style>
-  <w:style w:type="character" w:customStyle="1" w:styleId="Heading3Char">
-    <w:name w:val="Heading 3 Char"/>
-    <w:basedOn w:val="DefaultParagraphFont"/>
-    <w:link w:val="Heading3"/>
-    <w:uiPriority w:val="9"/>
-    <w:rsid w:val="00475E6B"/>
-    <w:rPr>
-      <w:rFonts w:asciiTheme="majorHAnsi" w:eastAsiaTheme="majorEastAsia" w:hAnsiTheme="majorHAnsi" w:cstheme="majorBidi"/>
-      <w:color w:val="1F4D78" w:themeColor="accent1" w:themeShade="7F"/>
-      <w:sz w:val="24"/>
-      <w:szCs w:val="24"/>
-    </w:rPr>
-  </w:style>
-  <w:style w:type="paragraph" w:styleId="NoSpacing">
-    <w:name w:val="No Spacing"/>
-    <w:uiPriority w:val="1"/>
-    <w:qFormat/>
-    <w:rsid w:val="007E0B82"/>
-    <w:pPr>
-      <w:spacing w:after="0" w:line="240" w:lineRule="auto"/>
-    </w:pPr>
-  </w:style>
-</w:styles>
-</file>
-
-<file path=word/stylesWithEffects.xml><?xml version="1.0" encoding="utf-8"?>
-<w:styles xmlns:wpc="http://schemas.microsoft.com/office/word/2010/wordprocessingCanvas" xmlns:mc="http://schemas.openxmlformats.org/markup-compatibility/2006" xmlns:o="urn:schemas-microsoft-com:office:office" xmlns:r="http://schemas.openxmlformats.org/officeDocument/2006/relationships" xmlns:m="http://schemas.openxmlformats.org/officeDocument/2006/math" xmlns:v="urn:schemas-microsoft-com:vml" xmlns:wp14="http://schemas.microsoft.com/office/word/2010/wordprocessingDrawing" xmlns:wp="http://schemas.openxmlformats.org/drawingml/2006/wordprocessingDrawing" xmlns:w10="urn:schemas-microsoft-com:office:word" xmlns:w="http://schemas.openxmlformats.org/wordprocessingml/2006/main" xmlns:w14="http://schemas.microsoft.com/office/word/2010/wordml" xmlns:wpg="http://schemas.microsoft.com/office/word/2010/wordprocessingGroup" xmlns:wpi="http://schemas.microsoft.com/office/word/2010/wordprocessingInk" xmlns:wne="http://schemas.microsoft.com/office/word/2006/wordml" xmlns:wps="http://schemas.microsoft.com/office/word/2010/wordprocessingShape" mc:Ignorable="w14 wp14">
-  <w:docDefaults>
-    <w:rPrDefault>
-      <w:rPr>
-        <w:rFonts w:asciiTheme="minorHAnsi" w:eastAsiaTheme="minorHAnsi" w:hAnsiTheme="minorHAnsi" w:cstheme="minorBidi"/>
-        <w:sz w:val="22"/>
-        <w:szCs w:val="22"/>
-        <w:lang w:val="en-US" w:eastAsia="en-US" w:bidi="ar-SA"/>
-      </w:rPr>
-    </w:rPrDefault>
-    <w:pPrDefault>
-      <w:pPr>
-        <w:spacing w:after="160" w:line="259" w:lineRule="auto"/>
-      </w:pPr>
-    </w:pPrDefault>
-  </w:docDefaults>
-  <w:latentStyles w:defLockedState="0" w:defUIPriority="99" w:defSemiHidden="1" w:defUnhideWhenUsed="1" w:defQFormat="0" w:count="267">
-    <w:lsdException w:name="Normal" w:semiHidden="0" w:uiPriority="0" w:unhideWhenUsed="0" w:qFormat="1"/>
-    <w:lsdException w:name="heading 1" w:semiHidden="0" w:uiPriority="9" w:unhideWhenUsed="0" w:qFormat="1"/>
-    <w:lsdException w:name="heading 2" w:uiPriority="9" w:qFormat="1"/>
-    <w:lsdException w:name="heading 3" w:uiPriority="9" w:qFormat="1"/>
-    <w:lsdException w:name="heading 4" w:uiPriority="9" w:qFormat="1"/>
-    <w:lsdException w:name="heading 5" w:uiPriority="9" w:qFormat="1"/>
-    <w:lsdException w:name="heading 6" w:uiPriority="9" w:qFormat="1"/>
-    <w:lsdException w:name="heading 7" w:uiPriority="9" w:qFormat="1"/>
-    <w:lsdException w:name="heading 8" w:uiPriority="9" w:qFormat="1"/>
-    <w:lsdException w:name="heading 9" w:uiPriority="9" w:qFormat="1"/>
-    <w:lsdException w:name="toc 1" w:uiPriority="39"/>
-    <w:lsdException w:name="toc 2" w:uiPriority="39"/>
-    <w:lsdException w:name="toc 3" w:uiPriority="39"/>
-    <w:lsdException w:name="toc 4" w:uiPriority="39"/>
-    <w:lsdException w:name="toc 5" w:uiPriority="39"/>
-    <w:lsdException w:name="toc 6" w:uiPriority="39"/>
-    <w:lsdException w:name="toc 7" w:uiPriority="39"/>
-    <w:lsdException w:name="toc 8" w:uiPriority="39"/>
-    <w:lsdException w:name="toc 9" w:uiPriority="39"/>
-    <w:lsdException w:name="caption" w:uiPriority="35" w:qFormat="1"/>
-    <w:lsdException w:name="Title" w:semiHidden="0" w:uiPriority="10" w:unhideWhenUsed="0" w:qFormat="1"/>
-    <w:lsdException w:name="Default Paragraph Font" w:uiPriority="1"/>
-    <w:lsdException w:name="Subtitle" w:semiHidden="0" w:uiPriority="11" w:unhideWhenUsed="0" w:qFormat="1"/>
-    <w:lsdException w:name="Strong" w:semiHidden="0" w:uiPriority="22" w:unhideWhenUsed="0" w:qFormat="1"/>
-    <w:lsdException w:name="Emphasis" w:semiHidden="0" w:uiPriority="20" w:unhideWhenUsed="0" w:qFormat="1"/>
-    <w:lsdException w:name="Table Grid" w:semiHidden="0" w:uiPriority="39" w:unhideWhenUsed="0"/>
-    <w:lsdException w:name="Placeholder Text" w:unhideWhenUsed="0"/>
-    <w:lsdException w:name="No Spacing" w:semiHidden="0" w:uiPriority="1" w:unhideWhenUsed="0" w:qFormat="1"/>
-    <w:lsdException w:name="Light Shading" w:semiHidden="0" w:uiPriority="60" w:unhideWhenUsed="0"/>
-    <w:lsdException w:name="Light List" w:semiHidden="0" w:uiPriority="61" w:unhideWhenUsed="0"/>
-    <w:lsdException w:name="Light Grid" w:semiHidden="0" w:uiPriority="62" w:unhideWhenUsed="0"/>
-    <w:lsdException w:name="Medium Shading 1" w:semiHidden="0" w:uiPriority="63" w:unhideWhenUsed="0"/>
-    <w:lsdException w:name="Medium Shading 2" w:semiHidden="0" w:uiPriority="64" w:unhideWhenUsed="0"/>
-    <w:lsdException w:name="Medium List 1" w:semiHidden="0" w:uiPriority="65" w:unhideWhenUsed="0"/>
-    <w:lsdException w:name="Medium List 2" w:semiHidden="0" w:uiPriority="66" w:unhideWhenUsed="0"/>
-    <w:lsdException w:name="Medium Grid 1" w:semiHidden="0" w:uiPriority="67" w:unhideWhenUsed="0"/>
-    <w:lsdException w:name="Medium Grid 2" w:semiHidden="0" w:uiPriority="68" w:unhideWhenUsed="0"/>
-    <w:lsdException w:name="Medium Grid 3" w:semiHidden="0" w:uiPriority="69" w:unhideWhenUsed="0"/>
-    <w:lsdException w:name="Dark List" w:semiHidden="0" w:uiPriority="70" w:unhideWhenUsed="0"/>
-    <w:lsdException w:name="Colorful Shading" w:semiHidden="0" w:uiPriority="71" w:unhideWhenUsed="0"/>
-    <w:lsdException w:name="Colorful List" w:semiHidden="0" w:uiPriority="72" w:unhideWhenUsed="0"/>
-    <w:lsdException w:name="Colorful Grid" w:semiHidden="0" w:uiPriority="73" w:unhideWhenUsed="0"/>
-    <w:lsdException w:name="Light Shading Accent 1" w:semiHidden="0" w:uiPriority="60" w:unhideWhenUsed="0"/>
-    <w:lsdException w:name="Light List Accent 1" w:semiHidden="0" w:uiPriority="61" w:unhideWhenUsed="0"/>
-    <w:lsdException w:name="Light Grid Accent 1" w:semiHidden="0" w:uiPriority="62" w:unhideWhenUsed="0"/>
-    <w:lsdException w:name="Medium Shading 1 Accent 1" w:semiHidden="0" w:uiPriority="63" w:unhideWhenUsed="0"/>
-    <w:lsdException w:name="Medium Shading 2 Accent 1" w:semiHidden="0" w:uiPriority="64" w:unhideWhenUsed="0"/>
-    <w:lsdException w:name="Medium List 1 Accent 1" w:semiHidden="0" w:uiPriority="65" w:unhideWhenUsed="0"/>
-    <w:lsdException w:name="Revision" w:unhideWhenUsed="0"/>
-    <w:lsdException w:name="List Paragraph" w:semiHidden="0" w:uiPriority="34" w:unhideWhenUsed="0" w:qFormat="1"/>
-    <w:lsdException w:name="Quote" w:semiHidden="0" w:uiPriority="29" w:unhideWhenUsed="0" w:qFormat="1"/>
-    <w:lsdException w:name="Intense Quote" w:semiHidden="0" w:uiPriority="30" w:unhideWhenUsed="0" w:qFormat="1"/>
-    <w:lsdException w:name="Medium List 2 Accent 1" w:semiHidden="0" w:uiPriority="66" w:unhideWhenUsed="0"/>
-    <w:lsdException w:name="Medium Grid 1 Accent 1" w:semiHidden="0" w:uiPriority="67" w:unhideWhenUsed="0"/>
-    <w:lsdException w:name="Medium Grid 2 Accent 1" w:semiHidden="0" w:uiPriority="68" w:unhideWhenUsed="0"/>
-    <w:lsdException w:name="Medium Grid 3 Accent 1" w:semiHidden="0" w:uiPriority="69" w:unhideWhenUsed="0"/>
-    <w:lsdException w:name="Dark List Accent 1" w:semiHidden="0" w:uiPriority="70" w:unhideWhenUsed="0"/>
-    <w:lsdException w:name="Colorful Shading Accent 1" w:semiHidden="0" w:uiPriority="71" w:unhideWhenUsed="0"/>
-    <w:lsdException w:name="Colorful List Accent 1" w:semiHidden="0" w:uiPriority="72" w:unhideWhenUsed="0"/>
-    <w:lsdException w:name="Colorful Grid Accent 1" w:semiHidden="0" w:uiPriority="73" w:unhideWhenUsed="0"/>
-    <w:lsdException w:name="Light Shading Accent 2" w:semiHidden="0" w:uiPriority="60" w:unhideWhenUsed="0"/>
-    <w:lsdException w:name="Light List Accent 2" w:semiHidden="0" w:uiPriority="61" w:unhideWhenUsed="0"/>
-    <w:lsdException w:name="Light Grid Accent 2" w:semiHidden="0" w:uiPriority="62" w:unhideWhenUsed="0"/>
-    <w:lsdException w:name="Medium Shading 1 Accent 2" w:semiHidden="0" w:uiPriority="63" w:unhideWhenUsed="0"/>
-    <w:lsdException w:name="Medium Shading 2 Accent 2" w:semiHidden="0" w:uiPriority="64" w:unhideWhenUsed="0"/>
-    <w:lsdException w:name="Medium List 1 Accent 2" w:semiHidden="0" w:uiPriority="65" w:unhideWhenUsed="0"/>
-    <w:lsdException w:name="Medium List 2 Accent 2" w:semiHidden="0" w:uiPriority="66" w:unhideWhenUsed="0"/>
-    <w:lsdException w:name="Medium Grid 1 Accent 2" w:semiHidden="0" w:uiPriority="67" w:unhideWhenUsed="0"/>
-    <w:lsdException w:name="Medium Grid 2 Accent 2" w:semiHidden="0" w:uiPriority="68" w:unhideWhenUsed="0"/>
-    <w:lsdException w:name="Medium Grid 3 Accent 2" w:semiHidden="0" w:uiPriority="69" w:unhideWhenUsed="0"/>
-    <w:lsdException w:name="Dark List Accent 2" w:semiHidden="0" w:uiPriority="70" w:unhideWhenUsed="0"/>
-    <w:lsdException w:name="Colorful Shading Accent 2" w:semiHidden="0" w:uiPriority="71" w:unhideWhenUsed="0"/>
-    <w:lsdException w:name="Colorful List Accent 2" w:semiHidden="0" w:uiPriority="72" w:unhideWhenUsed="0"/>
-    <w:lsdException w:name="Colorful Grid Accent 2" w:semiHidden="0" w:uiPriority="73" w:unhideWhenUsed="0"/>
-    <w:lsdException w:name="Light Shading Accent 3" w:semiHidden="0" w:uiPriority="60" w:unhideWhenUsed="0"/>
-    <w:lsdException w:name="Light List Accent 3" w:semiHidden="0" w:uiPriority="61" w:unhideWhenUsed="0"/>
-    <w:lsdException w:name="Light Grid Accent 3" w:semiHidden="0" w:uiPriority="62" w:unhideWhenUsed="0"/>
-    <w:lsdException w:name="Medium Shading 1 Accent 3" w:semiHidden="0" w:uiPriority="63" w:unhideWhenUsed="0"/>
-    <w:lsdException w:name="Medium Shading 2 Accent 3" w:semiHidden="0" w:uiPriority="64" w:unhideWhenUsed="0"/>
-    <w:lsdException w:name="Medium List 1 Accent 3" w:semiHidden="0" w:uiPriority="65" w:unhideWhenUsed="0"/>
-    <w:lsdException w:name="Medium List 2 Accent 3" w:semiHidden="0" w:uiPriority="66" w:unhideWhenUsed="0"/>
-    <w:lsdException w:name="Medium Grid 1 Accent 3" w:semiHidden="0" w:uiPriority="67" w:unhideWhenUsed="0"/>
-    <w:lsdException w:name="Medium Grid 2 Accent 3" w:semiHidden="0" w:uiPriority="68" w:unhideWhenUsed="0"/>
-    <w:lsdException w:name="Medium Grid 3 Accent 3" w:semiHidden="0" w:uiPriority="69" w:unhideWhenUsed="0"/>
-    <w:lsdException w:name="Dark List Accent 3" w:semiHidden="0" w:uiPriority="70" w:unhideWhenUsed="0"/>
-    <w:lsdException w:name="Colorful Shading Accent 3" w:semiHidden="0" w:uiPriority="71" w:unhideWhenUsed="0"/>
-    <w:lsdException w:name="Colorful List Accent 3" w:semiHidden="0" w:uiPriority="72" w:unhideWhenUsed="0"/>
-    <w:lsdException w:name="Colorful Grid Accent 3" w:semiHidden="0" w:uiPriority="73" w:unhideWhenUsed="0"/>
-    <w:lsdException w:name="Light Shading Accent 4" w:semiHidden="0" w:uiPriority="60" w:unhideWhenUsed="0"/>
-    <w:lsdException w:name="Light List Accent 4" w:semiHidden="0" w:uiPriority="61" w:unhideWhenUsed="0"/>
-    <w:lsdException w:name="Light Grid Accent 4" w:semiHidden="0" w:uiPriority="62" w:unhideWhenUsed="0"/>
-    <w:lsdException w:name="Medium Shading 1 Accent 4" w:semiHidden="0" w:uiPriority="63" w:unhideWhenUsed="0"/>
-    <w:lsdException w:name="Medium Shading 2 Accent 4" w:semiHidden="0" w:uiPriority="64" w:unhideWhenUsed="0"/>
-    <w:lsdException w:name="Medium List 1 Accent 4" w:semiHidden="0" w:uiPriority="65" w:unhideWhenUsed="0"/>
-    <w:lsdException w:name="Medium List 2 Accent 4" w:semiHidden="0" w:uiPriority="66" w:unhideWhenUsed="0"/>
-    <w:lsdException w:name="Medium Grid 1 Accent 4" w:semiHidden="0" w:uiPriority="67" w:unhideWhenUsed="0"/>
-    <w:lsdException w:name="Medium Grid 2 Accent 4" w:semiHidden="0" w:uiPriority="68" w:unhideWhenUsed="0"/>
-    <w:lsdException w:name="Medium Grid 3 Accent 4" w:semiHidden="0" w:uiPriority="69" w:unhideWhenUsed="0"/>
-    <w:lsdException w:name="Dark List Accent 4" w:semiHidden="0" w:uiPriority="70" w:unhideWhenUsed="0"/>
-    <w:lsdException w:name="Colorful Shading Accent 4" w:semiHidden="0" w:uiPriority="71" w:unhideWhenUsed="0"/>
-    <w:lsdException w:name="Colorful List Accent 4" w:semiHidden="0" w:uiPriority="72" w:unhideWhenUsed="0"/>
-    <w:lsdException w:name="Colorful Grid Accent 4" w:semiHidden="0" w:uiPriority="73" w:unhideWhenUsed="0"/>
-    <w:lsdException w:name="Light Shading Accent 5" w:semiHidden="0" w:uiPriority="60" w:unhideWhenUsed="0"/>
-    <w:lsdException w:name="Light List Accent 5" w:semiHidden="0" w:uiPriority="61" w:unhideWhenUsed="0"/>
-    <w:lsdException w:name="Light Grid Accent 5" w:semiHidden="0" w:uiPriority="62" w:unhideWhenUsed="0"/>
-    <w:lsdException w:name="Medium Shading 1 Accent 5" w:semiHidden="0" w:uiPriority="63" w:unhideWhenUsed="0"/>
-    <w:lsdException w:name="Medium Shading 2 Accent 5" w:semiHidden="0" w:uiPriority="64" w:unhideWhenUsed="0"/>
-    <w:lsdException w:name="Medium List 1 Accent 5" w:semiHidden="0" w:uiPriority="65" w:unhideWhenUsed="0"/>
-    <w:lsdException w:name="Medium List 2 Accent 5" w:semiHidden="0" w:uiPriority="66" w:unhideWhenUsed="0"/>
-    <w:lsdException w:name="Medium Grid 1 Accent 5" w:semiHidden="0" w:uiPriority="67" w:unhideWhenUsed="0"/>
-    <w:lsdException w:name="Medium Grid 2 Accent 5" w:semiHidden="0" w:uiPriority="68" w:unhideWhenUsed="0"/>
-    <w:lsdException w:name="Medium Grid 3 Accent 5" w:semiHidden="0" w:uiPriority="69" w:unhideWhenUsed="0"/>
-    <w:lsdException w:name="Dark List Accent 5" w:semiHidden="0" w:uiPriority="70" w:unhideWhenUsed="0"/>
-    <w:lsdException w:name="Colorful Shading Accent 5" w:semiHidden="0" w:uiPriority="71" w:unhideWhenUsed="0"/>
-    <w:lsdException w:name="Colorful List Accent 5" w:semiHidden="0" w:uiPriority="72" w:unhideWhenUsed="0"/>
-    <w:lsdException w:name="Colorful Grid Accent 5" w:semiHidden="0" w:uiPriority="73" w:unhideWhenUsed="0"/>
-    <w:lsdException w:name="Light Shading Accent 6" w:semiHidden="0" w:uiPriority="60" w:unhideWhenUsed="0"/>
-    <w:lsdException w:name="Light List Accent 6" w:semiHidden="0" w:uiPriority="61" w:unhideWhenUsed="0"/>
-    <w:lsdException w:name="Light Grid Accent 6" w:semiHidden="0" w:uiPriority="62" w:unhideWhenUsed="0"/>
-    <w:lsdException w:name="Medium Shading 1 Accent 6" w:semiHidden="0" w:uiPriority="63" w:unhideWhenUsed="0"/>
-    <w:lsdException w:name="Medium Shading 2 Accent 6" w:semiHidden="0" w:uiPriority="64" w:unhideWhenUsed="0"/>
-    <w:lsdException w:name="Medium List 1 Accent 6" w:semiHidden="0" w:uiPriority="65" w:unhideWhenUsed="0"/>
-    <w:lsdException w:name="Medium List 2 Accent 6" w:semiHidden="0" w:uiPriority="66" w:unhideWhenUsed="0"/>
-    <w:lsdException w:name="Medium Grid 1 Accent 6" w:semiHidden="0" w:uiPriority="67" w:unhideWhenUsed="0"/>
-    <w:lsdException w:name="Medium Grid 2 Accent 6" w:semiHidden="0" w:uiPriority="68" w:unhideWhenUsed="0"/>
-    <w:lsdException w:name="Medium Grid 3 Accent 6" w:semiHidden="0" w:uiPriority="69" w:unhideWhenUsed="0"/>
-    <w:lsdException w:name="Dark List Accent 6" w:semiHidden="0" w:uiPriority="70" w:unhideWhenUsed="0"/>
-    <w:lsdException w:name="Colorful Shading Accent 6" w:semiHidden="0" w:uiPriority="71" w:unhideWhenUsed="0"/>
-    <w:lsdException w:name="Colorful List Accent 6" w:semiHidden="0" w:uiPriority="72" w:unhideWhenUsed="0"/>
-    <w:lsdException w:name="Colorful Grid Accent 6" w:semiHidden="0" w:uiPriority="73" w:unhideWhenUsed="0"/>
-    <w:lsdException w:name="Subtle Emphasis" w:semiHidden="0" w:uiPriority="19" w:unhideWhenUsed="0" w:qFormat="1"/>
-    <w:lsdException w:name="Intense Emphasis" w:semiHidden="0" w:uiPriority="21" w:unhideWhenUsed="0" w:qFormat="1"/>
-    <w:lsdException w:name="Subtle Reference" w:semiHidden="0" w:uiPriority="31" w:unhideWhenUsed="0" w:qFormat="1"/>
-    <w:lsdException w:name="Intense Reference" w:semiHidden="0" w:uiPriority="32" w:unhideWhenUsed="0" w:qFormat="1"/>
-    <w:lsdException w:name="Book Title" w:semiHidden="0" w:uiPriority="33" w:unhideWhenUsed="0" w:qFormat="1"/>
-    <w:lsdException w:name="Bibliography" w:uiPriority="37"/>
-    <w:lsdException w:name="TOC Heading" w:uiPriority="39" w:qFormat="1"/>
+  <w:latentStyles w:defLockedState="0" w:defUIPriority="99" w:defSemiHidden="0" w:defUnhideWhenUsed="0" w:defQFormat="0" w:count="375">
+    <w:lsdException w:name="Normal" w:uiPriority="0" w:qFormat="1"/>
+    <w:lsdException w:name="heading 1" w:uiPriority="9" w:qFormat="1"/>
+    <w:lsdException w:name="heading 2" w:semiHidden="1" w:uiPriority="9" w:unhideWhenUsed="1" w:qFormat="1"/>
+    <w:lsdException w:name="heading 3" w:semiHidden="1" w:uiPriority="9" w:unhideWhenUsed="1" w:qFormat="1"/>
+    <w:lsdException w:name="heading 4" w:semiHidden="1" w:uiPriority="9" w:unhideWhenUsed="1" w:qFormat="1"/>
+    <w:lsdException w:name="heading 5" w:semiHidden="1" w:uiPriority="9" w:unhideWhenUsed="1" w:qFormat="1"/>
+    <w:lsdException w:name="heading 6" w:semiHidden="1" w:uiPriority="9" w:unhideWhenUsed="1" w:qFormat="1"/>
+    <w:lsdException w:name="heading 7" w:semiHidden="1" w:uiPriority="9" w:unhideWhenUsed="1" w:qFormat="1"/>
+    <w:lsdException w:name="heading 8" w:semiHidden="1" w:uiPriority="9" w:unhideWhenUsed="1" w:qFormat="1"/>
+    <w:lsdException w:name="heading 9" w:semiHidden="1" w:uiPriority="9" w:unhideWhenUsed="1" w:qFormat="1"/>
+    <w:lsdException w:name="index 1" w:semiHidden="1" w:unhideWhenUsed="1"/>
+    <w:lsdException w:name="index 2" w:semiHidden="1" w:unhideWhenUsed="1"/>
+    <w:lsdException w:name="index 3" w:semiHidden="1" w:unhideWhenUsed="1"/>
+    <w:lsdException w:name="index 4" w:semiHidden="1" w:unhideWhenUsed="1"/>
+    <w:lsdException w:name="index 5" w:semiHidden="1" w:unhideWhenUsed="1"/>
+    <w:lsdException w:name="index 6" w:semiHidden="1" w:unhideWhenUsed="1"/>
+    <w:lsdException w:name="index 7" w:semiHidden="1" w:unhideWhenUsed="1"/>
+    <w:lsdException w:name="index 8" w:semiHidden="1" w:unhideWhenUsed="1"/>
+    <w:lsdException w:name="index 9" w:semiHidden="1" w:unhideWhenUsed="1"/>
+    <w:lsdException w:name="toc 1" w:semiHidden="1" w:uiPriority="39" w:unhideWhenUsed="1"/>
+    <w:lsdException w:name="toc 2" w:semiHidden="1" w:uiPriority="39" w:unhideWhenUsed="1"/>
+    <w:lsdException w:name="toc 3" w:semiHidden="1" w:uiPriority="39" w:unhideWhenUsed="1"/>
+    <w:lsdException w:name="toc 4" w:semiHidden="1" w:uiPriority="39" w:unhideWhenUsed="1"/>
+    <w:lsdException w:name="toc 5" w:semiHidden="1" w:uiPriority="39" w:unhideWhenUsed="1"/>
+    <w:lsdException w:name="toc 6" w:semiHidden="1" w:uiPriority="39" w:unhideWhenUsed="1"/>
+    <w:lsdException w:name="toc 7" w:semiHidden="1" w:uiPriority="39" w:unhideWhenUsed="1"/>
+    <w:lsdException w:name="toc 8" w:semiHidden="1" w:uiPriority="39" w:unhideWhenUsed="1"/>
+    <w:lsdException w:name="toc 9" w:semiHidden="1" w:uiPriority="39" w:unhideWhenUsed="1"/>
+    <w:lsdException w:name="Normal Indent" w:semiHidden="1" w:unhideWhenUsed="1"/>
+    <w:lsdException w:name="footnote text" w:semiHidden="1" w:unhideWhenUsed="1"/>
+    <w:lsdException w:name="annotation text" w:semiHidden="1" w:unhideWhenUsed="1"/>
+    <w:lsdException w:name="header" w:semiHidden="1" w:unhideWhenUsed="1"/>
+    <w:lsdException w:name="footer" w:semiHidden="1" w:unhideWhenUsed="1"/>
+    <w:lsdException w:name="index heading" w:semiHidden="1" w:unhideWhenUsed="1"/>
+    <w:lsdException w:name="caption" w:semiHidden="1" w:uiPriority="35" w:unhideWhenUsed="1" w:qFormat="1"/>
+    <w:lsdException w:name="table of figures" w:semiHidden="1" w:unhideWhenUsed="1"/>
+    <w:lsdException w:name="envelope address" w:semiHidden="1" w:unhideWhenUsed="1"/>
+    <w:lsdException w:name="envelope return" w:semiHidden="1" w:unhideWhenUsed="1"/>
+    <w:lsdException w:name="footnote reference" w:semiHidden="1" w:unhideWhenUsed="1"/>
+    <w:lsdException w:name="annotation reference" w:semiHidden="1" w:unhideWhenUsed="1"/>
+    <w:lsdException w:name="line number" w:semiHidden="1" w:unhideWhenUsed="1"/>
+    <w:lsdException w:name="page number" w:semiHidden="1" w:unhideWhenUsed="1"/>
+    <w:lsdException w:name="endnote reference" w:semiHidden="1" w:unhideWhenUsed="1"/>
+    <w:lsdException w:name="endnote text" w:semiHidden="1" w:unhideWhenUsed="1"/>
+    <w:lsdException w:name="table of authorities" w:semiHidden="1" w:unhideWhenUsed="1"/>
+    <w:lsdException w:name="macro" w:semiHidden="1" w:unhideWhenUsed="1"/>
+    <w:lsdException w:name="toa heading" w:semiHidden="1" w:unhideWhenUsed="1"/>
+    <w:lsdException w:name="List" w:semiHidden="1" w:unhideWhenUsed="1"/>
+    <w:lsdException w:name="List Bullet" w:semiHidden="1" w:unhideWhenUsed="1"/>
+    <w:lsdException w:name="List Number" w:semiHidden="1" w:unhideWhenUsed="1"/>
+    <w:lsdException w:name="List 2" w:semiHidden="1" w:unhideWhenUsed="1"/>
+    <w:lsdException w:name="List 3" w:semiHidden="1" w:unhideWhenUsed="1"/>
+    <w:lsdException w:name="List 4" w:semiHidden="1" w:unhideWhenUsed="1"/>
+    <w:lsdException w:name="List 5" w:semiHidden="1" w:unhideWhenUsed="1"/>
+    <w:lsdException w:name="List Bullet 2" w:semiHidden="1" w:unhideWhenUsed="1"/>
+    <w:lsdException w:name="List Bullet 3" w:semiHidden="1" w:unhideWhenUsed="1"/>
+    <w:lsdException w:name="List Bullet 4" w:semiHidden="1" w:unhideWhenUsed="1"/>
+    <w:lsdException w:name="List Bullet 5" w:semiHidden="1" w:unhideWhenUsed="1"/>
+    <w:lsdException w:name="List Number 2" w:semiHidden="1" w:unhideWhenUsed="1"/>
+    <w:lsdException w:name="List Number 3" w:semiHidden="1" w:unhideWhenUsed="1"/>
+    <w:lsdException w:name="List Number 4" w:semiHidden="1" w:unhideWhenUsed="1"/>
+    <w:lsdException w:name="List Number 5" w:semiHidden="1" w:unhideWhenUsed="1"/>
+    <w:lsdException w:name="Title" w:uiPriority="10" w:qFormat="1"/>
+    <w:lsdException w:name="Closing" w:semiHidden="1" w:unhideWhenUsed="1"/>
+    <w:lsdException w:name="Signature" w:semiHidden="1" w:unhideWhenUsed="1"/>
+    <w:lsdException w:name="Default Paragraph Font" w:semiHidden="1" w:uiPriority="1" w:unhideWhenUsed="1"/>
+    <w:lsdException w:name="Body Text" w:semiHidden="1" w:unhideWhenUsed="1"/>
+    <w:lsdException w:name="Body Text Indent" w:semiHidden="1" w:unhideWhenUsed="1"/>
+    <w:lsdException w:name="List Continue" w:semiHidden="1" w:unhideWhenUsed="1"/>
+    <w:lsdException w:name="List Continue 2" w:semiHidden="1" w:unhideWhenUsed="1"/>
+    <w:lsdException w:name="List Continue 3" w:semiHidden="1" w:unhideWhenUsed="1"/>
+    <w:lsdException w:name="List Continue 4" w:semiHidden="1" w:unhideWhenUsed="1"/>
+    <w:lsdException w:name="List Continue 5" w:semiHidden="1" w:unhideWhenUsed="1"/>
+    <w:lsdException w:name="Message Header" w:semiHidden="1" w:unhideWhenUsed="1"/>
+    <w:lsdException w:name="Subtitle" w:uiPriority="11" w:qFormat="1"/>
+    <w:lsdException w:name="Salutation" w:semiHidden="1" w:unhideWhenUsed="1"/>
+    <w:lsdException w:name="Date" w:semiHidden="1" w:unhideWhenUsed="1"/>
+    <w:lsdException w:name="Body Text First Indent" w:semiHidden="1" w:unhideWhenUsed="1"/>
+    <w:lsdException w:name="Body Text First Indent 2" w:semiHidden="1" w:unhideWhenUsed="1"/>
+    <w:lsdException w:name="Note Heading" w:semiHidden="1" w:unhideWhenUsed="1"/>
+    <w:lsdException w:name="Body Text 2" w:semiHidden="1" w:unhideWhenUsed="1"/>
+    <w:lsdException w:name="Body Text 3" w:semiHidden="1" w:unhideWhenUsed="1"/>
+    <w:lsdException w:name="Body Text Indent 2" w:semiHidden="1" w:unhideWhenUsed="1"/>
+    <w:lsdException w:name="Body Text Indent 3" w:semiHidden="1" w:unhideWhenUsed="1"/>
+    <w:lsdException w:name="Block Text" w:semiHidden="1" w:unhideWhenUsed="1"/>
+    <w:lsdException w:name="Hyperlink" w:semiHidden="1" w:unhideWhenUsed="1"/>
+    <w:lsdException w:name="FollowedHyperlink" w:semiHidden="1" w:unhideWhenUsed="1"/>
+    <w:lsdException w:name="Strong" w:uiPriority="22" w:qFormat="1"/>
+    <w:lsdException w:name="Emphasis" w:uiPriority="20" w:qFormat="1"/>
+    <w:lsdException w:name="Document Map" w:semiHidden="1" w:unhideWhenUsed="1"/>
+    <w:lsdException w:name="Plain Text" w:semiHidden="1" w:unhideWhenUsed="1"/>
+    <w:lsdException w:name="E-mail Signature" w:semiHidden="1" w:unhideWhenUsed="1"/>
+    <w:lsdException w:name="HTML Top of Form" w:semiHidden="1" w:unhideWhenUsed="1"/>
+    <w:lsdException w:name="HTML Bottom of Form" w:semiHidden="1" w:unhideWhenUsed="1"/>
+    <w:lsdException w:name="Normal (Web)" w:semiHidden="1" w:unhideWhenUsed="1"/>
+    <w:lsdException w:name="HTML Acronym" w:semiHidden="1" w:unhideWhenUsed="1"/>
+    <w:lsdException w:name="HTML Address" w:semiHidden="1" w:unhideWhenUsed="1"/>
+    <w:lsdException w:name="HTML Cite" w:semiHidden="1" w:unhideWhenUsed="1"/>
+    <w:lsdException w:name="HTML Code" w:semiHidden="1" w:unhideWhenUsed="1"/>
+    <w:lsdException w:name="HTML Definition" w:semiHidden="1" w:unhideWhenUsed="1"/>
+    <w:lsdException w:name="HTML Keyboard" w:semiHidden="1" w:unhideWhenUsed="1"/>
+    <w:lsdException w:name="HTML Preformatted" w:semiHidden="1" w:unhideWhenUsed="1"/>
+    <w:lsdException w:name="HTML Sample" w:semiHidden="1" w:unhideWhenUsed="1"/>
+    <w:lsdException w:name="HTML Typewriter" w:semiHidden="1" w:unhideWhenUsed="1"/>
+    <w:lsdException w:name="HTML Variable" w:semiHidden="1" w:unhideWhenUsed="1"/>
+    <w:lsdException w:name="Normal Table" w:semiHidden="1" w:unhideWhenUsed="1"/>
+    <w:lsdException w:name="annotation subject" w:semiHidden="1" w:unhideWhenUsed="1"/>
+    <w:lsdException w:name="No List" w:semiHidden="1" w:unhideWhenUsed="1"/>
+    <w:lsdException w:name="Outline List 1" w:semiHidden="1" w:unhideWhenUsed="1"/>
+    <w:lsdException w:name="Outline List 2" w:semiHidden="1" w:unhideWhenUsed="1"/>
+    <w:lsdException w:name="Outline List 3" w:semiHidden="1" w:unhideWhenUsed="1"/>
+    <w:lsdException w:name="Table Simple 1" w:semiHidden="1" w:unhideWhenUsed="1"/>
+    <w:lsdException w:name="Table Simple 2" w:semiHidden="1" w:unhideWhenUsed="1"/>
+    <w:lsdException w:name="Table Simple 3" w:semiHidden="1" w:unhideWhenUsed="1"/>
+    <w:lsdException w:name="Table Classic 1" w:semiHidden="1" w:unhideWhenUsed="1"/>
+    <w:lsdException w:name="Table Classic 2" w:semiHidden="1" w:unhideWhenUsed="1"/>
+    <w:lsdException w:name="Table Classic 3" w:semiHidden="1" w:unhideWhenUsed="1"/>
+    <w:lsdException w:name="Table Classic 4" w:semiHidden="1" w:unhideWhenUsed="1"/>
+    <w:lsdException w:name="Table Colorful 1" w:semiHidden="1" w:unhideWhenUsed="1"/>
+    <w:lsdException w:name="Table Colorful 2" w:semiHidden="1" w:unhideWhenUsed="1"/>
+    <w:lsdException w:name="Table Colorful 3" w:semiHidden="1" w:unhideWhenUsed="1"/>
+    <w:lsdException w:name="Table Columns 1" w:semiHidden="1" w:unhideWhenUsed="1"/>
+    <w:lsdException w:name="Table Columns 2" w:semiHidden="1" w:unhideWhenUsed="1"/>
+    <w:lsdException w:name="Table Columns 3" w:semiHidden="1" w:unhideWhenUsed="1"/>
+    <w:lsdException w:name="Table Columns 4" w:semiHidden="1" w:unhideWhenUsed="1"/>
+    <w:lsdException w:name="Table Columns 5" w:semiHidden="1" w:unhideWhenUsed="1"/>
+    <w:lsdException w:name="Table Grid 1" w:semiHidden="1" w:unhideWhenUsed="1"/>
+    <w:lsdException w:name="Table Grid 2" w:semiHidden="1" w:unhideWhenUsed="1"/>
+    <w:lsdException w:name="Table Grid 3" w:semiHidden="1" w:unhideWhenUsed="1"/>
+    <w:lsdException w:name="Table Grid 4" w:semiHidden="1" w:unhideWhenUsed="1"/>
+    <w:lsdException w:name="Table Grid 5" w:semiHidden="1" w:unhideWhenUsed="1"/>
+    <w:lsdException w:name="Table Grid 6" w:semiHidden="1" w:unhideWhenUsed="1"/>
+    <w:lsdException w:name="Table Grid 7" w:semiHidden="1" w:unhideWhenUsed="1"/>
+    <w:lsdException w:name="Table Grid 8" w:semiHidden="1" w:unhideWhenUsed="1"/>
+    <w:lsdException w:name="Table List 1" w:semiHidden="1" w:unhideWhenUsed="1"/>
+    <w:lsdException w:name="Table List 2" w:semiHidden="1" w:unhideWhenUsed="1"/>
+    <w:lsdException w:name="Table List 3" w:semiHidden="1" w:unhideWhenUsed="1"/>
+    <w:lsdException w:name="Table List 4" w:semiHidden="1" w:unhideWhenUsed="1"/>
+    <w:lsdException w:name="Table List 5" w:semiHidden="1" w:unhideWhenUsed="1"/>
+    <w:lsdException w:name="Table List 6" w:semiHidden="1" w:unhideWhenUsed="1"/>
+    <w:lsdException w:name="Table List 7" w:semiHidden="1" w:unhideWhenUsed="1"/>
+    <w:lsdException w:name="Table List 8" w:semiHidden="1" w:unhideWhenUsed="1"/>
+    <w:lsdException w:name="Table 3D effects 1" w:semiHidden="1" w:unhideWhenUsed="1"/>
+    <w:lsdException w:name="Table 3D effects 2" w:semiHidden="1" w:unhideWhenUsed="1"/>
+    <w:lsdException w:name="Table 3D effects 3" w:semiHidden="1" w:unhideWhenUsed="1"/>
+    <w:lsdException w:name="Table Contemporary" w:semiHidden="1" w:unhideWhenUsed="1"/>
+    <w:lsdException w:name="Table Elegant" w:semiHidden="1" w:unhideWhenUsed="1"/>
+    <w:lsdException w:name="Table Professional" w:semiHidden="1" w:unhideWhenUsed="1"/>
+    <w:lsdException w:name="Table Subtle 1" w:semiHidden="1" w:unhideWhenUsed="1"/>
+    <w:lsdException w:name="Table Subtle 2" w:semiHidden="1" w:unhideWhenUsed="1"/>
+    <w:lsdException w:name="Table Web 1" w:semiHidden="1" w:unhideWhenUsed="1"/>
+    <w:lsdException w:name="Table Web 2" w:semiHidden="1" w:unhideWhenUsed="1"/>
+    <w:lsdException w:name="Table Web 3" w:semiHidden="1" w:unhideWhenUsed="1"/>
+    <w:lsdException w:name="Balloon Text" w:semiHidden="1" w:unhideWhenUsed="1"/>
+    <w:lsdException w:name="Table Grid" w:semiHidden="1" w:uiPriority="39" w:unhideWhenUsed="1"/>
+    <w:lsdException w:name="Table Theme" w:semiHidden="1" w:unhideWhenUsed="1"/>
+    <w:lsdException w:name="Placeholder Text" w:semiHidden="1"/>
+    <w:lsdException w:name="No Spacing" w:uiPriority="1" w:qFormat="1"/>
+    <w:lsdException w:name="Light Shading" w:uiPriority="60"/>
+    <w:lsdException w:name="Light List" w:uiPriority="61"/>
+    <w:lsdException w:name="Light Grid" w:uiPriority="62"/>
+    <w:lsdException w:name="Medium Shading 1" w:uiPriority="63"/>
+    <w:lsdException w:name="Medium Shading 2" w:uiPriority="64"/>
+    <w:lsdException w:name="Medium List 1" w:uiPriority="65"/>
+    <w:lsdException w:name="Medium List 2" w:uiPriority="66"/>
+    <w:lsdException w:name="Medium Grid 1" w:uiPriority="67"/>
+    <w:lsdException w:name="Medium Grid 2" w:uiPriority="68"/>
+    <w:lsdException w:name="Medium Grid 3" w:uiPriority="69"/>
+    <w:lsdException w:name="Dark List" w:uiPriority="70"/>
+    <w:lsdException w:name="Colorful Shading" w:uiPriority="71"/>
+    <w:lsdException w:name="Colorful List" w:uiPriority="72"/>
+    <w:lsdException w:name="Colorful Grid" w:uiPriority="73"/>
+    <w:lsdException w:name="Light Shading Accent 1" w:uiPriority="60"/>
+    <w:lsdException w:name="Light List Accent 1" w:uiPriority="61"/>
+    <w:lsdException w:name="Light Grid Accent 1" w:uiPriority="62"/>
+    <w:lsdException w:name="Medium Shading 1 Accent 1" w:uiPriority="63"/>
+    <w:lsdException w:name="Medium Shading 2 Accent 1" w:uiPriority="64"/>
+    <w:lsdException w:name="Medium List 1 Accent 1" w:uiPriority="65"/>
+    <w:lsdException w:name="Revision" w:semiHidden="1"/>
+    <w:lsdException w:name="List Paragraph" w:uiPriority="34" w:qFormat="1"/>
+    <w:lsdException w:name="Quote" w:uiPriority="29" w:qFormat="1"/>
+    <w:lsdException w:name="Intense Quote" w:uiPriority="30" w:qFormat="1"/>
+    <w:lsdException w:name="Medium List 2 Accent 1" w:uiPriority="66"/>
+    <w:lsdException w:name="Medium Grid 1 Accent 1" w:uiPriority="67"/>
+    <w:lsdException w:name="Medium Grid 2 Accent 1" w:uiPriority="68"/>
+    <w:lsdException w:name="Medium Grid 3 Accent 1" w:uiPriority="69"/>
+    <w:lsdException w:name="Dark List Accent 1" w:uiPriority="70"/>
+    <w:lsdException w:name="Colorful Shading Accent 1" w:uiPriority="71"/>
+    <w:lsdException w:name="Colorful List Accent 1" w:uiPriority="72"/>
+    <w:lsdException w:name="Colorful Grid Accent 1" w:uiPriority="73"/>
+    <w:lsdException w:name="Light Shading Accent 2" w:uiPriority="60"/>
+    <w:lsdException w:name="Light List Accent 2" w:uiPriority="61"/>
+    <w:lsdException w:name="Light Grid Accent 2" w:uiPriority="62"/>
+    <w:lsdException w:name="Medium Shading 1 Accent 2" w:uiPriority="63"/>
+    <w:lsdException w:name="Medium Shading 2 Accent 2" w:uiPriority="64"/>
+    <w:lsdException w:name="Medium List 1 Accent 2" w:uiPriority="65"/>
+    <w:lsdException w:name="Medium List 2 Accent 2" w:uiPriority="66"/>
+    <w:lsdException w:name="Medium Grid 1 Accent 2" w:uiPriority="67"/>
+    <w:lsdException w:name="Medium Grid 2 Accent 2" w:uiPriority="68"/>
+    <w:lsdException w:name="Medium Grid 3 Accent 2" w:uiPriority="69"/>
+    <w:lsdException w:name="Dark List Accent 2" w:uiPriority="70"/>
+    <w:lsdException w:name="Colorful Shading Accent 2" w:uiPriority="71"/>
+    <w:lsdException w:name="Colorful List Accent 2" w:uiPriority="72"/>
+    <w:lsdException w:name="Colorful Grid Accent 2" w:uiPriority="73"/>
+    <w:lsdException w:name="Light Shading Accent 3" w:uiPriority="60"/>
+    <w:lsdException w:name="Light List Accent 3" w:uiPriority="61"/>
+    <w:lsdException w:name="Light Grid Accent 3" w:uiPriority="62"/>
+    <w:lsdException w:name="Medium Shading 1 Accent 3" w:uiPriority="63"/>
+    <w:lsdException w:name="Medium Shading 2 Accent 3" w:uiPriority="64"/>
+    <w:lsdException w:name="Medium List 1 Accent 3" w:uiPriority="65"/>
+    <w:lsdException w:name="Medium List 2 Accent 3" w:uiPriority="66"/>
+    <w:lsdException w:name="Medium Grid 1 Accent 3" w:uiPriority="67"/>
+    <w:lsdException w:name="Medium Grid 2 Accent 3" w:uiPriority="68"/>
+    <w:lsdException w:name="Medium Grid 3 Accent 3" w:uiPriority="69"/>
+    <w:lsdException w:name="Dark List Accent 3" w:uiPriority="70"/>
+    <w:lsdException w:name="Colorful Shading Accent 3" w:uiPriority="71"/>
+    <w:lsdException w:name="Colorful List Accent 3" w:uiPriority="72"/>
+    <w:lsdException w:name="Colorful Grid Accent 3" w:uiPriority="73"/>
+    <w:lsdException w:name="Light Shading Accent 4" w:uiPriority="60"/>
+    <w:lsdException w:name="Light List Accent 4" w:uiPriority="61"/>
+    <w:lsdException w:name="Light Grid Accent 4" w:uiPriority="62"/>
+    <w:lsdException w:name="Medium Shading 1 Accent 4" w:uiPriority="63"/>
+    <w:lsdException w:name="Medium Shading 2 Accent 4" w:uiPriority="64"/>
+    <w:lsdException w:name="Medium List 1 Accent 4" w:uiPriority="65"/>
+    <w:lsdException w:name="Medium List 2 Accent 4" w:uiPriority="66"/>
+    <w:lsdException w:name="Medium Grid 1 Accent 4" w:uiPriority="67"/>
+    <w:lsdException w:name="Medium Grid 2 Accent 4" w:uiPriority="68"/>
+    <w:lsdException w:name="Medium Grid 3 Accent 4" w:uiPriority="69"/>
+    <w:lsdException w:name="Dark List Accent 4" w:uiPriority="70"/>
+    <w:lsdException w:name="Colorful Shading Accent 4" w:uiPriority="71"/>
+    <w:lsdException w:name="Colorful List Accent 4" w:uiPriority="72"/>
+    <w:lsdException w:name="Colorful Grid Accent 4" w:uiPriority="73"/>
+    <w:lsdException w:name="Light Shading Accent 5" w:uiPriority="60"/>
+    <w:lsdException w:name="Light List Accent 5" w:uiPriority="61"/>
+    <w:lsdException w:name="Light Grid Accent 5" w:uiPriority="62"/>
+    <w:lsdException w:name="Medium Shading 1 Accent 5" w:uiPriority="63"/>
+    <w:lsdException w:name="Medium Shading 2 Accent 5" w:uiPriority="64"/>
+    <w:lsdException w:name="Medium List 1 Accent 5" w:uiPriority="65"/>
+    <w:lsdException w:name="Medium List 2 Accent 5" w:uiPriority="66"/>
+    <w:lsdException w:name="Medium Grid 1 Accent 5" w:uiPriority="67"/>
+    <w:lsdException w:name="Medium Grid 2 Accent 5" w:uiPriority="68"/>
+    <w:lsdException w:name="Medium Grid 3 Accent 5" w:uiPriority="69"/>
+    <w:lsdException w:name="Dark List Accent 5" w:uiPriority="70"/>
+    <w:lsdException w:name="Colorful Shading Accent 5" w:uiPriority="71"/>
+    <w:lsdException w:name="Colorful List Accent 5" w:uiPriority="72"/>
+    <w:lsdException w:name="Colorful Grid Accent 5" w:uiPriority="73"/>
+    <w:lsdException w:name="Light Shading Accent 6" w:uiPriority="60"/>
+    <w:lsdException w:name="Light List Accent 6" w:uiPriority="61"/>
+    <w:lsdException w:name="Light Grid Accent 6" w:uiPriority="62"/>
+    <w:lsdException w:name="Medium Shading 1 Accent 6" w:uiPriority="63"/>
+    <w:lsdException w:name="Medium Shading 2 Accent 6" w:uiPriority="64"/>
+    <w:lsdException w:name="Medium List 1 Accent 6" w:uiPriority="65"/>
+    <w:lsdException w:name="Medium List 2 Accent 6" w:uiPriority="66"/>
+    <w:lsdException w:name="Medium Grid 1 Accent 6" w:uiPriority="67"/>
+    <w:lsdException w:name="Medium Grid 2 Accent 6" w:uiPriority="68"/>
+    <w:lsdException w:name="Medium Grid 3 Accent 6" w:uiPriority="69"/>
+    <w:lsdException w:name="Dark List Accent 6" w:uiPriority="70"/>
+    <w:lsdException w:name="Colorful Shading Accent 6" w:uiPriority="71"/>
+    <w:lsdException w:name="Colorful List Accent 6" w:uiPriority="72"/>
+    <w:lsdException w:name="Colorful Grid Accent 6" w:uiPriority="73"/>
+    <w:lsdException w:name="Subtle Emphasis" w:uiPriority="19" w:qFormat="1"/>
+    <w:lsdException w:name="Intense Emphasis" w:uiPriority="21" w:qFormat="1"/>
+    <w:lsdException w:name="Subtle Reference" w:uiPriority="31" w:qFormat="1"/>
+    <w:lsdException w:name="Intense Reference" w:uiPriority="32" w:qFormat="1"/>
+    <w:lsdException w:name="Book Title" w:uiPriority="33" w:qFormat="1"/>
+    <w:lsdException w:name="Bibliography" w:semiHidden="1" w:uiPriority="37" w:unhideWhenUsed="1"/>
+    <w:lsdException w:name="TOC Heading" w:semiHidden="1" w:uiPriority="39" w:unhideWhenUsed="1" w:qFormat="1"/>
+    <w:lsdException w:name="Plain Table 1" w:uiPriority="41"/>
+    <w:lsdException w:name="Plain Table 2" w:uiPriority="42"/>
+    <w:lsdException w:name="Plain Table 3" w:uiPriority="43"/>
+    <w:lsdException w:name="Plain Table 4" w:uiPriority="44"/>
+    <w:lsdException w:name="Plain Table 5" w:uiPriority="45"/>
+    <w:lsdException w:name="Grid Table Light" w:uiPriority="40"/>
+    <w:lsdException w:name="Grid Table 1 Light" w:uiPriority="46"/>
+    <w:lsdException w:name="Grid Table 2" w:uiPriority="47"/>
+    <w:lsdException w:name="Grid Table 3" w:uiPriority="48"/>
+    <w:lsdException w:name="Grid Table 4" w:uiPriority="49"/>
+    <w:lsdException w:name="Grid Table 5 Dark" w:uiPriority="50"/>
+    <w:lsdException w:name="Grid Table 6 Colorful" w:uiPriority="51"/>
+    <w:lsdException w:name="Grid Table 7 Colorful" w:uiPriority="52"/>
+    <w:lsdException w:name="Grid Table 1 Light Accent 1" w:uiPriority="46"/>
+    <w:lsdException w:name="Grid Table 2 Accent 1" w:uiPriority="47"/>
+    <w:lsdException w:name="Grid Table 3 Accent 1" w:uiPriority="48"/>
+    <w:lsdException w:name="Grid Table 4 Accent 1" w:uiPriority="49"/>
+    <w:lsdException w:name="Grid Table 5 Dark Accent 1" w:uiPriority="50"/>
+    <w:lsdException w:name="Grid Table 6 Colorful Accent 1" w:uiPriority="51"/>
+    <w:lsdException w:name="Grid Table 7 Colorful Accent 1" w:uiPriority="52"/>
+    <w:lsdException w:name="Grid Table 1 Light Accent 2" w:uiPriority="46"/>
+    <w:lsdException w:name="Grid Table 2 Accent 2" w:uiPriority="47"/>
+    <w:lsdException w:name="Grid Table 3 Accent 2" w:uiPriority="48"/>
+    <w:lsdException w:name="Grid Table 4 Accent 2" w:uiPriority="49"/>
+    <w:lsdException w:name="Grid Table 5 Dark Accent 2" w:uiPriority="50"/>
+    <w:lsdException w:name="Grid Table 6 Colorful Accent 2" w:uiPriority="51"/>
+    <w:lsdException w:name="Grid Table 7 Colorful Accent 2" w:uiPriority="52"/>
+    <w:lsdException w:name="Grid Table 1 Light Accent 3" w:uiPriority="46"/>
+    <w:lsdException w:name="Grid Table 2 Accent 3" w:uiPriority="47"/>
+    <w:lsdException w:name="Grid Table 3 Accent 3" w:uiPriority="48"/>
+    <w:lsdException w:name="Grid Table 4 Accent 3" w:uiPriority="49"/>
+    <w:lsdException w:name="Grid Table 5 Dark Accent 3" w:uiPriority="50"/>
+    <w:lsdException w:name="Grid Table 6 Colorful Accent 3" w:uiPriority="51"/>
+    <w:lsdException w:name="Grid Table 7 Colorful Accent 3" w:uiPriority="52"/>
+    <w:lsdException w:name="Grid Table 1 Light Accent 4" w:uiPriority="46"/>
+    <w:lsdException w:name="Grid Table 2 Accent 4" w:uiPriority="47"/>
+    <w:lsdException w:name="Grid Table 3 Accent 4" w:uiPriority="48"/>
+    <w:lsdException w:name="Grid Table 4 Accent 4" w:uiPriority="49"/>
+    <w:lsdException w:name="Grid Table 5 Dark Accent 4" w:uiPriority="50"/>
+    <w:lsdException w:name="Grid Table 6 Colorful Accent 4" w:uiPriority="51"/>
+    <w:lsdException w:name="Grid Table 7 Colorful Accent 4" w:uiPriority="52"/>
+    <w:lsdException w:name="Grid Table 1 Light Accent 5" w:uiPriority="46"/>
+    <w:lsdException w:name="Grid Table 2 Accent 5" w:uiPriority="47"/>
+    <w:lsdException w:name="Grid Table 3 Accent 5" w:uiPriority="48"/>
+    <w:lsdException w:name="Grid Table 4 Accent 5" w:uiPriority="49"/>
+    <w:lsdException w:name="Grid Table 5 Dark Accent 5" w:uiPriority="50"/>
+    <w:lsdException w:name="Grid Table 6 Colorful Accent 5" w:uiPriority="51"/>
+    <w:lsdException w:name="Grid Table 7 Colorful Accent 5" w:uiPriority="52"/>
+    <w:lsdException w:name="Grid Table 1 Light Accent 6" w:uiPriority="46"/>
+    <w:lsdException w:name="Grid Table 2 Accent 6" w:uiPriority="47"/>
+    <w:lsdException w:name="Grid Table 3 Accent 6" w:uiPriority="48"/>
+    <w:lsdException w:name="Grid Table 4 Accent 6" w:uiPriority="49"/>
+    <w:lsdException w:name="Grid Table 5 Dark Accent 6" w:uiPriority="50"/>
+    <w:lsdException w:name="Grid Table 6 Colorful Accent 6" w:uiPriority="51"/>
+    <w:lsdException w:name="Grid Table 7 Colorful Accent 6" w:uiPriority="52"/>
+    <w:lsdException w:name="List Table 1 Light" w:uiPriority="46"/>
+    <w:lsdException w:name="List Table 2" w:uiPriority="47"/>
+    <w:lsdException w:name="List Table 3" w:uiPriority="48"/>
+    <w:lsdException w:name="List Table 4" w:uiPriority="49"/>
+    <w:lsdException w:name="List Table 5 Dark" w:uiPriority="50"/>
+    <w:lsdException w:name="List Table 6 Colorful" w:uiPriority="51"/>
+    <w:lsdException w:name="List Table 7 Colorful" w:uiPriority="52"/>
+    <w:lsdException w:name="List Table 1 Light Accent 1" w:uiPriority="46"/>
+    <w:lsdException w:name="List Table 2 Accent 1" w:uiPriority="47"/>
+    <w:lsdException w:name="List Table 3 Accent 1" w:uiPriority="48"/>
+    <w:lsdException w:name="List Table 4 Accent 1" w:uiPriority="49"/>
+    <w:lsdException w:name="List Table 5 Dark Accent 1" w:uiPriority="50"/>
+    <w:lsdException w:name="List Table 6 Colorful Accent 1" w:uiPriority="51"/>
+    <w:lsdException w:name="List Table 7 Colorful Accent 1" w:uiPriority="52"/>
+    <w:lsdException w:name="List Table 1 Light Accent 2" w:uiPriority="46"/>
+    <w:lsdException w:name="List Table 2 Accent 2" w:uiPriority="47"/>
+    <w:lsdException w:name="List Table 3 Accent 2" w:uiPriority="48"/>
+    <w:lsdException w:name="List Table 4 Accent 2" w:uiPriority="49"/>
+    <w:lsdException w:name="List Table 5 Dark Accent 2" w:uiPriority="50"/>
+    <w:lsdException w:name="List Table 6 Colorful Accent 2" w:uiPriority="51"/>
+    <w:lsdException w:name="List Table 7 Colorful Accent 2" w:uiPriority="52"/>
+    <w:lsdException w:name="List Table 1 Light Accent 3" w:uiPriority="46"/>
+    <w:lsdException w:name="List Table 2 Accent 3" w:uiPriority="47"/>
+    <w:lsdException w:name="List Table 3 Accent 3" w:uiPriority="48"/>
+    <w:lsdException w:name="List Table 4 Accent 3" w:uiPriority="49"/>
+    <w:lsdException w:name="List Table 5 Dark Accent 3" w:uiPriority="50"/>
+    <w:lsdException w:name="List Table 6 Colorful Accent 3" w:uiPriority="51"/>
+    <w:lsdException w:name="List Table 7 Colorful Accent 3" w:uiPriority="52"/>
+    <w:lsdException w:name="List Table 1 Light Accent 4" w:uiPriority="46"/>
+    <w:lsdException w:name="List Table 2 Accent 4" w:uiPriority="47"/>
+    <w:lsdException w:name="List Table 3 Accent 4" w:uiPriority="48"/>
+    <w:lsdException w:name="List Table 4 Accent 4" w:uiPriority="49"/>
+    <w:lsdException w:name="List Table 5 Dark Accent 4" w:uiPriority="50"/>
+    <w:lsdException w:name="List Table 6 Colorful Accent 4" w:uiPriority="51"/>
+    <w:lsdException w:name="List Table 7 Colorful Accent 4" w:uiPriority="52"/>
+    <w:lsdException w:name="List Table 1 Light Accent 5" w:uiPriority="46"/>
+    <w:lsdException w:name="List Table 2 Accent 5" w:uiPriority="47"/>
+    <w:lsdException w:name="List Table 3 Accent 5" w:uiPriority="48"/>
+    <w:lsdException w:name="List Table 4 Accent 5" w:uiPriority="49"/>
+    <w:lsdException w:name="List Table 5 Dark Accent 5" w:uiPriority="50"/>
+    <w:lsdException w:name="List Table 6 Colorful Accent 5" w:uiPriority="51"/>
+    <w:lsdException w:name="List Table 7 Colorful Accent 5" w:uiPriority="52"/>
+    <w:lsdException w:name="List Table 1 Light Accent 6" w:uiPriority="46"/>
+    <w:lsdException w:name="List Table 2 Accent 6" w:uiPriority="47"/>
+    <w:lsdException w:name="List Table 3 Accent 6" w:uiPriority="48"/>
+    <w:lsdException w:name="List Table 4 Accent 6" w:uiPriority="49"/>
+    <w:lsdException w:name="List Table 5 Dark Accent 6" w:uiPriority="50"/>
+    <w:lsdException w:name="List Table 6 Colorful Accent 6" w:uiPriority="51"/>
+    <w:lsdException w:name="List Table 7 Colorful Accent 6" w:uiPriority="52"/>
+    <w:lsdException w:name="Mention" w:semiHidden="1" w:unhideWhenUsed="1"/>
+    <w:lsdException w:name="Smart Hyperlink" w:semiHidden="1" w:unhideWhenUsed="1"/>
+    <w:lsdException w:name="Hashtag" w:semiHidden="1" w:unhideWhenUsed="1"/>
+    <w:lsdException w:name="Unresolved Mention" w:semiHidden="1" w:unhideWhenUsed="1"/>
   </w:latentStyles>
   <w:style w:type="paragraph" w:default="1" w:styleId="Normal">
     <w:name w:val="Normal"/>
@@ -37567,7 +36895,7 @@
   <a:extraClrSchemeLst/>
   <a:extLst>
     <a:ext uri="{05A4C25C-085E-4340-85A3-A5531E510DB2}">
-      <thm15:themeFamily xmlns:thm15="http://schemas.microsoft.com/office/thememl/2012/main" xmlns="" name="Office Theme" id="{62F939B6-93AF-4DB8-9C6B-D6C7DFDC589F}" vid="{4A3C46E8-61CC-4603-A589-7422A47A8E4A}"/>
+      <thm15:themeFamily xmlns:thm15="http://schemas.microsoft.com/office/thememl/2012/main" name="Office Theme" id="{62F939B6-93AF-4DB8-9C6B-D6C7DFDC589F}" vid="{4A3C46E8-61CC-4603-A589-7422A47A8E4A}"/>
     </a:ext>
   </a:extLst>
 </a:theme>
@@ -37578,7 +36906,7 @@
 </file>
 
 <file path=customXml/itemProps1.xml><?xml version="1.0" encoding="utf-8"?>
-<ds:datastoreItem xmlns:ds="http://schemas.openxmlformats.org/officeDocument/2006/customXml" ds:itemID="{D8D8CA61-3162-4489-A27C-8EA497ED6BD2}">
+<ds:datastoreItem xmlns:ds="http://schemas.openxmlformats.org/officeDocument/2006/customXml" ds:itemID="{88098819-EFC0-4180-917D-998527C684EB}">
   <ds:schemaRefs>
     <ds:schemaRef ds:uri="http://schemas.openxmlformats.org/officeDocument/2006/bibliography"/>
   </ds:schemaRefs>

</xml_diff>